<commit_message>
Updated documentation (LE pin)
</commit_message>
<xml_diff>
--- a/doc/spi_simple.docx
+++ b/doc/spi_simple.docx
@@ -1,6 +1,6 @@
 
 <file path=word/document.xml><?xml version="1.0" encoding="utf-8"?>
-<w:document xmlns:wpc="http://schemas.microsoft.com/office/word/2010/wordprocessingCanvas" xmlns:mc="http://schemas.openxmlformats.org/markup-compatibility/2006" xmlns:o="urn:schemas-microsoft-com:office:office" xmlns:r="http://schemas.openxmlformats.org/officeDocument/2006/relationships" xmlns:m="http://schemas.openxmlformats.org/officeDocument/2006/math" xmlns:v="urn:schemas-microsoft-com:vml" xmlns:wp14="http://schemas.microsoft.com/office/word/2010/wordprocessingDrawing" xmlns:wp="http://schemas.openxmlformats.org/drawingml/2006/wordprocessingDrawing" xmlns:w10="urn:schemas-microsoft-com:office:word" xmlns:w="http://schemas.openxmlformats.org/wordprocessingml/2006/main" xmlns:w14="http://schemas.microsoft.com/office/word/2010/wordml" xmlns:wpg="http://schemas.microsoft.com/office/word/2010/wordprocessingGroup" xmlns:wpi="http://schemas.microsoft.com/office/word/2010/wordprocessingInk" xmlns:wne="http://schemas.microsoft.com/office/word/2006/wordml" xmlns:wps="http://schemas.microsoft.com/office/word/2010/wordprocessingShape" mc:Ignorable="w14 wp14">
+<w:document xmlns:wpc="http://schemas.microsoft.com/office/word/2010/wordprocessingCanvas" xmlns:cx="http://schemas.microsoft.com/office/drawing/2014/chartex" xmlns:cx1="http://schemas.microsoft.com/office/drawing/2015/9/8/chartex" xmlns:cx2="http://schemas.microsoft.com/office/drawing/2015/10/21/chartex" xmlns:cx3="http://schemas.microsoft.com/office/drawing/2016/5/9/chartex" xmlns:cx4="http://schemas.microsoft.com/office/drawing/2016/5/10/chartex" xmlns:cx5="http://schemas.microsoft.com/office/drawing/2016/5/11/chartex" xmlns:cx6="http://schemas.microsoft.com/office/drawing/2016/5/12/chartex" xmlns:cx7="http://schemas.microsoft.com/office/drawing/2016/5/13/chartex" xmlns:cx8="http://schemas.microsoft.com/office/drawing/2016/5/14/chartex" xmlns:mc="http://schemas.openxmlformats.org/markup-compatibility/2006" xmlns:aink="http://schemas.microsoft.com/office/drawing/2016/ink" xmlns:am3d="http://schemas.microsoft.com/office/drawing/2017/model3d" xmlns:o="urn:schemas-microsoft-com:office:office" xmlns:r="http://schemas.openxmlformats.org/officeDocument/2006/relationships" xmlns:m="http://schemas.openxmlformats.org/officeDocument/2006/math" xmlns:v="urn:schemas-microsoft-com:vml" xmlns:wp14="http://schemas.microsoft.com/office/word/2010/wordprocessingDrawing" xmlns:wp="http://schemas.openxmlformats.org/drawingml/2006/wordprocessingDrawing" xmlns:w10="urn:schemas-microsoft-com:office:word" xmlns:w="http://schemas.openxmlformats.org/wordprocessingml/2006/main" xmlns:w14="http://schemas.microsoft.com/office/word/2010/wordml" xmlns:w15="http://schemas.microsoft.com/office/word/2012/wordml" xmlns:w16cid="http://schemas.microsoft.com/office/word/2016/wordml/cid" xmlns:w16se="http://schemas.microsoft.com/office/word/2015/wordml/symex" xmlns:wpg="http://schemas.microsoft.com/office/word/2010/wordprocessingGroup" xmlns:wpi="http://schemas.microsoft.com/office/word/2010/wordprocessingInk" xmlns:wne="http://schemas.microsoft.com/office/word/2006/wordml" xmlns:wps="http://schemas.microsoft.com/office/word/2010/wordprocessingShape" mc:Ignorable="w14 w15 w16se w16cid wp14">
   <w:body>
     <w:p>
       <w:pPr>
@@ -9,6 +9,7 @@
         </w:rPr>
       </w:pPr>
       <w:bookmarkStart w:id="0" w:name="_GoBack"/>
+      <w:bookmarkEnd w:id="0"/>
     </w:p>
     <w:p>
       <w:pPr>
@@ -2239,23 +2240,7 @@
           <w:lang w:val="en-US"/>
         </w:rPr>
         <w:tab/>
-        <w:t xml:space="preserve">IEEE </w:t>
-      </w:r>
-      <w:proofErr w:type="spellStart"/>
-      <w:proofErr w:type="gramStart"/>
-      <w:r>
-        <w:rPr>
-          <w:lang w:val="en-US"/>
-        </w:rPr>
-        <w:t>Std</w:t>
-      </w:r>
-      <w:proofErr w:type="spellEnd"/>
-      <w:proofErr w:type="gramEnd"/>
-      <w:r>
-        <w:rPr>
-          <w:lang w:val="en-US"/>
-        </w:rPr>
-        <w:t xml:space="preserve"> 830-1998, Recommended Practice for Software Requirements Specifications.</w:t>
+        <w:t>IEEE Std 830-1998, Recommended Practice for Software Requirements Specifications.</w:t>
       </w:r>
     </w:p>
     <w:p>
@@ -2337,21 +2322,7 @@
         <w:rPr>
           <w:lang w:val="en-US"/>
         </w:rPr>
-        <w:t xml:space="preserve"> feature is loaded into a System </w:t>
-      </w:r>
-      <w:proofErr w:type="gramStart"/>
-      <w:r>
-        <w:rPr>
-          <w:lang w:val="en-US"/>
-        </w:rPr>
-        <w:t>On</w:t>
-      </w:r>
-      <w:proofErr w:type="gramEnd"/>
-      <w:r>
-        <w:rPr>
-          <w:lang w:val="en-US"/>
-        </w:rPr>
-        <w:t xml:space="preserve"> Chip (SOC) as a </w:t>
+        <w:t xml:space="preserve"> feature is loaded into a System On Chip (SOC) as a </w:t>
       </w:r>
       <w:r>
         <w:rPr>
@@ -2393,11 +2364,186 @@
         </w:rPr>
       </w:pPr>
       <w:r>
+        <w:rPr>
+          <w:noProof/>
+        </w:rPr>
         <w:drawing>
-          <wp:inline distT="0" distB="0" distL="0" distR="0" wp14:anchorId="4E122269" wp14:editId="28BEF920">
-            <wp:extent cx="5105400" cy="2149956"/>
-            <wp:effectExtent l="0" t="0" r="0" b="3175"/>
+          <wp:inline distT="0" distB="0" distL="0" distR="0" wp14:anchorId="3845EFFD" wp14:editId="6E148E6E">
+            <wp:extent cx="4711683" cy="2150499"/>
+            <wp:effectExtent l="0" t="0" r="0" b="2540"/>
             <wp:docPr id="6" name="Picture 6"/>
+            <wp:cNvGraphicFramePr>
+              <a:graphicFrameLocks xmlns:a="http://schemas.openxmlformats.org/drawingml/2006/main" noChangeAspect="1"/>
+            </wp:cNvGraphicFramePr>
+            <a:graphic xmlns:a="http://schemas.openxmlformats.org/drawingml/2006/main">
+              <a:graphicData uri="http://schemas.openxmlformats.org/drawingml/2006/picture">
+                <pic:pic xmlns:pic="http://schemas.openxmlformats.org/drawingml/2006/picture">
+                  <pic:nvPicPr>
+                    <pic:cNvPr id="0" name=""/>
+                    <pic:cNvPicPr/>
+                  </pic:nvPicPr>
+                  <pic:blipFill>
+                    <a:blip r:embed="rId8"/>
+                    <a:stretch>
+                      <a:fillRect/>
+                    </a:stretch>
+                  </pic:blipFill>
+                  <pic:spPr>
+                    <a:xfrm>
+                      <a:off x="0" y="0"/>
+                      <a:ext cx="4711683" cy="2150499"/>
+                    </a:xfrm>
+                    <a:prstGeom prst="rect">
+                      <a:avLst/>
+                    </a:prstGeom>
+                  </pic:spPr>
+                </pic:pic>
+              </a:graphicData>
+            </a:graphic>
+          </wp:inline>
+        </w:drawing>
+      </w:r>
+    </w:p>
+    <w:p>
+      <w:pPr>
+        <w:pStyle w:val="Caption"/>
+        <w:jc w:val="center"/>
+        <w:rPr>
+          <w:lang w:val="en-US"/>
+        </w:rPr>
+      </w:pPr>
+      <w:bookmarkStart w:id="8" w:name="_Toc529536536"/>
+      <w:r>
+        <w:rPr>
+          <w:lang w:val="en-US"/>
+        </w:rPr>
+        <w:t xml:space="preserve">Figure </w:t>
+      </w:r>
+      <w:r>
+        <w:rPr>
+          <w:lang w:val="en-US"/>
+        </w:rPr>
+        <w:fldChar w:fldCharType="begin"/>
+      </w:r>
+      <w:r>
+        <w:rPr>
+          <w:lang w:val="en-US"/>
+        </w:rPr>
+        <w:instrText xml:space="preserve"> SEQ Figure \* ARABIC </w:instrText>
+      </w:r>
+      <w:r>
+        <w:rPr>
+          <w:lang w:val="en-US"/>
+        </w:rPr>
+        <w:fldChar w:fldCharType="separate"/>
+      </w:r>
+      <w:r>
+        <w:rPr>
+          <w:noProof/>
+          <w:lang w:val="en-US"/>
+        </w:rPr>
+        <w:t>1</w:t>
+      </w:r>
+      <w:r>
+        <w:rPr>
+          <w:lang w:val="en-US"/>
+        </w:rPr>
+        <w:fldChar w:fldCharType="end"/>
+      </w:r>
+      <w:r>
+        <w:rPr>
+          <w:lang w:val="en-US"/>
+        </w:rPr>
+        <w:t xml:space="preserve">: </w:t>
+      </w:r>
+      <w:r>
+        <w:rPr>
+          <w:lang w:val="en-US"/>
+        </w:rPr>
+        <w:t>Component</w:t>
+      </w:r>
+      <w:r>
+        <w:rPr>
+          <w:lang w:val="en-US"/>
+        </w:rPr>
+        <w:t xml:space="preserve"> </w:t>
+      </w:r>
+      <w:r>
+        <w:rPr>
+          <w:lang w:val="en-US"/>
+        </w:rPr>
+        <w:t>Overview</w:t>
+      </w:r>
+      <w:bookmarkEnd w:id="8"/>
+    </w:p>
+    <w:p>
+      <w:pPr>
+        <w:rPr>
+          <w:lang w:val="en-US"/>
+        </w:rPr>
+      </w:pPr>
+      <w:r>
+        <w:rPr>
+          <w:lang w:val="en-US"/>
+        </w:rPr>
+        <w:t xml:space="preserve">All parameters except </w:t>
+      </w:r>
+      <w:r>
+        <w:rPr>
+          <w:i/>
+          <w:lang w:val="en-US"/>
+        </w:rPr>
+        <w:t>CPOL</w:t>
+      </w:r>
+      <w:r>
+        <w:rPr>
+          <w:lang w:val="en-US"/>
+        </w:rPr>
+        <w:t xml:space="preserve"> and </w:t>
+      </w:r>
+      <w:r>
+        <w:rPr>
+          <w:i/>
+          <w:lang w:val="en-US"/>
+        </w:rPr>
+        <w:t>CPHA</w:t>
+      </w:r>
+      <w:r>
+        <w:rPr>
+          <w:lang w:val="en-US"/>
+        </w:rPr>
+        <w:t xml:space="preserve"> are self-explaining. For these parameters, please refer to the description of the SPI interface below.</w:t>
+      </w:r>
+    </w:p>
+    <w:p>
+      <w:pPr>
+        <w:rPr>
+          <w:lang w:val="en-US"/>
+        </w:rPr>
+      </w:pPr>
+      <w:r>
+        <w:rPr>
+          <w:lang w:val="en-US"/>
+        </w:rPr>
+        <w:t>For the FIFO depth, is recommended to use powers of two for resource efficiency reasons.</w:t>
+      </w:r>
+    </w:p>
+    <w:p>
+      <w:pPr>
+        <w:jc w:val="center"/>
+        <w:rPr>
+          <w:lang w:val="en-US"/>
+        </w:rPr>
+      </w:pPr>
+      <w:r>
+        <w:rPr>
+          <w:noProof/>
+        </w:rPr>
+        <w:drawing>
+          <wp:inline distT="0" distB="0" distL="0" distR="0" wp14:anchorId="25A903C7" wp14:editId="6002BFD5">
+            <wp:extent cx="5972810" cy="3428365"/>
+            <wp:effectExtent l="0" t="0" r="8890" b="635"/>
+            <wp:docPr id="9" name="Picture 9"/>
             <wp:cNvGraphicFramePr>
               <a:graphicFrameLocks xmlns:a="http://schemas.openxmlformats.org/drawingml/2006/main" noChangeAspect="1"/>
             </wp:cNvGraphicFramePr>
@@ -2417,189 +2563,6 @@
                   <pic:spPr>
                     <a:xfrm>
                       <a:off x="0" y="0"/>
-                      <a:ext cx="5106689" cy="2150499"/>
-                    </a:xfrm>
-                    <a:prstGeom prst="rect">
-                      <a:avLst/>
-                    </a:prstGeom>
-                  </pic:spPr>
-                </pic:pic>
-              </a:graphicData>
-            </a:graphic>
-          </wp:inline>
-        </w:drawing>
-      </w:r>
-    </w:p>
-    <w:p>
-      <w:pPr>
-        <w:pStyle w:val="Caption"/>
-        <w:jc w:val="center"/>
-        <w:rPr>
-          <w:lang w:val="en-US"/>
-        </w:rPr>
-      </w:pPr>
-      <w:bookmarkStart w:id="8" w:name="_Toc529536536"/>
-      <w:r>
-        <w:rPr>
-          <w:lang w:val="en-US"/>
-        </w:rPr>
-        <w:t xml:space="preserve">Figure </w:t>
-      </w:r>
-      <w:r>
-        <w:rPr>
-          <w:lang w:val="en-US"/>
-        </w:rPr>
-        <w:fldChar w:fldCharType="begin"/>
-      </w:r>
-      <w:r>
-        <w:rPr>
-          <w:lang w:val="en-US"/>
-        </w:rPr>
-        <w:instrText xml:space="preserve"> SEQ Figure \* ARABIC </w:instrText>
-      </w:r>
-      <w:r>
-        <w:rPr>
-          <w:lang w:val="en-US"/>
-        </w:rPr>
-        <w:fldChar w:fldCharType="separate"/>
-      </w:r>
-      <w:r>
-        <w:rPr>
-          <w:noProof/>
-          <w:lang w:val="en-US"/>
-        </w:rPr>
-        <w:t>1</w:t>
-      </w:r>
-      <w:r>
-        <w:rPr>
-          <w:lang w:val="en-US"/>
-        </w:rPr>
-        <w:fldChar w:fldCharType="end"/>
-      </w:r>
-      <w:r>
-        <w:rPr>
-          <w:lang w:val="en-US"/>
-        </w:rPr>
-        <w:t xml:space="preserve">: </w:t>
-      </w:r>
-      <w:r>
-        <w:rPr>
-          <w:lang w:val="en-US"/>
-        </w:rPr>
-        <w:t>Component</w:t>
-      </w:r>
-      <w:r>
-        <w:rPr>
-          <w:lang w:val="en-US"/>
-        </w:rPr>
-        <w:t xml:space="preserve"> </w:t>
-      </w:r>
-      <w:r>
-        <w:rPr>
-          <w:lang w:val="en-US"/>
-        </w:rPr>
-        <w:t>Overview</w:t>
-      </w:r>
-      <w:bookmarkEnd w:id="8"/>
-    </w:p>
-    <w:p>
-      <w:pPr>
-        <w:rPr>
-          <w:lang w:val="en-US"/>
-        </w:rPr>
-      </w:pPr>
-      <w:r>
-        <w:rPr>
-          <w:lang w:val="en-US"/>
-        </w:rPr>
-        <w:t xml:space="preserve">All parameters except </w:t>
-      </w:r>
-      <w:r>
-        <w:rPr>
-          <w:i/>
-          <w:lang w:val="en-US"/>
-        </w:rPr>
-        <w:t>CPOL</w:t>
-      </w:r>
-      <w:r>
-        <w:rPr>
-          <w:lang w:val="en-US"/>
-        </w:rPr>
-        <w:t xml:space="preserve"> and </w:t>
-      </w:r>
-      <w:r>
-        <w:rPr>
-          <w:i/>
-          <w:lang w:val="en-US"/>
-        </w:rPr>
-        <w:t>CPHA</w:t>
-      </w:r>
-      <w:r>
-        <w:rPr>
-          <w:lang w:val="en-US"/>
-        </w:rPr>
-        <w:t xml:space="preserve"> are self-explaining. For these parameters, please refer to the description of the SPI interface below.</w:t>
-      </w:r>
-    </w:p>
-    <w:p>
-      <w:pPr>
-        <w:rPr>
-          <w:lang w:val="en-US"/>
-        </w:rPr>
-      </w:pPr>
-      <w:r>
-        <w:rPr>
-          <w:lang w:val="en-US"/>
-        </w:rPr>
-        <w:t xml:space="preserve">For the FIFO </w:t>
-      </w:r>
-      <w:proofErr w:type="gramStart"/>
-      <w:r>
-        <w:rPr>
-          <w:lang w:val="en-US"/>
-        </w:rPr>
-        <w:t>depth,</w:t>
-      </w:r>
-      <w:proofErr w:type="gramEnd"/>
-      <w:r>
-        <w:rPr>
-          <w:lang w:val="en-US"/>
-        </w:rPr>
-        <w:t xml:space="preserve"> is recommended to use powers of two for resource efficiency reasons.</w:t>
-      </w:r>
-    </w:p>
-    <w:p>
-      <w:pPr>
-        <w:jc w:val="center"/>
-        <w:rPr>
-          <w:lang w:val="en-US"/>
-        </w:rPr>
-      </w:pPr>
-      <w:r>
-        <w:drawing>
-          <wp:inline distT="0" distB="0" distL="0" distR="0" wp14:anchorId="7E009696" wp14:editId="779DE97B">
-            <wp:extent cx="5972810" cy="3428365"/>
-            <wp:effectExtent l="0" t="0" r="8890" b="635"/>
-            <wp:docPr id="9" name="Picture 9"/>
-            <wp:cNvGraphicFramePr>
-              <a:graphicFrameLocks xmlns:a="http://schemas.openxmlformats.org/drawingml/2006/main" noChangeAspect="1"/>
-            </wp:cNvGraphicFramePr>
-            <a:graphic xmlns:a="http://schemas.openxmlformats.org/drawingml/2006/main">
-              <a:graphicData uri="http://schemas.openxmlformats.org/drawingml/2006/picture">
-                <pic:pic xmlns:pic="http://schemas.openxmlformats.org/drawingml/2006/picture">
-                  <pic:nvPicPr>
-                    <pic:cNvPr id="0" name=""/>
-                    <pic:cNvPicPr/>
-                  </pic:nvPicPr>
-                  <pic:blipFill>
-                    <a:blip r:embed="rId10"/>
-                    <a:stretch>
-                      <a:fillRect/>
-                    </a:stretch>
-                  </pic:blipFill>
-                  <pic:spPr>
-                    <a:xfrm>
-                      <a:off x="0" y="0"/>
                       <a:ext cx="5972810" cy="3428365"/>
                     </a:xfrm>
                     <a:prstGeom prst="rect">
@@ -2724,7 +2687,7 @@
           <w:lang w:val="en-US"/>
         </w:rPr>
         <w:drawing>
-          <wp:inline distT="0" distB="0" distL="0" distR="0">
+          <wp:inline distT="0" distB="0" distL="0" distR="0" wp14:anchorId="648646B6" wp14:editId="0E53A962">
             <wp:extent cx="6324600" cy="4453212"/>
             <wp:effectExtent l="0" t="0" r="0" b="5080"/>
             <wp:docPr id="5" name="Picture 5"/>
@@ -2741,7 +2704,7 @@
                     </pic:cNvPicPr>
                   </pic:nvPicPr>
                   <pic:blipFill>
-                    <a:blip r:embed="rId11">
+                    <a:blip r:embed="rId10">
                       <a:extLst>
                         <a:ext uri="{28A0092B-C50C-407E-A947-70E740481C1C}">
                           <a14:useLocalDpi xmlns:a14="http://schemas.microsoft.com/office/drawing/2010/main" val="0"/>
@@ -2923,21 +2886,7 @@
         <w:rPr>
           <w:lang w:val="en-US"/>
         </w:rPr>
-        <w:t xml:space="preserve">The SPI interface is well known and therefore not described in detail here. The only </w:t>
-      </w:r>
-      <w:proofErr w:type="gramStart"/>
-      <w:r>
-        <w:rPr>
-          <w:lang w:val="en-US"/>
-        </w:rPr>
-        <w:t>point covered in more detail are</w:t>
-      </w:r>
-      <w:proofErr w:type="gramEnd"/>
-      <w:r>
-        <w:rPr>
-          <w:lang w:val="en-US"/>
-        </w:rPr>
-        <w:t xml:space="preserve"> the CPOL and CPHA parameters.</w:t>
+        <w:t>The SPI interface is well known and therefore not described in detail here. The only point covered in more detail are the CPOL and CPHA parameters.</w:t>
       </w:r>
     </w:p>
     <w:p>
@@ -2966,10 +2915,10 @@
           <w:lang w:val="en-US"/>
         </w:rPr>
         <w:drawing>
-          <wp:inline distT="0" distB="0" distL="0" distR="0" wp14:anchorId="6F2E74D6" wp14:editId="64451EA4">
-            <wp:extent cx="4093210" cy="2384425"/>
-            <wp:effectExtent l="0" t="0" r="0" b="0"/>
-            <wp:docPr id="13" name="Picture 13" descr="https://upload.wikimedia.org/wikipedia/commons/thumb/6/6b/SPI_timing_diagram2.svg/430px-SPI_timing_diagram2.svg.png"/>
+          <wp:inline distT="0" distB="0" distL="0" distR="0" wp14:anchorId="3A95D258" wp14:editId="20B34739">
+            <wp:extent cx="4093210" cy="2379772"/>
+            <wp:effectExtent l="0" t="0" r="2540" b="1905"/>
+            <wp:docPr id="13" name="Picture 13"/>
             <wp:cNvGraphicFramePr>
               <a:graphicFrameLocks xmlns:a="http://schemas.openxmlformats.org/drawingml/2006/main" noChangeAspect="1"/>
             </wp:cNvGraphicFramePr>
@@ -2983,14 +2932,7 @@
                     </pic:cNvPicPr>
                   </pic:nvPicPr>
                   <pic:blipFill>
-                    <a:blip r:embed="rId12">
-                      <a:extLst>
-                        <a:ext uri="{28A0092B-C50C-407E-A947-70E740481C1C}">
-                          <a14:useLocalDpi xmlns:a14="http://schemas.microsoft.com/office/drawing/2010/main" val="0"/>
-                        </a:ext>
-                      </a:extLst>
-                    </a:blip>
-                    <a:srcRect/>
+                    <a:blip r:embed="rId11"/>
                     <a:stretch>
                       <a:fillRect/>
                     </a:stretch>
@@ -2998,7 +2940,7 @@
                   <pic:spPr bwMode="auto">
                     <a:xfrm>
                       <a:off x="0" y="0"/>
-                      <a:ext cx="4093210" cy="2384425"/>
+                      <a:ext cx="4093210" cy="2379772"/>
                     </a:xfrm>
                     <a:prstGeom prst="rect">
                       <a:avLst/>
@@ -3123,15 +3065,15 @@
           <w:lang w:val="en-US"/>
         </w:rPr>
       </w:pPr>
-      <w:bookmarkStart w:id="16" w:name="_Toc200798955"/>
-      <w:bookmarkStart w:id="17" w:name="_Toc529536531"/>
+      <w:bookmarkStart w:id="16" w:name="_Toc529536531"/>
+      <w:bookmarkStart w:id="17" w:name="_Toc200798955"/>
       <w:r>
         <w:rPr>
           <w:lang w:val="en-US"/>
         </w:rPr>
         <w:t>Configuration</w:t>
       </w:r>
-      <w:bookmarkEnd w:id="17"/>
+      <w:bookmarkEnd w:id="16"/>
       <w:r>
         <w:rPr>
           <w:lang w:val="en-US"/>
@@ -4046,13 +3988,8 @@
               <w:pStyle w:val="TableText"/>
             </w:pPr>
             <w:r>
-              <w:t>M</w:t>
-            </w:r>
-            <w:proofErr w:type="gramStart"/>
-            <w:r>
-              <w:t>:0</w:t>
-            </w:r>
-            <w:proofErr w:type="gramEnd"/>
+              <w:t>M:0</w:t>
+            </w:r>
           </w:p>
         </w:tc>
         <w:tc>
@@ -4121,13 +4058,8 @@
               <w:pStyle w:val="TableText"/>
             </w:pPr>
             <w:r>
-              <w:t>M</w:t>
-            </w:r>
-            <w:proofErr w:type="gramStart"/>
-            <w:r>
-              <w:t>:0</w:t>
-            </w:r>
-            <w:proofErr w:type="gramEnd"/>
+              <w:t>M:0</w:t>
+            </w:r>
           </w:p>
         </w:tc>
         <w:tc>
@@ -4393,13 +4325,8 @@
               <w:pStyle w:val="TableText"/>
             </w:pPr>
             <w:r>
-              <w:t>M</w:t>
-            </w:r>
-            <w:proofErr w:type="gramStart"/>
-            <w:r>
-              <w:t>:0</w:t>
-            </w:r>
-            <w:proofErr w:type="gramEnd"/>
+              <w:t>M:0</w:t>
+            </w:r>
           </w:p>
         </w:tc>
         <w:tc>
@@ -4480,13 +4407,8 @@
               <w:pStyle w:val="TableText"/>
             </w:pPr>
             <w:r>
-              <w:t>M</w:t>
-            </w:r>
-            <w:proofErr w:type="gramStart"/>
-            <w:r>
-              <w:t>:0</w:t>
-            </w:r>
-            <w:proofErr w:type="gramEnd"/>
+              <w:t>M:0</w:t>
+            </w:r>
           </w:p>
         </w:tc>
         <w:tc>
@@ -5135,7 +5057,7 @@
         </w:rPr>
       </w:pPr>
     </w:p>
-    <w:bookmarkEnd w:id="16"/>
+    <w:bookmarkEnd w:id="17"/>
     <w:p>
       <w:pPr>
         <w:pStyle w:val="Heading1"/>
@@ -5298,21 +5220,7 @@
         <w:rPr>
           <w:lang w:val="en-US"/>
         </w:rPr>
-        <w:t xml:space="preserve"> </w:t>
-      </w:r>
-      <w:proofErr w:type="spellStart"/>
-      <w:r>
-        <w:rPr>
-          <w:lang w:val="en-US"/>
-        </w:rPr>
-        <w:t>testbench</w:t>
-      </w:r>
-      <w:proofErr w:type="spellEnd"/>
-      <w:r>
-        <w:rPr>
-          <w:lang w:val="en-US"/>
-        </w:rPr>
-        <w:t xml:space="preserve"> including a regression test script exists for this core. To run the regression test, follow the steps below:</w:t>
+        <w:t xml:space="preserve"> testbench including a regression test script exists for this core. To run the regression test, follow the steps below:</w:t>
       </w:r>
     </w:p>
     <w:p>
@@ -5418,21 +5326,7 @@
         <w:rPr>
           <w:lang w:val="en-US"/>
         </w:rPr>
-        <w:t xml:space="preserve">The regression script automatically compiles all VHDL files, runs all </w:t>
-      </w:r>
-      <w:proofErr w:type="spellStart"/>
-      <w:r>
-        <w:rPr>
-          <w:lang w:val="en-US"/>
-        </w:rPr>
-        <w:t>testbenches</w:t>
-      </w:r>
-      <w:proofErr w:type="spellEnd"/>
-      <w:r>
-        <w:rPr>
-          <w:lang w:val="en-US"/>
-        </w:rPr>
-        <w:t xml:space="preserve"> and checks if any errors occurred.</w:t>
+        <w:t>The regression script automatically compiles all VHDL files, runs all testbenches and checks if any errors occurred.</w:t>
       </w:r>
     </w:p>
     <w:p>
@@ -5688,11 +5582,10 @@
         </w:rPr>
         <w:t>”</w:t>
       </w:r>
-      <w:bookmarkEnd w:id="0"/>
     </w:p>
     <w:sectPr>
-      <w:headerReference w:type="default" r:id="rId13"/>
-      <w:footerReference w:type="default" r:id="rId14"/>
+      <w:headerReference w:type="default" r:id="rId12"/>
+      <w:footerReference w:type="default" r:id="rId13"/>
       <w:pgSz w:w="11907" w:h="16840" w:code="9"/>
       <w:pgMar w:top="1701" w:right="851" w:bottom="1134" w:left="851" w:header="794" w:footer="510" w:gutter="0"/>
       <w:paperSrc w:first="15" w:other="15"/>
@@ -5703,7 +5596,7 @@
 </file>
 
 <file path=word/endnotes.xml><?xml version="1.0" encoding="utf-8"?>
-<w:endnotes xmlns:wpc="http://schemas.microsoft.com/office/word/2010/wordprocessingCanvas" xmlns:mc="http://schemas.openxmlformats.org/markup-compatibility/2006" xmlns:o="urn:schemas-microsoft-com:office:office" xmlns:r="http://schemas.openxmlformats.org/officeDocument/2006/relationships" xmlns:m="http://schemas.openxmlformats.org/officeDocument/2006/math" xmlns:v="urn:schemas-microsoft-com:vml" xmlns:wp14="http://schemas.microsoft.com/office/word/2010/wordprocessingDrawing" xmlns:wp="http://schemas.openxmlformats.org/drawingml/2006/wordprocessingDrawing" xmlns:w10="urn:schemas-microsoft-com:office:word" xmlns:w="http://schemas.openxmlformats.org/wordprocessingml/2006/main" xmlns:w14="http://schemas.microsoft.com/office/word/2010/wordml" xmlns:wpg="http://schemas.microsoft.com/office/word/2010/wordprocessingGroup" xmlns:wpi="http://schemas.microsoft.com/office/word/2010/wordprocessingInk" xmlns:wne="http://schemas.microsoft.com/office/word/2006/wordml" xmlns:wps="http://schemas.microsoft.com/office/word/2010/wordprocessingShape" mc:Ignorable="w14 wp14">
+<w:endnotes xmlns:wpc="http://schemas.microsoft.com/office/word/2010/wordprocessingCanvas" xmlns:cx="http://schemas.microsoft.com/office/drawing/2014/chartex" xmlns:cx1="http://schemas.microsoft.com/office/drawing/2015/9/8/chartex" xmlns:cx2="http://schemas.microsoft.com/office/drawing/2015/10/21/chartex" xmlns:cx3="http://schemas.microsoft.com/office/drawing/2016/5/9/chartex" xmlns:cx4="http://schemas.microsoft.com/office/drawing/2016/5/10/chartex" xmlns:cx5="http://schemas.microsoft.com/office/drawing/2016/5/11/chartex" xmlns:cx6="http://schemas.microsoft.com/office/drawing/2016/5/12/chartex" xmlns:cx7="http://schemas.microsoft.com/office/drawing/2016/5/13/chartex" xmlns:cx8="http://schemas.microsoft.com/office/drawing/2016/5/14/chartex" xmlns:mc="http://schemas.openxmlformats.org/markup-compatibility/2006" xmlns:aink="http://schemas.microsoft.com/office/drawing/2016/ink" xmlns:am3d="http://schemas.microsoft.com/office/drawing/2017/model3d" xmlns:o="urn:schemas-microsoft-com:office:office" xmlns:r="http://schemas.openxmlformats.org/officeDocument/2006/relationships" xmlns:m="http://schemas.openxmlformats.org/officeDocument/2006/math" xmlns:v="urn:schemas-microsoft-com:vml" xmlns:wp14="http://schemas.microsoft.com/office/word/2010/wordprocessingDrawing" xmlns:wp="http://schemas.openxmlformats.org/drawingml/2006/wordprocessingDrawing" xmlns:w10="urn:schemas-microsoft-com:office:word" xmlns:w="http://schemas.openxmlformats.org/wordprocessingml/2006/main" xmlns:w14="http://schemas.microsoft.com/office/word/2010/wordml" xmlns:w15="http://schemas.microsoft.com/office/word/2012/wordml" xmlns:w16cid="http://schemas.microsoft.com/office/word/2016/wordml/cid" xmlns:w16se="http://schemas.microsoft.com/office/word/2015/wordml/symex" xmlns:wpg="http://schemas.microsoft.com/office/word/2010/wordprocessingGroup" xmlns:wpi="http://schemas.microsoft.com/office/word/2010/wordprocessingInk" xmlns:wne="http://schemas.microsoft.com/office/word/2006/wordml" xmlns:wps="http://schemas.microsoft.com/office/word/2010/wordprocessingShape" mc:Ignorable="w14 w15 w16se w16cid wp14">
   <w:endnote w:type="separator" w:id="-1">
     <w:p>
       <w:r>
@@ -5722,7 +5615,7 @@
 </file>
 
 <file path=word/footer1.xml><?xml version="1.0" encoding="utf-8"?>
-<w:ftr xmlns:wpc="http://schemas.microsoft.com/office/word/2010/wordprocessingCanvas" xmlns:mc="http://schemas.openxmlformats.org/markup-compatibility/2006" xmlns:o="urn:schemas-microsoft-com:office:office" xmlns:r="http://schemas.openxmlformats.org/officeDocument/2006/relationships" xmlns:m="http://schemas.openxmlformats.org/officeDocument/2006/math" xmlns:v="urn:schemas-microsoft-com:vml" xmlns:wp14="http://schemas.microsoft.com/office/word/2010/wordprocessingDrawing" xmlns:wp="http://schemas.openxmlformats.org/drawingml/2006/wordprocessingDrawing" xmlns:w10="urn:schemas-microsoft-com:office:word" xmlns:w="http://schemas.openxmlformats.org/wordprocessingml/2006/main" xmlns:w14="http://schemas.microsoft.com/office/word/2010/wordml" xmlns:wpg="http://schemas.microsoft.com/office/word/2010/wordprocessingGroup" xmlns:wpi="http://schemas.microsoft.com/office/word/2010/wordprocessingInk" xmlns:wne="http://schemas.microsoft.com/office/word/2006/wordml" xmlns:wps="http://schemas.microsoft.com/office/word/2010/wordprocessingShape" mc:Ignorable="w14 wp14">
+<w:ftr xmlns:wpc="http://schemas.microsoft.com/office/word/2010/wordprocessingCanvas" xmlns:cx="http://schemas.microsoft.com/office/drawing/2014/chartex" xmlns:cx1="http://schemas.microsoft.com/office/drawing/2015/9/8/chartex" xmlns:cx2="http://schemas.microsoft.com/office/drawing/2015/10/21/chartex" xmlns:cx3="http://schemas.microsoft.com/office/drawing/2016/5/9/chartex" xmlns:cx4="http://schemas.microsoft.com/office/drawing/2016/5/10/chartex" xmlns:cx5="http://schemas.microsoft.com/office/drawing/2016/5/11/chartex" xmlns:cx6="http://schemas.microsoft.com/office/drawing/2016/5/12/chartex" xmlns:cx7="http://schemas.microsoft.com/office/drawing/2016/5/13/chartex" xmlns:cx8="http://schemas.microsoft.com/office/drawing/2016/5/14/chartex" xmlns:mc="http://schemas.openxmlformats.org/markup-compatibility/2006" xmlns:aink="http://schemas.microsoft.com/office/drawing/2016/ink" xmlns:am3d="http://schemas.microsoft.com/office/drawing/2017/model3d" xmlns:o="urn:schemas-microsoft-com:office:office" xmlns:r="http://schemas.openxmlformats.org/officeDocument/2006/relationships" xmlns:m="http://schemas.openxmlformats.org/officeDocument/2006/math" xmlns:v="urn:schemas-microsoft-com:vml" xmlns:wp14="http://schemas.microsoft.com/office/word/2010/wordprocessingDrawing" xmlns:wp="http://schemas.openxmlformats.org/drawingml/2006/wordprocessingDrawing" xmlns:w10="urn:schemas-microsoft-com:office:word" xmlns:w="http://schemas.openxmlformats.org/wordprocessingml/2006/main" xmlns:w14="http://schemas.microsoft.com/office/word/2010/wordml" xmlns:w15="http://schemas.microsoft.com/office/word/2012/wordml" xmlns:w16cid="http://schemas.microsoft.com/office/word/2016/wordml/cid" xmlns:w16se="http://schemas.microsoft.com/office/word/2015/wordml/symex" xmlns:wpg="http://schemas.microsoft.com/office/word/2010/wordprocessingGroup" xmlns:wpi="http://schemas.microsoft.com/office/word/2010/wordprocessingInk" xmlns:wne="http://schemas.microsoft.com/office/word/2006/wordml" xmlns:wps="http://schemas.microsoft.com/office/word/2010/wordprocessingShape" mc:Ignorable="w14 w15 w16se w16cid wp14">
   <w:p>
     <w:pPr>
       <w:pStyle w:val="Footer"/>
@@ -5746,7 +5639,7 @@
       <mc:AlternateContent>
         <mc:Choice Requires="wps">
           <w:drawing>
-            <wp:anchor distT="0" distB="0" distL="114300" distR="114300" simplePos="0" relativeHeight="251660288" behindDoc="0" locked="0" layoutInCell="0" allowOverlap="1" wp14:anchorId="5489A112" wp14:editId="3EF511C5">
+            <wp:anchor distT="0" distB="0" distL="114300" distR="114300" simplePos="0" relativeHeight="251660288" behindDoc="0" locked="0" layoutInCell="0" allowOverlap="1" wp14:anchorId="3B271FF2" wp14:editId="67015643">
               <wp:simplePos x="0" y="0"/>
               <wp:positionH relativeFrom="page">
                 <wp:posOffset>540385</wp:posOffset>
@@ -5815,9 +5708,9 @@
             </wp:anchor>
           </w:drawing>
         </mc:Choice>
-        <mc:Fallback xmlns:w16se="http://schemas.microsoft.com/office/word/2015/wordml/symex" xmlns:w15="http://schemas.microsoft.com/office/word/2012/wordml" xmlns:cx1="http://schemas.microsoft.com/office/drawing/2015/9/8/chartex" xmlns:cx="http://schemas.microsoft.com/office/drawing/2014/chartex">
+        <mc:Fallback>
           <w:pict>
-            <v:line w14:anchorId="286A3170" id="Line 2" o:spid="_x0000_s1026" style="position:absolute;z-index:251660288;visibility:visible;mso-wrap-style:square;mso-width-percent:0;mso-height-percent:0;mso-wrap-distance-left:9pt;mso-wrap-distance-top:0;mso-wrap-distance-right:9pt;mso-wrap-distance-bottom:0;mso-position-horizontal:absolute;mso-position-horizontal-relative:page;mso-position-vertical:absolute;mso-position-vertical-relative:page;mso-width-percent:0;mso-height-percent:0;mso-width-relative:page;mso-height-relative:page" from="42.55pt,802.3pt" to="552.75pt,802.35pt" o:gfxdata="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" o:allowincell="f" strokecolor="blue" strokeweight="1.5pt">
+            <v:line w14:anchorId="42EBC8E4" id="Line 2" o:spid="_x0000_s1026" style="position:absolute;z-index:251660288;visibility:visible;mso-wrap-style:square;mso-width-percent:0;mso-height-percent:0;mso-wrap-distance-left:9pt;mso-wrap-distance-top:0;mso-wrap-distance-right:9pt;mso-wrap-distance-bottom:0;mso-position-horizontal:absolute;mso-position-horizontal-relative:page;mso-position-vertical:absolute;mso-position-vertical-relative:page;mso-width-percent:0;mso-height-percent:0;mso-width-relative:page;mso-height-relative:page" from="42.55pt,802.3pt" to="552.75pt,802.35pt" o:gfxdata="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" o:allowincell="f" strokecolor="blue" strokeweight="1.5pt">
               <v:stroke startarrowwidth="narrow" startarrowlength="short" endarrowwidth="narrow" endarrowlength="short"/>
               <w10:wrap anchorx="page" anchory="page"/>
             </v:line>
@@ -5830,23 +5723,7 @@
         <w:sz w:val="18"/>
         <w:lang w:val="da-DK"/>
       </w:rPr>
-      <w:t xml:space="preserve">Paul </w:t>
-    </w:r>
-    <w:proofErr w:type="spellStart"/>
-    <w:r>
-      <w:rPr>
-        <w:sz w:val="18"/>
-        <w:lang w:val="da-DK"/>
-      </w:rPr>
-      <w:t>Scherrer</w:t>
-    </w:r>
-    <w:proofErr w:type="spellEnd"/>
-    <w:r>
-      <w:rPr>
-        <w:sz w:val="18"/>
-        <w:lang w:val="da-DK"/>
-      </w:rPr>
-      <w:t xml:space="preserve"> Institut • 5232 Villigen PSI</w:t>
+      <w:t>Paul Scherrer Institut • 5232 Villigen PSI</w:t>
     </w:r>
     <w:r>
       <w:rPr>
@@ -5882,7 +5759,7 @@
         <w:sz w:val="16"/>
         <w:lang w:val="da-DK"/>
       </w:rPr>
-      <w:t>spi_simple.docx</w:t>
+      <w:t>spi_simple</w:t>
     </w:r>
     <w:r>
       <w:rPr>
@@ -5921,7 +5798,7 @@
         <w:noProof/>
         <w:sz w:val="16"/>
       </w:rPr>
-      <w:t>09.11.2018</w:t>
+      <w:t>09.02.2023</w:t>
     </w:r>
     <w:r>
       <w:rPr>
@@ -6015,7 +5892,7 @@
 </file>
 
 <file path=word/footnotes.xml><?xml version="1.0" encoding="utf-8"?>
-<w:footnotes xmlns:wpc="http://schemas.microsoft.com/office/word/2010/wordprocessingCanvas" xmlns:mc="http://schemas.openxmlformats.org/markup-compatibility/2006" xmlns:o="urn:schemas-microsoft-com:office:office" xmlns:r="http://schemas.openxmlformats.org/officeDocument/2006/relationships" xmlns:m="http://schemas.openxmlformats.org/officeDocument/2006/math" xmlns:v="urn:schemas-microsoft-com:vml" xmlns:wp14="http://schemas.microsoft.com/office/word/2010/wordprocessingDrawing" xmlns:wp="http://schemas.openxmlformats.org/drawingml/2006/wordprocessingDrawing" xmlns:w10="urn:schemas-microsoft-com:office:word" xmlns:w="http://schemas.openxmlformats.org/wordprocessingml/2006/main" xmlns:w14="http://schemas.microsoft.com/office/word/2010/wordml" xmlns:wpg="http://schemas.microsoft.com/office/word/2010/wordprocessingGroup" xmlns:wpi="http://schemas.microsoft.com/office/word/2010/wordprocessingInk" xmlns:wne="http://schemas.microsoft.com/office/word/2006/wordml" xmlns:wps="http://schemas.microsoft.com/office/word/2010/wordprocessingShape" mc:Ignorable="w14 wp14">
+<w:footnotes xmlns:wpc="http://schemas.microsoft.com/office/word/2010/wordprocessingCanvas" xmlns:cx="http://schemas.microsoft.com/office/drawing/2014/chartex" xmlns:cx1="http://schemas.microsoft.com/office/drawing/2015/9/8/chartex" xmlns:cx2="http://schemas.microsoft.com/office/drawing/2015/10/21/chartex" xmlns:cx3="http://schemas.microsoft.com/office/drawing/2016/5/9/chartex" xmlns:cx4="http://schemas.microsoft.com/office/drawing/2016/5/10/chartex" xmlns:cx5="http://schemas.microsoft.com/office/drawing/2016/5/11/chartex" xmlns:cx6="http://schemas.microsoft.com/office/drawing/2016/5/12/chartex" xmlns:cx7="http://schemas.microsoft.com/office/drawing/2016/5/13/chartex" xmlns:cx8="http://schemas.microsoft.com/office/drawing/2016/5/14/chartex" xmlns:mc="http://schemas.openxmlformats.org/markup-compatibility/2006" xmlns:aink="http://schemas.microsoft.com/office/drawing/2016/ink" xmlns:am3d="http://schemas.microsoft.com/office/drawing/2017/model3d" xmlns:o="urn:schemas-microsoft-com:office:office" xmlns:r="http://schemas.openxmlformats.org/officeDocument/2006/relationships" xmlns:m="http://schemas.openxmlformats.org/officeDocument/2006/math" xmlns:v="urn:schemas-microsoft-com:vml" xmlns:wp14="http://schemas.microsoft.com/office/word/2010/wordprocessingDrawing" xmlns:wp="http://schemas.openxmlformats.org/drawingml/2006/wordprocessingDrawing" xmlns:w10="urn:schemas-microsoft-com:office:word" xmlns:w="http://schemas.openxmlformats.org/wordprocessingml/2006/main" xmlns:w14="http://schemas.microsoft.com/office/word/2010/wordml" xmlns:w15="http://schemas.microsoft.com/office/word/2012/wordml" xmlns:w16cid="http://schemas.microsoft.com/office/word/2016/wordml/cid" xmlns:w16se="http://schemas.microsoft.com/office/word/2015/wordml/symex" xmlns:wpg="http://schemas.microsoft.com/office/word/2010/wordprocessingGroup" xmlns:wpi="http://schemas.microsoft.com/office/word/2010/wordprocessingInk" xmlns:wne="http://schemas.microsoft.com/office/word/2006/wordml" xmlns:wps="http://schemas.microsoft.com/office/word/2010/wordprocessingShape" mc:Ignorable="w14 w15 w16se w16cid wp14">
   <w:footnote w:type="separator" w:id="-1">
     <w:p>
       <w:r>
@@ -6034,7 +5911,7 @@
 </file>
 
 <file path=word/header1.xml><?xml version="1.0" encoding="utf-8"?>
-<w:hdr xmlns:wpc="http://schemas.microsoft.com/office/word/2010/wordprocessingCanvas" xmlns:mc="http://schemas.openxmlformats.org/markup-compatibility/2006" xmlns:o="urn:schemas-microsoft-com:office:office" xmlns:r="http://schemas.openxmlformats.org/officeDocument/2006/relationships" xmlns:m="http://schemas.openxmlformats.org/officeDocument/2006/math" xmlns:v="urn:schemas-microsoft-com:vml" xmlns:wp14="http://schemas.microsoft.com/office/word/2010/wordprocessingDrawing" xmlns:wp="http://schemas.openxmlformats.org/drawingml/2006/wordprocessingDrawing" xmlns:w10="urn:schemas-microsoft-com:office:word" xmlns:w="http://schemas.openxmlformats.org/wordprocessingml/2006/main" xmlns:w14="http://schemas.microsoft.com/office/word/2010/wordml" xmlns:wpg="http://schemas.microsoft.com/office/word/2010/wordprocessingGroup" xmlns:wpi="http://schemas.microsoft.com/office/word/2010/wordprocessingInk" xmlns:wne="http://schemas.microsoft.com/office/word/2006/wordml" xmlns:wps="http://schemas.microsoft.com/office/word/2010/wordprocessingShape" mc:Ignorable="w14 wp14">
+<w:hdr xmlns:wpc="http://schemas.microsoft.com/office/word/2010/wordprocessingCanvas" xmlns:cx="http://schemas.microsoft.com/office/drawing/2014/chartex" xmlns:cx1="http://schemas.microsoft.com/office/drawing/2015/9/8/chartex" xmlns:cx2="http://schemas.microsoft.com/office/drawing/2015/10/21/chartex" xmlns:cx3="http://schemas.microsoft.com/office/drawing/2016/5/9/chartex" xmlns:cx4="http://schemas.microsoft.com/office/drawing/2016/5/10/chartex" xmlns:cx5="http://schemas.microsoft.com/office/drawing/2016/5/11/chartex" xmlns:cx6="http://schemas.microsoft.com/office/drawing/2016/5/12/chartex" xmlns:cx7="http://schemas.microsoft.com/office/drawing/2016/5/13/chartex" xmlns:cx8="http://schemas.microsoft.com/office/drawing/2016/5/14/chartex" xmlns:mc="http://schemas.openxmlformats.org/markup-compatibility/2006" xmlns:aink="http://schemas.microsoft.com/office/drawing/2016/ink" xmlns:am3d="http://schemas.microsoft.com/office/drawing/2017/model3d" xmlns:o="urn:schemas-microsoft-com:office:office" xmlns:r="http://schemas.openxmlformats.org/officeDocument/2006/relationships" xmlns:m="http://schemas.openxmlformats.org/officeDocument/2006/math" xmlns:v="urn:schemas-microsoft-com:vml" xmlns:wp14="http://schemas.microsoft.com/office/word/2010/wordprocessingDrawing" xmlns:wp="http://schemas.openxmlformats.org/drawingml/2006/wordprocessingDrawing" xmlns:w10="urn:schemas-microsoft-com:office:word" xmlns:w="http://schemas.openxmlformats.org/wordprocessingml/2006/main" xmlns:w14="http://schemas.microsoft.com/office/word/2010/wordml" xmlns:w15="http://schemas.microsoft.com/office/word/2012/wordml" xmlns:w16cid="http://schemas.microsoft.com/office/word/2016/wordml/cid" xmlns:w16se="http://schemas.microsoft.com/office/word/2015/wordml/symex" xmlns:wpg="http://schemas.microsoft.com/office/word/2010/wordprocessingGroup" xmlns:wpi="http://schemas.microsoft.com/office/word/2010/wordprocessingInk" xmlns:wne="http://schemas.microsoft.com/office/word/2006/wordml" xmlns:wps="http://schemas.microsoft.com/office/word/2010/wordprocessingShape" mc:Ignorable="w14 w15 w16se w16cid wp14">
   <w:p>
     <w:pPr>
       <w:pStyle w:val="Header"/>
@@ -6048,7 +5925,7 @@
       <mc:AlternateContent>
         <mc:Choice Requires="wps">
           <w:drawing>
-            <wp:anchor distT="0" distB="0" distL="114300" distR="114300" simplePos="0" relativeHeight="251658240" behindDoc="0" locked="0" layoutInCell="0" allowOverlap="1">
+            <wp:anchor distT="0" distB="0" distL="114300" distR="114300" simplePos="0" relativeHeight="251658240" behindDoc="0" locked="0" layoutInCell="0" allowOverlap="1" wp14:anchorId="1BE2C6B2" wp14:editId="65ED64EA">
               <wp:simplePos x="0" y="0"/>
               <wp:positionH relativeFrom="margin">
                 <wp:posOffset>4068445</wp:posOffset>
@@ -6117,9 +5994,9 @@
             </wp:anchor>
           </w:drawing>
         </mc:Choice>
-        <mc:Fallback xmlns:w16se="http://schemas.microsoft.com/office/word/2015/wordml/symex" xmlns:w15="http://schemas.microsoft.com/office/word/2012/wordml" xmlns:cx1="http://schemas.microsoft.com/office/drawing/2015/9/8/chartex" xmlns:cx="http://schemas.microsoft.com/office/drawing/2014/chartex">
+        <mc:Fallback>
           <w:pict>
-            <v:line w14:anchorId="7BDE44CF" id="Line 1" o:spid="_x0000_s1026" style="position:absolute;z-index:251658240;visibility:visible;mso-wrap-style:square;mso-width-percent:0;mso-height-percent:0;mso-wrap-distance-left:9pt;mso-wrap-distance-top:0;mso-wrap-distance-right:9pt;mso-wrap-distance-bottom:0;mso-position-horizontal:absolute;mso-position-horizontal-relative:margin;mso-position-vertical:absolute;mso-position-vertical-relative:page;mso-width-percent:0;mso-height-percent:0;mso-width-relative:page;mso-height-relative:page" from="320.35pt,59.55pt" to="507.45pt,59.6pt" o:gfxdata="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" o:allowincell="f" strokecolor="blue" strokeweight="2pt">
+            <v:line w14:anchorId="3CCD70F7" id="Line 1" o:spid="_x0000_s1026" style="position:absolute;z-index:251658240;visibility:visible;mso-wrap-style:square;mso-width-percent:0;mso-height-percent:0;mso-wrap-distance-left:9pt;mso-wrap-distance-top:0;mso-wrap-distance-right:9pt;mso-wrap-distance-bottom:0;mso-position-horizontal:absolute;mso-position-horizontal-relative:margin;mso-position-vertical:absolute;mso-position-vertical-relative:page;mso-width-percent:0;mso-height-percent:0;mso-width-relative:page;mso-height-relative:page" from="320.35pt,59.55pt" to="507.45pt,59.6pt" o:gfxdata="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" o:allowincell="f" strokecolor="blue" strokeweight="2pt">
               <v:stroke startarrowwidth="narrow" startarrowlength="short" endarrowwidth="narrow" endarrowlength="short"/>
               <w10:wrap anchorx="margin" anchory="page"/>
             </v:line>
@@ -6133,7 +6010,7 @@
         <w:lang w:val="en-US"/>
       </w:rPr>
       <w:drawing>
-        <wp:inline distT="0" distB="0" distL="0" distR="0">
+        <wp:inline distT="0" distB="0" distL="0" distR="0" wp14:anchorId="5F45656F" wp14:editId="045139E8">
           <wp:extent cx="3949065" cy="330835"/>
           <wp:effectExtent l="0" t="0" r="0" b="0"/>
           <wp:docPr id="2" name="Bild 2"/>
@@ -6186,8 +6063,8 @@
 </file>
 
 <file path=word/numbering.xml><?xml version="1.0" encoding="utf-8"?>
-<w:numbering xmlns:wpc="http://schemas.microsoft.com/office/word/2010/wordprocessingCanvas" xmlns:mc="http://schemas.openxmlformats.org/markup-compatibility/2006" xmlns:o="urn:schemas-microsoft-com:office:office" xmlns:r="http://schemas.openxmlformats.org/officeDocument/2006/relationships" xmlns:m="http://schemas.openxmlformats.org/officeDocument/2006/math" xmlns:v="urn:schemas-microsoft-com:vml" xmlns:wp14="http://schemas.microsoft.com/office/word/2010/wordprocessingDrawing" xmlns:wp="http://schemas.openxmlformats.org/drawingml/2006/wordprocessingDrawing" xmlns:w10="urn:schemas-microsoft-com:office:word" xmlns:w="http://schemas.openxmlformats.org/wordprocessingml/2006/main" xmlns:w14="http://schemas.microsoft.com/office/word/2010/wordml" xmlns:wpg="http://schemas.microsoft.com/office/word/2010/wordprocessingGroup" xmlns:wpi="http://schemas.microsoft.com/office/word/2010/wordprocessingInk" xmlns:wne="http://schemas.microsoft.com/office/word/2006/wordml" xmlns:wps="http://schemas.microsoft.com/office/word/2010/wordprocessingShape" mc:Ignorable="w14 wp14">
-  <w:abstractNum w:abstractNumId="0">
+<w:numbering xmlns:wpc="http://schemas.microsoft.com/office/word/2010/wordprocessingCanvas" xmlns:cx="http://schemas.microsoft.com/office/drawing/2014/chartex" xmlns:cx1="http://schemas.microsoft.com/office/drawing/2015/9/8/chartex" xmlns:cx2="http://schemas.microsoft.com/office/drawing/2015/10/21/chartex" xmlns:cx3="http://schemas.microsoft.com/office/drawing/2016/5/9/chartex" xmlns:cx4="http://schemas.microsoft.com/office/drawing/2016/5/10/chartex" xmlns:cx5="http://schemas.microsoft.com/office/drawing/2016/5/11/chartex" xmlns:cx6="http://schemas.microsoft.com/office/drawing/2016/5/12/chartex" xmlns:cx7="http://schemas.microsoft.com/office/drawing/2016/5/13/chartex" xmlns:cx8="http://schemas.microsoft.com/office/drawing/2016/5/14/chartex" xmlns:mc="http://schemas.openxmlformats.org/markup-compatibility/2006" xmlns:aink="http://schemas.microsoft.com/office/drawing/2016/ink" xmlns:am3d="http://schemas.microsoft.com/office/drawing/2017/model3d" xmlns:o="urn:schemas-microsoft-com:office:office" xmlns:r="http://schemas.openxmlformats.org/officeDocument/2006/relationships" xmlns:m="http://schemas.openxmlformats.org/officeDocument/2006/math" xmlns:v="urn:schemas-microsoft-com:vml" xmlns:wp14="http://schemas.microsoft.com/office/word/2010/wordprocessingDrawing" xmlns:wp="http://schemas.openxmlformats.org/drawingml/2006/wordprocessingDrawing" xmlns:w10="urn:schemas-microsoft-com:office:word" xmlns:w="http://schemas.openxmlformats.org/wordprocessingml/2006/main" xmlns:w14="http://schemas.microsoft.com/office/word/2010/wordml" xmlns:w15="http://schemas.microsoft.com/office/word/2012/wordml" xmlns:w16cid="http://schemas.microsoft.com/office/word/2016/wordml/cid" xmlns:w16se="http://schemas.microsoft.com/office/word/2015/wordml/symex" xmlns:wpg="http://schemas.microsoft.com/office/word/2010/wordprocessingGroup" xmlns:wpi="http://schemas.microsoft.com/office/word/2010/wordprocessingInk" xmlns:wne="http://schemas.microsoft.com/office/word/2006/wordml" xmlns:wps="http://schemas.microsoft.com/office/word/2010/wordprocessingShape" mc:Ignorable="w14 w15 w16se w16cid wp14">
+  <w:abstractNum w:abstractNumId="0" w15:restartNumberingAfterBreak="0">
     <w:nsid w:val="17D6212A"/>
     <w:multiLevelType w:val="hybridMultilevel"/>
     <w:tmpl w:val="184C8652"/>
@@ -6327,7 +6204,7 @@
       </w:rPr>
     </w:lvl>
   </w:abstractNum>
-  <w:abstractNum w:abstractNumId="1">
+  <w:abstractNum w:abstractNumId="1" w15:restartNumberingAfterBreak="0">
     <w:nsid w:val="1B6D5B78"/>
     <w:multiLevelType w:val="hybridMultilevel"/>
     <w:tmpl w:val="A328ACA6"/>
@@ -6440,7 +6317,7 @@
       </w:rPr>
     </w:lvl>
   </w:abstractNum>
-  <w:abstractNum w:abstractNumId="2">
+  <w:abstractNum w:abstractNumId="2" w15:restartNumberingAfterBreak="0">
     <w:nsid w:val="29665E6F"/>
     <w:multiLevelType w:val="hybridMultilevel"/>
     <w:tmpl w:val="7C648AB8"/>
@@ -6579,7 +6456,7 @@
       </w:rPr>
     </w:lvl>
   </w:abstractNum>
-  <w:abstractNum w:abstractNumId="3">
+  <w:abstractNum w:abstractNumId="3" w15:restartNumberingAfterBreak="0">
     <w:nsid w:val="305D13DF"/>
     <w:multiLevelType w:val="hybridMultilevel"/>
     <w:tmpl w:val="AA84F708"/>
@@ -6692,7 +6569,7 @@
       </w:rPr>
     </w:lvl>
   </w:abstractNum>
-  <w:abstractNum w:abstractNumId="4">
+  <w:abstractNum w:abstractNumId="4" w15:restartNumberingAfterBreak="0">
     <w:nsid w:val="33D779F7"/>
     <w:multiLevelType w:val="hybridMultilevel"/>
     <w:tmpl w:val="A5F2A3C6"/>
@@ -6832,7 +6709,7 @@
       </w:rPr>
     </w:lvl>
   </w:abstractNum>
-  <w:abstractNum w:abstractNumId="5">
+  <w:abstractNum w:abstractNumId="5" w15:restartNumberingAfterBreak="0">
     <w:nsid w:val="354A1D2A"/>
     <w:multiLevelType w:val="hybridMultilevel"/>
     <w:tmpl w:val="FA7616F2"/>
@@ -6945,7 +6822,7 @@
       </w:rPr>
     </w:lvl>
   </w:abstractNum>
-  <w:abstractNum w:abstractNumId="6">
+  <w:abstractNum w:abstractNumId="6" w15:restartNumberingAfterBreak="0">
     <w:nsid w:val="3AA75D7F"/>
     <w:multiLevelType w:val="hybridMultilevel"/>
     <w:tmpl w:val="600E7B82"/>
@@ -7085,7 +6962,7 @@
       </w:rPr>
     </w:lvl>
   </w:abstractNum>
-  <w:abstractNum w:abstractNumId="7">
+  <w:abstractNum w:abstractNumId="7" w15:restartNumberingAfterBreak="0">
     <w:nsid w:val="3DCC6ADB"/>
     <w:multiLevelType w:val="hybridMultilevel"/>
     <w:tmpl w:val="1E5CFA7E"/>
@@ -7224,7 +7101,7 @@
       </w:rPr>
     </w:lvl>
   </w:abstractNum>
-  <w:abstractNum w:abstractNumId="8">
+  <w:abstractNum w:abstractNumId="8" w15:restartNumberingAfterBreak="0">
     <w:nsid w:val="3F6F4506"/>
     <w:multiLevelType w:val="hybridMultilevel"/>
     <w:tmpl w:val="4FE454F8"/>
@@ -7337,7 +7214,7 @@
       </w:rPr>
     </w:lvl>
   </w:abstractNum>
-  <w:abstractNum w:abstractNumId="9">
+  <w:abstractNum w:abstractNumId="9" w15:restartNumberingAfterBreak="0">
     <w:nsid w:val="4C761C4E"/>
     <w:multiLevelType w:val="hybridMultilevel"/>
     <w:tmpl w:val="582287EC"/>
@@ -7477,7 +7354,7 @@
       </w:rPr>
     </w:lvl>
   </w:abstractNum>
-  <w:abstractNum w:abstractNumId="10">
+  <w:abstractNum w:abstractNumId="10" w15:restartNumberingAfterBreak="0">
     <w:nsid w:val="53A403B8"/>
     <w:multiLevelType w:val="hybridMultilevel"/>
     <w:tmpl w:val="A80200EA"/>
@@ -7617,7 +7494,7 @@
       </w:rPr>
     </w:lvl>
   </w:abstractNum>
-  <w:abstractNum w:abstractNumId="11">
+  <w:abstractNum w:abstractNumId="11" w15:restartNumberingAfterBreak="0">
     <w:nsid w:val="5790754E"/>
     <w:multiLevelType w:val="hybridMultilevel"/>
     <w:tmpl w:val="CCD81E0E"/>
@@ -7757,7 +7634,7 @@
       </w:rPr>
     </w:lvl>
   </w:abstractNum>
-  <w:abstractNum w:abstractNumId="12">
+  <w:abstractNum w:abstractNumId="12" w15:restartNumberingAfterBreak="0">
     <w:nsid w:val="590B39E5"/>
     <w:multiLevelType w:val="multilevel"/>
     <w:tmpl w:val="BBD0BE4C"/>
@@ -7906,7 +7783,7 @@
       </w:rPr>
     </w:lvl>
   </w:abstractNum>
-  <w:abstractNum w:abstractNumId="13">
+  <w:abstractNum w:abstractNumId="13" w15:restartNumberingAfterBreak="0">
     <w:nsid w:val="5CC77623"/>
     <w:multiLevelType w:val="hybridMultilevel"/>
     <w:tmpl w:val="F4A29868"/>
@@ -8046,7 +7923,7 @@
       </w:rPr>
     </w:lvl>
   </w:abstractNum>
-  <w:abstractNum w:abstractNumId="14">
+  <w:abstractNum w:abstractNumId="14" w15:restartNumberingAfterBreak="0">
     <w:nsid w:val="5FEE66A1"/>
     <w:multiLevelType w:val="multilevel"/>
     <w:tmpl w:val="50AC5092"/>
@@ -8186,7 +8063,7 @@
       </w:rPr>
     </w:lvl>
   </w:abstractNum>
-  <w:abstractNum w:abstractNumId="15">
+  <w:abstractNum w:abstractNumId="15" w15:restartNumberingAfterBreak="0">
     <w:nsid w:val="606372E2"/>
     <w:multiLevelType w:val="hybridMultilevel"/>
     <w:tmpl w:val="A71E999A"/>
@@ -8325,7 +8202,7 @@
       </w:rPr>
     </w:lvl>
   </w:abstractNum>
-  <w:abstractNum w:abstractNumId="16">
+  <w:abstractNum w:abstractNumId="16" w15:restartNumberingAfterBreak="0">
     <w:nsid w:val="61931F08"/>
     <w:multiLevelType w:val="hybridMultilevel"/>
     <w:tmpl w:val="50AC5092"/>
@@ -8465,7 +8342,7 @@
       </w:rPr>
     </w:lvl>
   </w:abstractNum>
-  <w:abstractNum w:abstractNumId="17">
+  <w:abstractNum w:abstractNumId="17" w15:restartNumberingAfterBreak="0">
     <w:nsid w:val="69275336"/>
     <w:multiLevelType w:val="multilevel"/>
     <w:tmpl w:val="184C8652"/>
@@ -8605,7 +8482,7 @@
       </w:rPr>
     </w:lvl>
   </w:abstractNum>
-  <w:abstractNum w:abstractNumId="18">
+  <w:abstractNum w:abstractNumId="18" w15:restartNumberingAfterBreak="0">
     <w:nsid w:val="6B055CAF"/>
     <w:multiLevelType w:val="hybridMultilevel"/>
     <w:tmpl w:val="F86A9162"/>
@@ -8718,7 +8595,7 @@
       </w:rPr>
     </w:lvl>
   </w:abstractNum>
-  <w:abstractNum w:abstractNumId="19">
+  <w:abstractNum w:abstractNumId="19" w15:restartNumberingAfterBreak="0">
     <w:nsid w:val="723658A6"/>
     <w:multiLevelType w:val="hybridMultilevel"/>
     <w:tmpl w:val="FD9E3974"/>
@@ -8831,7 +8708,7 @@
       </w:rPr>
     </w:lvl>
   </w:abstractNum>
-  <w:abstractNum w:abstractNumId="20">
+  <w:abstractNum w:abstractNumId="20" w15:restartNumberingAfterBreak="0">
     <w:nsid w:val="73B119DF"/>
     <w:multiLevelType w:val="hybridMultilevel"/>
     <w:tmpl w:val="BF48ACD4"/>
@@ -8970,7 +8847,7 @@
       </w:rPr>
     </w:lvl>
   </w:abstractNum>
-  <w:abstractNum w:abstractNumId="21">
+  <w:abstractNum w:abstractNumId="21" w15:restartNumberingAfterBreak="0">
     <w:nsid w:val="752E2AF9"/>
     <w:multiLevelType w:val="hybridMultilevel"/>
     <w:tmpl w:val="9F983A52"/>
@@ -9110,7 +8987,7 @@
       </w:rPr>
     </w:lvl>
   </w:abstractNum>
-  <w:abstractNum w:abstractNumId="22">
+  <w:abstractNum w:abstractNumId="22" w15:restartNumberingAfterBreak="0">
     <w:nsid w:val="75644E8C"/>
     <w:multiLevelType w:val="hybridMultilevel"/>
     <w:tmpl w:val="E5707886"/>
@@ -9199,7 +9076,7 @@
       </w:pPr>
     </w:lvl>
   </w:abstractNum>
-  <w:abstractNum w:abstractNumId="23">
+  <w:abstractNum w:abstractNumId="23" w15:restartNumberingAfterBreak="0">
     <w:nsid w:val="795C23FC"/>
     <w:multiLevelType w:val="hybridMultilevel"/>
     <w:tmpl w:val="5D7E2D42"/>
@@ -9312,7 +9189,7 @@
       </w:rPr>
     </w:lvl>
   </w:abstractNum>
-  <w:abstractNum w:abstractNumId="24">
+  <w:abstractNum w:abstractNumId="24" w15:restartNumberingAfterBreak="0">
     <w:nsid w:val="7A2F24F3"/>
     <w:multiLevelType w:val="hybridMultilevel"/>
     <w:tmpl w:val="822410EE"/>
@@ -9531,7 +9408,7 @@
 </file>
 
 <file path=word/styles.xml><?xml version="1.0" encoding="utf-8"?>
-<w:styles xmlns:mc="http://schemas.openxmlformats.org/markup-compatibility/2006" xmlns:r="http://schemas.openxmlformats.org/officeDocument/2006/relationships" xmlns:w="http://schemas.openxmlformats.org/wordprocessingml/2006/main" xmlns:w14="http://schemas.microsoft.com/office/word/2010/wordml" mc:Ignorable="w14">
+<w:styles xmlns:mc="http://schemas.openxmlformats.org/markup-compatibility/2006" xmlns:r="http://schemas.openxmlformats.org/officeDocument/2006/relationships" xmlns:w="http://schemas.openxmlformats.org/wordprocessingml/2006/main" xmlns:w14="http://schemas.microsoft.com/office/word/2010/wordml" xmlns:w15="http://schemas.microsoft.com/office/word/2012/wordml" xmlns:w16cid="http://schemas.microsoft.com/office/word/2016/wordml/cid" xmlns:w16se="http://schemas.microsoft.com/office/word/2015/wordml/symex" mc:Ignorable="w14 w15 w16se w16cid">
   <w:docDefaults>
     <w:rPrDefault>
       <w:rPr>
@@ -9547,1073 +9424,382 @@
       </w:pPr>
     </w:pPrDefault>
   </w:docDefaults>
-  <w:latentStyles w:defLockedState="1" w:defUIPriority="99" w:defSemiHidden="1" w:defUnhideWhenUsed="1" w:defQFormat="0" w:count="267">
-    <w:lsdException w:name="Normal" w:semiHidden="0" w:uiPriority="0" w:unhideWhenUsed="0" w:qFormat="1"/>
-    <w:lsdException w:name="heading 1" w:semiHidden="0" w:uiPriority="9" w:unhideWhenUsed="0" w:qFormat="1"/>
-    <w:lsdException w:name="heading 2" w:semiHidden="0" w:uiPriority="9" w:unhideWhenUsed="0" w:qFormat="1"/>
-    <w:lsdException w:name="heading 3" w:semiHidden="0" w:uiPriority="9" w:unhideWhenUsed="0" w:qFormat="1"/>
-    <w:lsdException w:name="heading 4" w:semiHidden="0" w:uiPriority="9" w:unhideWhenUsed="0" w:qFormat="1"/>
-    <w:lsdException w:name="heading 5" w:semiHidden="0" w:uiPriority="9" w:unhideWhenUsed="0" w:qFormat="1"/>
-    <w:lsdException w:name="heading 6" w:semiHidden="0" w:uiPriority="9" w:unhideWhenUsed="0" w:qFormat="1"/>
-    <w:lsdException w:name="heading 7" w:semiHidden="0" w:uiPriority="9" w:unhideWhenUsed="0" w:qFormat="1"/>
-    <w:lsdException w:name="heading 8" w:semiHidden="0" w:uiPriority="9" w:unhideWhenUsed="0" w:qFormat="1"/>
-    <w:lsdException w:name="heading 9" w:semiHidden="0" w:uiPriority="9" w:unhideWhenUsed="0" w:qFormat="1"/>
-    <w:lsdException w:name="toc 1" w:uiPriority="39"/>
-    <w:lsdException w:name="toc 2" w:uiPriority="39"/>
-    <w:lsdException w:name="toc 3" w:uiPriority="39"/>
-    <w:lsdException w:name="toc 4" w:uiPriority="39"/>
-    <w:lsdException w:name="toc 5" w:uiPriority="39"/>
-    <w:lsdException w:name="toc 6" w:uiPriority="39"/>
-    <w:lsdException w:name="toc 7" w:uiPriority="39"/>
-    <w:lsdException w:name="toc 8" w:uiPriority="39"/>
-    <w:lsdException w:name="toc 9" w:uiPriority="39"/>
-    <w:lsdException w:name="caption" w:semiHidden="0" w:uiPriority="35" w:unhideWhenUsed="0" w:qFormat="1"/>
-    <w:lsdException w:name="Title" w:semiHidden="0" w:uiPriority="10" w:unhideWhenUsed="0" w:qFormat="1"/>
-    <w:lsdException w:name="Default Paragraph Font" w:uiPriority="1"/>
-    <w:lsdException w:name="Subtitle" w:semiHidden="0" w:uiPriority="11" w:unhideWhenUsed="0" w:qFormat="1"/>
-    <w:lsdException w:name="Strong" w:semiHidden="0" w:uiPriority="22" w:unhideWhenUsed="0" w:qFormat="1"/>
-    <w:lsdException w:name="Emphasis" w:semiHidden="0" w:uiPriority="20" w:unhideWhenUsed="0" w:qFormat="1"/>
-    <w:lsdException w:name="Table Grid" w:semiHidden="0" w:uiPriority="59" w:unhideWhenUsed="0"/>
-    <w:lsdException w:name="Placeholder Text" w:locked="0" w:unhideWhenUsed="0"/>
-    <w:lsdException w:name="No Spacing" w:locked="0" w:semiHidden="0" w:uiPriority="1" w:unhideWhenUsed="0" w:qFormat="1"/>
-    <w:lsdException w:name="Light Shading" w:locked="0" w:semiHidden="0" w:uiPriority="60" w:unhideWhenUsed="0"/>
-    <w:lsdException w:name="Light List" w:locked="0" w:semiHidden="0" w:uiPriority="61" w:unhideWhenUsed="0"/>
-    <w:lsdException w:name="Light Grid" w:locked="0" w:semiHidden="0" w:uiPriority="62" w:unhideWhenUsed="0"/>
-    <w:lsdException w:name="Medium Shading 1" w:locked="0" w:semiHidden="0" w:uiPriority="63" w:unhideWhenUsed="0"/>
-    <w:lsdException w:name="Medium Shading 2" w:locked="0" w:semiHidden="0" w:uiPriority="64" w:unhideWhenUsed="0"/>
-    <w:lsdException w:name="Medium List 1" w:locked="0" w:semiHidden="0" w:uiPriority="65" w:unhideWhenUsed="0"/>
-    <w:lsdException w:name="Medium List 2" w:locked="0" w:semiHidden="0" w:uiPriority="66" w:unhideWhenUsed="0"/>
-    <w:lsdException w:name="Medium Grid 1" w:locked="0" w:semiHidden="0" w:uiPriority="67" w:unhideWhenUsed="0"/>
-    <w:lsdException w:name="Medium Grid 2" w:locked="0" w:semiHidden="0" w:uiPriority="68" w:unhideWhenUsed="0"/>
-    <w:lsdException w:name="Medium Grid 3" w:locked="0" w:semiHidden="0" w:uiPriority="69" w:unhideWhenUsed="0"/>
-    <w:lsdException w:name="Dark List" w:locked="0" w:semiHidden="0" w:uiPriority="70" w:unhideWhenUsed="0"/>
-    <w:lsdException w:name="Colorful Shading" w:locked="0" w:semiHidden="0" w:uiPriority="71" w:unhideWhenUsed="0"/>
-    <w:lsdException w:name="Colorful List" w:locked="0" w:semiHidden="0" w:uiPriority="72" w:unhideWhenUsed="0"/>
-    <w:lsdException w:name="Colorful Grid" w:locked="0" w:semiHidden="0" w:uiPriority="73" w:unhideWhenUsed="0"/>
-    <w:lsdException w:name="Light Shading Accent 1" w:locked="0" w:semiHidden="0" w:uiPriority="60" w:unhideWhenUsed="0"/>
-    <w:lsdException w:name="Light List Accent 1" w:locked="0" w:semiHidden="0" w:uiPriority="61" w:unhideWhenUsed="0"/>
-    <w:lsdException w:name="Light Grid Accent 1" w:locked="0" w:semiHidden="0" w:uiPriority="62" w:unhideWhenUsed="0"/>
-    <w:lsdException w:name="Medium Shading 1 Accent 1" w:locked="0" w:semiHidden="0" w:uiPriority="63" w:unhideWhenUsed="0"/>
-    <w:lsdException w:name="Medium Shading 2 Accent 1" w:locked="0" w:semiHidden="0" w:uiPriority="64" w:unhideWhenUsed="0"/>
-    <w:lsdException w:name="Medium List 1 Accent 1" w:locked="0" w:semiHidden="0" w:uiPriority="65" w:unhideWhenUsed="0"/>
-    <w:lsdException w:name="Revision" w:locked="0" w:unhideWhenUsed="0"/>
-    <w:lsdException w:name="List Paragraph" w:locked="0" w:semiHidden="0" w:uiPriority="34" w:unhideWhenUsed="0" w:qFormat="1"/>
-    <w:lsdException w:name="Quote" w:locked="0" w:semiHidden="0" w:uiPriority="29" w:unhideWhenUsed="0" w:qFormat="1"/>
-    <w:lsdException w:name="Intense Quote" w:locked="0" w:semiHidden="0" w:uiPriority="30" w:unhideWhenUsed="0" w:qFormat="1"/>
-    <w:lsdException w:name="Medium List 2 Accent 1" w:locked="0" w:semiHidden="0" w:uiPriority="66" w:unhideWhenUsed="0"/>
-    <w:lsdException w:name="Medium Grid 1 Accent 1" w:locked="0" w:semiHidden="0" w:uiPriority="67" w:unhideWhenUsed="0"/>
-    <w:lsdException w:name="Medium Grid 2 Accent 1" w:locked="0" w:semiHidden="0" w:uiPriority="68" w:unhideWhenUsed="0"/>
-    <w:lsdException w:name="Medium Grid 3 Accent 1" w:locked="0" w:semiHidden="0" w:uiPriority="69" w:unhideWhenUsed="0"/>
-    <w:lsdException w:name="Dark List Accent 1" w:locked="0" w:semiHidden="0" w:uiPriority="70" w:unhideWhenUsed="0"/>
-    <w:lsdException w:name="Colorful Shading Accent 1" w:locked="0" w:semiHidden="0" w:uiPriority="71" w:unhideWhenUsed="0"/>
-    <w:lsdException w:name="Colorful List Accent 1" w:locked="0" w:semiHidden="0" w:uiPriority="72" w:unhideWhenUsed="0"/>
-    <w:lsdException w:name="Colorful Grid Accent 1" w:locked="0" w:semiHidden="0" w:uiPriority="73" w:unhideWhenUsed="0"/>
-    <w:lsdException w:name="Light Shading Accent 2" w:locked="0" w:semiHidden="0" w:uiPriority="60" w:unhideWhenUsed="0"/>
-    <w:lsdException w:name="Light List Accent 2" w:locked="0" w:semiHidden="0" w:uiPriority="61" w:unhideWhenUsed="0"/>
-    <w:lsdException w:name="Light Grid Accent 2" w:locked="0" w:semiHidden="0" w:uiPriority="62" w:unhideWhenUsed="0"/>
-    <w:lsdException w:name="Medium Shading 1 Accent 2" w:locked="0" w:semiHidden="0" w:uiPriority="63" w:unhideWhenUsed="0"/>
-    <w:lsdException w:name="Medium Shading 2 Accent 2" w:locked="0" w:semiHidden="0" w:uiPriority="64" w:unhideWhenUsed="0"/>
-    <w:lsdException w:name="Medium List 1 Accent 2" w:locked="0" w:semiHidden="0" w:uiPriority="65" w:unhideWhenUsed="0"/>
-    <w:lsdException w:name="Medium List 2 Accent 2" w:locked="0" w:semiHidden="0" w:uiPriority="66" w:unhideWhenUsed="0"/>
-    <w:lsdException w:name="Medium Grid 1 Accent 2" w:locked="0" w:semiHidden="0" w:uiPriority="67" w:unhideWhenUsed="0"/>
-    <w:lsdException w:name="Medium Grid 2 Accent 2" w:locked="0" w:semiHidden="0" w:uiPriority="68" w:unhideWhenUsed="0"/>
-    <w:lsdException w:name="Medium Grid 3 Accent 2" w:locked="0" w:semiHidden="0" w:uiPriority="69" w:unhideWhenUsed="0"/>
-    <w:lsdException w:name="Dark List Accent 2" w:locked="0" w:semiHidden="0" w:uiPriority="70" w:unhideWhenUsed="0"/>
-    <w:lsdException w:name="Colorful Shading Accent 2" w:locked="0" w:semiHidden="0" w:uiPriority="71" w:unhideWhenUsed="0"/>
-    <w:lsdException w:name="Colorful List Accent 2" w:locked="0" w:semiHidden="0" w:uiPriority="72" w:unhideWhenUsed="0"/>
-    <w:lsdException w:name="Colorful Grid Accent 2" w:locked="0" w:semiHidden="0" w:uiPriority="73" w:unhideWhenUsed="0"/>
-    <w:lsdException w:name="Light Shading Accent 3" w:locked="0" w:semiHidden="0" w:uiPriority="60" w:unhideWhenUsed="0"/>
-    <w:lsdException w:name="Light List Accent 3" w:locked="0" w:semiHidden="0" w:uiPriority="61" w:unhideWhenUsed="0"/>
-    <w:lsdException w:name="Light Grid Accent 3" w:locked="0" w:semiHidden="0" w:uiPriority="62" w:unhideWhenUsed="0"/>
-    <w:lsdException w:name="Medium Shading 1 Accent 3" w:locked="0" w:semiHidden="0" w:uiPriority="63" w:unhideWhenUsed="0"/>
-    <w:lsdException w:name="Medium Shading 2 Accent 3" w:locked="0" w:semiHidden="0" w:uiPriority="64" w:unhideWhenUsed="0"/>
-    <w:lsdException w:name="Medium List 1 Accent 3" w:locked="0" w:semiHidden="0" w:uiPriority="65" w:unhideWhenUsed="0"/>
-    <w:lsdException w:name="Medium List 2 Accent 3" w:locked="0" w:semiHidden="0" w:uiPriority="66" w:unhideWhenUsed="0"/>
-    <w:lsdException w:name="Medium Grid 1 Accent 3" w:locked="0" w:semiHidden="0" w:uiPriority="67" w:unhideWhenUsed="0"/>
-    <w:lsdException w:name="Medium Grid 2 Accent 3" w:locked="0" w:semiHidden="0" w:uiPriority="68" w:unhideWhenUsed="0"/>
-    <w:lsdException w:name="Medium Grid 3 Accent 3" w:locked="0" w:semiHidden="0" w:uiPriority="69" w:unhideWhenUsed="0"/>
-    <w:lsdException w:name="Dark List Accent 3" w:locked="0" w:semiHidden="0" w:uiPriority="70" w:unhideWhenUsed="0"/>
-    <w:lsdException w:name="Colorful Shading Accent 3" w:locked="0" w:semiHidden="0" w:uiPriority="71" w:unhideWhenUsed="0"/>
-    <w:lsdException w:name="Colorful List Accent 3" w:locked="0" w:semiHidden="0" w:uiPriority="72" w:unhideWhenUsed="0"/>
-    <w:lsdException w:name="Colorful Grid Accent 3" w:locked="0" w:semiHidden="0" w:uiPriority="73" w:unhideWhenUsed="0"/>
-    <w:lsdException w:name="Light Shading Accent 4" w:locked="0" w:semiHidden="0" w:uiPriority="60" w:unhideWhenUsed="0"/>
-    <w:lsdException w:name="Light List Accent 4" w:locked="0" w:semiHidden="0" w:uiPriority="61" w:unhideWhenUsed="0"/>
-    <w:lsdException w:name="Light Grid Accent 4" w:locked="0" w:semiHidden="0" w:uiPriority="62" w:unhideWhenUsed="0"/>
-    <w:lsdException w:name="Medium Shading 1 Accent 4" w:locked="0" w:semiHidden="0" w:uiPriority="63" w:unhideWhenUsed="0"/>
-    <w:lsdException w:name="Medium Shading 2 Accent 4" w:locked="0" w:semiHidden="0" w:uiPriority="64" w:unhideWhenUsed="0"/>
-    <w:lsdException w:name="Medium List 1 Accent 4" w:locked="0" w:semiHidden="0" w:uiPriority="65" w:unhideWhenUsed="0"/>
-    <w:lsdException w:name="Medium List 2 Accent 4" w:locked="0" w:semiHidden="0" w:uiPriority="66" w:unhideWhenUsed="0"/>
-    <w:lsdException w:name="Medium Grid 1 Accent 4" w:locked="0" w:semiHidden="0" w:uiPriority="67" w:unhideWhenUsed="0"/>
-    <w:lsdException w:name="Medium Grid 2 Accent 4" w:locked="0" w:semiHidden="0" w:uiPriority="68" w:unhideWhenUsed="0"/>
-    <w:lsdException w:name="Medium Grid 3 Accent 4" w:locked="0" w:semiHidden="0" w:uiPriority="69" w:unhideWhenUsed="0"/>
-    <w:lsdException w:name="Dark List Accent 4" w:locked="0" w:semiHidden="0" w:uiPriority="70" w:unhideWhenUsed="0"/>
-    <w:lsdException w:name="Colorful Shading Accent 4" w:locked="0" w:semiHidden="0" w:uiPriority="71" w:unhideWhenUsed="0"/>
-    <w:lsdException w:name="Colorful List Accent 4" w:locked="0" w:semiHidden="0" w:uiPriority="72" w:unhideWhenUsed="0"/>
-    <w:lsdException w:name="Colorful Grid Accent 4" w:locked="0" w:semiHidden="0" w:uiPriority="73" w:unhideWhenUsed="0"/>
-    <w:lsdException w:name="Light Shading Accent 5" w:locked="0" w:semiHidden="0" w:uiPriority="60" w:unhideWhenUsed="0"/>
-    <w:lsdException w:name="Light List Accent 5" w:locked="0" w:semiHidden="0" w:uiPriority="61" w:unhideWhenUsed="0"/>
-    <w:lsdException w:name="Light Grid Accent 5" w:locked="0" w:semiHidden="0" w:uiPriority="62" w:unhideWhenUsed="0"/>
-    <w:lsdException w:name="Medium Shading 1 Accent 5" w:locked="0" w:semiHidden="0" w:uiPriority="63" w:unhideWhenUsed="0"/>
-    <w:lsdException w:name="Medium Shading 2 Accent 5" w:locked="0" w:semiHidden="0" w:uiPriority="64" w:unhideWhenUsed="0"/>
-    <w:lsdException w:name="Medium List 1 Accent 5" w:locked="0" w:semiHidden="0" w:uiPriority="65" w:unhideWhenUsed="0"/>
-    <w:lsdException w:name="Medium List 2 Accent 5" w:locked="0" w:semiHidden="0" w:uiPriority="66" w:unhideWhenUsed="0"/>
-    <w:lsdException w:name="Medium Grid 1 Accent 5" w:locked="0" w:semiHidden="0" w:uiPriority="67" w:unhideWhenUsed="0"/>
-    <w:lsdException w:name="Medium Grid 2 Accent 5" w:locked="0" w:semiHidden="0" w:uiPriority="68" w:unhideWhenUsed="0"/>
-    <w:lsdException w:name="Medium Grid 3 Accent 5" w:locked="0" w:semiHidden="0" w:uiPriority="69" w:unhideWhenUsed="0"/>
-    <w:lsdException w:name="Dark List Accent 5" w:locked="0" w:semiHidden="0" w:uiPriority="70" w:unhideWhenUsed="0"/>
-    <w:lsdException w:name="Colorful Shading Accent 5" w:locked="0" w:semiHidden="0" w:uiPriority="71" w:unhideWhenUsed="0"/>
-    <w:lsdException w:name="Colorful List Accent 5" w:locked="0" w:semiHidden="0" w:uiPriority="72" w:unhideWhenUsed="0"/>
-    <w:lsdException w:name="Colorful Grid Accent 5" w:locked="0" w:semiHidden="0" w:uiPriority="73" w:unhideWhenUsed="0"/>
-    <w:lsdException w:name="Light Shading Accent 6" w:locked="0" w:semiHidden="0" w:uiPriority="60" w:unhideWhenUsed="0"/>
-    <w:lsdException w:name="Light List Accent 6" w:locked="0" w:semiHidden="0" w:uiPriority="61" w:unhideWhenUsed="0"/>
-    <w:lsdException w:name="Light Grid Accent 6" w:locked="0" w:semiHidden="0" w:uiPriority="62" w:unhideWhenUsed="0"/>
-    <w:lsdException w:name="Medium Shading 1 Accent 6" w:locked="0" w:semiHidden="0" w:uiPriority="63" w:unhideWhenUsed="0"/>
-    <w:lsdException w:name="Medium Shading 2 Accent 6" w:locked="0" w:semiHidden="0" w:uiPriority="64" w:unhideWhenUsed="0"/>
-    <w:lsdException w:name="Medium List 1 Accent 6" w:locked="0" w:semiHidden="0" w:uiPriority="65" w:unhideWhenUsed="0"/>
-    <w:lsdException w:name="Medium List 2 Accent 6" w:locked="0" w:semiHidden="0" w:uiPriority="66" w:unhideWhenUsed="0"/>
-    <w:lsdException w:name="Medium Grid 1 Accent 6" w:locked="0" w:semiHidden="0" w:uiPriority="67" w:unhideWhenUsed="0"/>
-    <w:lsdException w:name="Medium Grid 2 Accent 6" w:locked="0" w:semiHidden="0" w:uiPriority="68" w:unhideWhenUsed="0"/>
-    <w:lsdException w:name="Medium Grid 3 Accent 6" w:locked="0" w:semiHidden="0" w:uiPriority="69" w:unhideWhenUsed="0"/>
-    <w:lsdException w:name="Dark List Accent 6" w:locked="0" w:semiHidden="0" w:uiPriority="70" w:unhideWhenUsed="0"/>
-    <w:lsdException w:name="Colorful Shading Accent 6" w:locked="0" w:semiHidden="0" w:uiPriority="71" w:unhideWhenUsed="0"/>
-    <w:lsdException w:name="Colorful List Accent 6" w:locked="0" w:semiHidden="0" w:uiPriority="72" w:unhideWhenUsed="0"/>
-    <w:lsdException w:name="Colorful Grid Accent 6" w:locked="0" w:semiHidden="0" w:uiPriority="73" w:unhideWhenUsed="0"/>
-    <w:lsdException w:name="Subtle Emphasis" w:locked="0" w:semiHidden="0" w:uiPriority="19" w:unhideWhenUsed="0" w:qFormat="1"/>
-    <w:lsdException w:name="Intense Emphasis" w:locked="0" w:semiHidden="0" w:uiPriority="21" w:unhideWhenUsed="0" w:qFormat="1"/>
-    <w:lsdException w:name="Subtle Reference" w:locked="0" w:semiHidden="0" w:uiPriority="31" w:unhideWhenUsed="0" w:qFormat="1"/>
-    <w:lsdException w:name="Intense Reference" w:locked="0" w:semiHidden="0" w:uiPriority="32" w:unhideWhenUsed="0" w:qFormat="1"/>
-    <w:lsdException w:name="Book Title" w:locked="0" w:semiHidden="0" w:uiPriority="33" w:unhideWhenUsed="0" w:qFormat="1"/>
-    <w:lsdException w:name="Bibliography" w:locked="0" w:uiPriority="37"/>
-    <w:lsdException w:name="TOC Heading" w:locked="0" w:uiPriority="39" w:qFormat="1"/>
-  </w:latentStyles>
-  <w:style w:type="paragraph" w:default="1" w:styleId="Normal">
-    <w:name w:val="Normal"/>
-    <w:qFormat/>
-    <w:rsid w:val="0050401E"/>
-    <w:pPr>
-      <w:overflowPunct w:val="0"/>
-      <w:autoSpaceDE w:val="0"/>
-      <w:autoSpaceDN w:val="0"/>
-      <w:adjustRightInd w:val="0"/>
-      <w:spacing w:after="120" w:line="240" w:lineRule="auto"/>
-      <w:jc w:val="both"/>
-      <w:textAlignment w:val="baseline"/>
-    </w:pPr>
-    <w:rPr>
-      <w:rFonts w:ascii="Arial" w:hAnsi="Arial"/>
-      <w:sz w:val="24"/>
-      <w:szCs w:val="20"/>
-      <w:lang w:eastAsia="en-US"/>
-    </w:rPr>
-  </w:style>
-  <w:style w:type="paragraph" w:styleId="Heading1">
-    <w:name w:val="heading 1"/>
-    <w:basedOn w:val="Normal"/>
-    <w:next w:val="Normal"/>
-    <w:link w:val="Heading1Char"/>
-    <w:uiPriority w:val="99"/>
-    <w:qFormat/>
-    <w:pPr>
-      <w:keepNext/>
-      <w:numPr>
-        <w:numId w:val="1"/>
-      </w:numPr>
-      <w:tabs>
-        <w:tab w:val="num" w:pos="432"/>
-        <w:tab w:val="left" w:pos="851"/>
-      </w:tabs>
-      <w:spacing w:before="720" w:after="240"/>
-      <w:ind w:left="432"/>
-      <w:jc w:val="left"/>
-      <w:outlineLvl w:val="0"/>
-    </w:pPr>
-    <w:rPr>
-      <w:b/>
-      <w:sz w:val="36"/>
-    </w:rPr>
-  </w:style>
-  <w:style w:type="paragraph" w:styleId="Heading2">
-    <w:name w:val="heading 2"/>
-    <w:basedOn w:val="Heading1"/>
-    <w:next w:val="Normal"/>
-    <w:link w:val="Heading2Char"/>
-    <w:uiPriority w:val="99"/>
-    <w:qFormat/>
-    <w:pPr>
-      <w:numPr>
-        <w:ilvl w:val="1"/>
-      </w:numPr>
-      <w:spacing w:before="480" w:after="120"/>
-      <w:outlineLvl w:val="1"/>
-    </w:pPr>
-    <w:rPr>
-      <w:sz w:val="32"/>
-    </w:rPr>
-  </w:style>
-  <w:style w:type="paragraph" w:styleId="Heading3">
-    <w:name w:val="heading 3"/>
-    <w:basedOn w:val="Heading2"/>
-    <w:next w:val="Normal"/>
-    <w:link w:val="Heading3Char"/>
-    <w:uiPriority w:val="99"/>
-    <w:qFormat/>
-    <w:rsid w:val="00C256C3"/>
-    <w:pPr>
-      <w:numPr>
-        <w:ilvl w:val="2"/>
-      </w:numPr>
-      <w:tabs>
-        <w:tab w:val="clear" w:pos="4123"/>
-        <w:tab w:val="num" w:pos="720"/>
-      </w:tabs>
-      <w:spacing w:before="360"/>
-      <w:ind w:left="720"/>
-      <w:outlineLvl w:val="2"/>
-    </w:pPr>
-    <w:rPr>
-      <w:sz w:val="28"/>
-    </w:rPr>
-  </w:style>
-  <w:style w:type="paragraph" w:styleId="Heading4">
-    <w:name w:val="heading 4"/>
-    <w:basedOn w:val="Heading3"/>
-    <w:next w:val="Normal"/>
-    <w:link w:val="Heading4Char"/>
-    <w:uiPriority w:val="99"/>
-    <w:qFormat/>
-    <w:pPr>
-      <w:numPr>
-        <w:ilvl w:val="3"/>
-      </w:numPr>
-      <w:spacing w:before="240"/>
-      <w:outlineLvl w:val="3"/>
-    </w:pPr>
-    <w:rPr>
-      <w:sz w:val="24"/>
-    </w:rPr>
-  </w:style>
-  <w:style w:type="paragraph" w:styleId="Heading5">
-    <w:name w:val="heading 5"/>
-    <w:basedOn w:val="Normal"/>
-    <w:next w:val="Normal"/>
-    <w:link w:val="Heading5Char"/>
-    <w:uiPriority w:val="99"/>
-    <w:qFormat/>
-    <w:rsid w:val="00B00A9E"/>
-    <w:pPr>
-      <w:numPr>
-        <w:ilvl w:val="4"/>
-        <w:numId w:val="1"/>
-      </w:numPr>
-      <w:spacing w:after="60"/>
-      <w:outlineLvl w:val="4"/>
-    </w:pPr>
-    <w:rPr>
-      <w:b/>
-      <w:bCs/>
-      <w:i/>
-      <w:iCs/>
-      <w:sz w:val="26"/>
-      <w:szCs w:val="26"/>
-    </w:rPr>
-  </w:style>
-  <w:style w:type="paragraph" w:styleId="Heading6">
-    <w:name w:val="heading 6"/>
-    <w:basedOn w:val="Normal"/>
-    <w:next w:val="Normal"/>
-    <w:link w:val="Heading6Char"/>
-    <w:uiPriority w:val="99"/>
-    <w:qFormat/>
-    <w:rsid w:val="00B00A9E"/>
-    <w:pPr>
-      <w:numPr>
-        <w:ilvl w:val="5"/>
-        <w:numId w:val="1"/>
-      </w:numPr>
-      <w:spacing w:after="60"/>
-      <w:outlineLvl w:val="5"/>
-    </w:pPr>
-    <w:rPr>
-      <w:b/>
-      <w:bCs/>
-      <w:sz w:val="22"/>
-      <w:szCs w:val="22"/>
-    </w:rPr>
-  </w:style>
-  <w:style w:type="paragraph" w:styleId="Heading7">
-    <w:name w:val="heading 7"/>
-    <w:basedOn w:val="Normal"/>
-    <w:next w:val="Normal"/>
-    <w:link w:val="Heading7Char"/>
-    <w:uiPriority w:val="99"/>
-    <w:qFormat/>
-    <w:rsid w:val="00B00A9E"/>
-    <w:pPr>
-      <w:numPr>
-        <w:ilvl w:val="6"/>
-        <w:numId w:val="1"/>
-      </w:numPr>
-      <w:spacing w:after="60"/>
-      <w:outlineLvl w:val="6"/>
-    </w:pPr>
-    <w:rPr>
-      <w:szCs w:val="24"/>
-    </w:rPr>
-  </w:style>
-  <w:style w:type="paragraph" w:styleId="Heading8">
-    <w:name w:val="heading 8"/>
-    <w:basedOn w:val="Normal"/>
-    <w:next w:val="Normal"/>
-    <w:link w:val="Heading8Char"/>
-    <w:uiPriority w:val="99"/>
-    <w:qFormat/>
-    <w:rsid w:val="00B00A9E"/>
-    <w:pPr>
-      <w:numPr>
-        <w:ilvl w:val="7"/>
-        <w:numId w:val="1"/>
-      </w:numPr>
-      <w:spacing w:after="60"/>
-      <w:outlineLvl w:val="7"/>
-    </w:pPr>
-    <w:rPr>
-      <w:i/>
-      <w:iCs/>
-      <w:szCs w:val="24"/>
-    </w:rPr>
-  </w:style>
-  <w:style w:type="paragraph" w:styleId="Heading9">
-    <w:name w:val="heading 9"/>
-    <w:basedOn w:val="Normal"/>
-    <w:next w:val="Normal"/>
-    <w:link w:val="Heading9Char"/>
-    <w:uiPriority w:val="99"/>
-    <w:qFormat/>
-    <w:rsid w:val="00B00A9E"/>
-    <w:pPr>
-      <w:numPr>
-        <w:ilvl w:val="8"/>
-        <w:numId w:val="1"/>
-      </w:numPr>
-      <w:spacing w:after="60"/>
-      <w:outlineLvl w:val="8"/>
-    </w:pPr>
-    <w:rPr>
-      <w:rFonts w:cs="Arial"/>
-      <w:sz w:val="22"/>
-      <w:szCs w:val="22"/>
-    </w:rPr>
-  </w:style>
-  <w:style w:type="character" w:default="1" w:styleId="DefaultParagraphFont">
-    <w:name w:val="Default Paragraph Font"/>
-    <w:uiPriority w:val="1"/>
-    <w:semiHidden/>
-    <w:unhideWhenUsed/>
-  </w:style>
-  <w:style w:type="table" w:default="1" w:styleId="TableNormal">
-    <w:name w:val="Normal Table"/>
-    <w:uiPriority w:val="99"/>
-    <w:semiHidden/>
-    <w:unhideWhenUsed/>
-    <w:tblPr>
-      <w:tblInd w:w="0" w:type="dxa"/>
-      <w:tblCellMar>
-        <w:top w:w="0" w:type="dxa"/>
-        <w:left w:w="108" w:type="dxa"/>
-        <w:bottom w:w="0" w:type="dxa"/>
-        <w:right w:w="108" w:type="dxa"/>
-      </w:tblCellMar>
-    </w:tblPr>
-  </w:style>
-  <w:style w:type="numbering" w:default="1" w:styleId="NoList">
-    <w:name w:val="No List"/>
-    <w:uiPriority w:val="99"/>
-    <w:semiHidden/>
-    <w:unhideWhenUsed/>
-  </w:style>
-  <w:style w:type="character" w:customStyle="1" w:styleId="Heading1Char">
-    <w:name w:val="Heading 1 Char"/>
-    <w:basedOn w:val="DefaultParagraphFont"/>
-    <w:link w:val="Heading1"/>
-    <w:uiPriority w:val="99"/>
-    <w:locked/>
-    <w:rPr>
-      <w:rFonts w:ascii="Cambria" w:hAnsi="Cambria" w:cs="Times New Roman"/>
-      <w:b/>
-      <w:bCs/>
-      <w:kern w:val="32"/>
-      <w:sz w:val="32"/>
-      <w:szCs w:val="32"/>
-      <w:lang w:val="x-none" w:eastAsia="en-US"/>
-    </w:rPr>
-  </w:style>
-  <w:style w:type="character" w:customStyle="1" w:styleId="Heading2Char">
-    <w:name w:val="Heading 2 Char"/>
-    <w:basedOn w:val="DefaultParagraphFont"/>
-    <w:link w:val="Heading2"/>
-    <w:uiPriority w:val="99"/>
-    <w:semiHidden/>
-    <w:locked/>
-    <w:rPr>
-      <w:rFonts w:ascii="Cambria" w:hAnsi="Cambria" w:cs="Times New Roman"/>
-      <w:b/>
-      <w:bCs/>
-      <w:i/>
-      <w:iCs/>
-      <w:sz w:val="28"/>
-      <w:szCs w:val="28"/>
-      <w:lang w:val="x-none" w:eastAsia="en-US"/>
-    </w:rPr>
-  </w:style>
-  <w:style w:type="character" w:customStyle="1" w:styleId="Heading3Char">
-    <w:name w:val="Heading 3 Char"/>
-    <w:basedOn w:val="DefaultParagraphFont"/>
-    <w:link w:val="Heading3"/>
-    <w:uiPriority w:val="99"/>
-    <w:locked/>
-    <w:rsid w:val="00C256C3"/>
-    <w:rPr>
-      <w:rFonts w:ascii="Arial" w:hAnsi="Arial"/>
-      <w:b/>
-      <w:sz w:val="28"/>
-      <w:szCs w:val="20"/>
-      <w:lang w:eastAsia="en-US"/>
-    </w:rPr>
-  </w:style>
-  <w:style w:type="character" w:customStyle="1" w:styleId="Heading4Char">
-    <w:name w:val="Heading 4 Char"/>
-    <w:basedOn w:val="DefaultParagraphFont"/>
-    <w:link w:val="Heading4"/>
-    <w:uiPriority w:val="99"/>
-    <w:semiHidden/>
-    <w:locked/>
-    <w:rPr>
-      <w:rFonts w:ascii="Calibri" w:hAnsi="Calibri" w:cs="Times New Roman"/>
-      <w:b/>
-      <w:bCs/>
-      <w:sz w:val="28"/>
-      <w:szCs w:val="28"/>
-      <w:lang w:val="x-none" w:eastAsia="en-US"/>
-    </w:rPr>
-  </w:style>
-  <w:style w:type="character" w:customStyle="1" w:styleId="Heading5Char">
-    <w:name w:val="Heading 5 Char"/>
-    <w:basedOn w:val="DefaultParagraphFont"/>
-    <w:link w:val="Heading5"/>
-    <w:uiPriority w:val="99"/>
-    <w:semiHidden/>
-    <w:locked/>
-    <w:rPr>
-      <w:rFonts w:ascii="Calibri" w:hAnsi="Calibri" w:cs="Times New Roman"/>
-      <w:b/>
-      <w:bCs/>
-      <w:i/>
-      <w:iCs/>
-      <w:sz w:val="26"/>
-      <w:szCs w:val="26"/>
-      <w:lang w:val="x-none" w:eastAsia="en-US"/>
-    </w:rPr>
-  </w:style>
-  <w:style w:type="character" w:customStyle="1" w:styleId="Heading6Char">
-    <w:name w:val="Heading 6 Char"/>
-    <w:basedOn w:val="DefaultParagraphFont"/>
-    <w:link w:val="Heading6"/>
-    <w:uiPriority w:val="99"/>
-    <w:semiHidden/>
-    <w:locked/>
-    <w:rPr>
-      <w:rFonts w:ascii="Calibri" w:hAnsi="Calibri" w:cs="Times New Roman"/>
-      <w:b/>
-      <w:bCs/>
-      <w:lang w:val="x-none" w:eastAsia="en-US"/>
-    </w:rPr>
-  </w:style>
-  <w:style w:type="character" w:customStyle="1" w:styleId="Heading7Char">
-    <w:name w:val="Heading 7 Char"/>
-    <w:basedOn w:val="DefaultParagraphFont"/>
-    <w:link w:val="Heading7"/>
-    <w:uiPriority w:val="99"/>
-    <w:semiHidden/>
-    <w:locked/>
-    <w:rPr>
-      <w:rFonts w:ascii="Calibri" w:hAnsi="Calibri" w:cs="Times New Roman"/>
-      <w:sz w:val="24"/>
-      <w:szCs w:val="24"/>
-      <w:lang w:val="x-none" w:eastAsia="en-US"/>
-    </w:rPr>
-  </w:style>
-  <w:style w:type="character" w:customStyle="1" w:styleId="Heading8Char">
-    <w:name w:val="Heading 8 Char"/>
-    <w:basedOn w:val="DefaultParagraphFont"/>
-    <w:link w:val="Heading8"/>
-    <w:uiPriority w:val="99"/>
-    <w:semiHidden/>
-    <w:locked/>
-    <w:rPr>
-      <w:rFonts w:ascii="Calibri" w:hAnsi="Calibri" w:cs="Times New Roman"/>
-      <w:i/>
-      <w:iCs/>
-      <w:sz w:val="24"/>
-      <w:szCs w:val="24"/>
-      <w:lang w:val="x-none" w:eastAsia="en-US"/>
-    </w:rPr>
-  </w:style>
-  <w:style w:type="character" w:customStyle="1" w:styleId="Heading9Char">
-    <w:name w:val="Heading 9 Char"/>
-    <w:basedOn w:val="DefaultParagraphFont"/>
-    <w:link w:val="Heading9"/>
-    <w:uiPriority w:val="99"/>
-    <w:semiHidden/>
-    <w:locked/>
-    <w:rPr>
-      <w:rFonts w:ascii="Cambria" w:hAnsi="Cambria" w:cs="Times New Roman"/>
-      <w:lang w:val="x-none" w:eastAsia="en-US"/>
-    </w:rPr>
-  </w:style>
-  <w:style w:type="paragraph" w:styleId="Header">
-    <w:name w:val="header"/>
-    <w:basedOn w:val="Normal"/>
-    <w:next w:val="Normal"/>
-    <w:link w:val="HeaderChar"/>
-    <w:uiPriority w:val="99"/>
-    <w:pPr>
-      <w:jc w:val="center"/>
-    </w:pPr>
-  </w:style>
-  <w:style w:type="character" w:customStyle="1" w:styleId="HeaderChar">
-    <w:name w:val="Header Char"/>
-    <w:basedOn w:val="DefaultParagraphFont"/>
-    <w:link w:val="Header"/>
-    <w:uiPriority w:val="99"/>
-    <w:semiHidden/>
-    <w:locked/>
-    <w:rPr>
-      <w:rFonts w:ascii="Arial" w:hAnsi="Arial" w:cs="Times New Roman"/>
-      <w:sz w:val="20"/>
-      <w:szCs w:val="20"/>
-      <w:lang w:val="x-none" w:eastAsia="en-US"/>
-    </w:rPr>
-  </w:style>
-  <w:style w:type="character" w:styleId="FootnoteReference">
-    <w:name w:val="footnote reference"/>
-    <w:basedOn w:val="DefaultParagraphFont"/>
-    <w:uiPriority w:val="99"/>
-    <w:semiHidden/>
-    <w:rPr>
-      <w:rFonts w:cs="Times New Roman"/>
-      <w:position w:val="6"/>
-      <w:sz w:val="16"/>
-    </w:rPr>
-  </w:style>
-  <w:style w:type="paragraph" w:styleId="FootnoteText">
-    <w:name w:val="footnote text"/>
-    <w:basedOn w:val="Normal"/>
-    <w:link w:val="FootnoteTextChar"/>
-    <w:uiPriority w:val="99"/>
-    <w:semiHidden/>
-    <w:pPr>
-      <w:tabs>
-        <w:tab w:val="left" w:pos="284"/>
-      </w:tabs>
-      <w:ind w:left="284" w:hanging="284"/>
-    </w:pPr>
-    <w:rPr>
-      <w:sz w:val="20"/>
-    </w:rPr>
-  </w:style>
-  <w:style w:type="character" w:customStyle="1" w:styleId="FootnoteTextChar">
-    <w:name w:val="Footnote Text Char"/>
-    <w:basedOn w:val="DefaultParagraphFont"/>
-    <w:link w:val="FootnoteText"/>
-    <w:uiPriority w:val="99"/>
-    <w:semiHidden/>
-    <w:locked/>
-    <w:rPr>
-      <w:rFonts w:ascii="Arial" w:hAnsi="Arial" w:cs="Times New Roman"/>
-      <w:sz w:val="20"/>
-      <w:szCs w:val="20"/>
-      <w:lang w:val="x-none" w:eastAsia="en-US"/>
-    </w:rPr>
-  </w:style>
-  <w:style w:type="paragraph" w:customStyle="1" w:styleId="StyleTableofFiguresLeft0cmHanging113cm">
-    <w:name w:val="Style Table of Figures + Left:  0 cm Hanging:  1.13 cm"/>
-    <w:basedOn w:val="TableofFigures"/>
-    <w:uiPriority w:val="99"/>
-    <w:rsid w:val="00C65F19"/>
-    <w:pPr>
-      <w:ind w:left="641" w:hanging="641"/>
-    </w:pPr>
-  </w:style>
-  <w:style w:type="paragraph" w:customStyle="1" w:styleId="TableTextHead">
-    <w:name w:val="Table Text Head"/>
-    <w:basedOn w:val="Normal"/>
-    <w:uiPriority w:val="99"/>
-    <w:rsid w:val="00C65F19"/>
-    <w:rPr>
-      <w:b/>
-      <w:bCs/>
-      <w:sz w:val="20"/>
-      <w:lang w:val="en-US"/>
-    </w:rPr>
-  </w:style>
-  <w:style w:type="paragraph" w:customStyle="1" w:styleId="TableText">
-    <w:name w:val="Table Text"/>
-    <w:basedOn w:val="TableTextHead"/>
-    <w:uiPriority w:val="99"/>
-    <w:rsid w:val="00C65F19"/>
-    <w:rPr>
-      <w:b w:val="0"/>
-    </w:rPr>
-  </w:style>
-  <w:style w:type="paragraph" w:styleId="Footer">
-    <w:name w:val="footer"/>
-    <w:basedOn w:val="Normal"/>
-    <w:link w:val="FooterChar"/>
-    <w:uiPriority w:val="99"/>
-    <w:pPr>
-      <w:tabs>
-        <w:tab w:val="center" w:pos="4536"/>
-        <w:tab w:val="right" w:pos="9072"/>
-      </w:tabs>
-    </w:pPr>
-  </w:style>
-  <w:style w:type="character" w:customStyle="1" w:styleId="FooterChar">
-    <w:name w:val="Footer Char"/>
-    <w:basedOn w:val="DefaultParagraphFont"/>
-    <w:link w:val="Footer"/>
-    <w:uiPriority w:val="99"/>
-    <w:semiHidden/>
-    <w:locked/>
-    <w:rPr>
-      <w:rFonts w:ascii="Arial" w:hAnsi="Arial" w:cs="Times New Roman"/>
-      <w:sz w:val="20"/>
-      <w:szCs w:val="20"/>
-      <w:lang w:val="x-none" w:eastAsia="en-US"/>
-    </w:rPr>
-  </w:style>
-  <w:style w:type="paragraph" w:styleId="TOC1">
-    <w:name w:val="toc 1"/>
-    <w:basedOn w:val="Normal"/>
-    <w:next w:val="Normal"/>
-    <w:autoRedefine/>
-    <w:uiPriority w:val="39"/>
-    <w:rsid w:val="00C65F19"/>
-    <w:pPr>
-      <w:tabs>
-        <w:tab w:val="left" w:pos="641"/>
-        <w:tab w:val="right" w:leader="dot" w:pos="10195"/>
-      </w:tabs>
-    </w:pPr>
-  </w:style>
-  <w:style w:type="character" w:styleId="Hyperlink">
-    <w:name w:val="Hyperlink"/>
-    <w:basedOn w:val="DefaultParagraphFont"/>
-    <w:uiPriority w:val="99"/>
-    <w:rsid w:val="00C65F19"/>
-    <w:rPr>
-      <w:rFonts w:ascii="Arial" w:hAnsi="Arial" w:cs="Times New Roman"/>
-      <w:color w:val="0000FF"/>
-      <w:sz w:val="24"/>
-      <w:u w:val="single"/>
-    </w:rPr>
-  </w:style>
-  <w:style w:type="paragraph" w:styleId="Caption">
-    <w:name w:val="caption"/>
-    <w:basedOn w:val="Normal"/>
-    <w:next w:val="Normal"/>
-    <w:uiPriority w:val="99"/>
-    <w:qFormat/>
-    <w:rsid w:val="00AD0307"/>
-    <w:pPr>
-      <w:spacing w:before="120"/>
-    </w:pPr>
-    <w:rPr>
-      <w:b/>
-      <w:bCs/>
-      <w:sz w:val="20"/>
-    </w:rPr>
-  </w:style>
-  <w:style w:type="paragraph" w:styleId="TableofFigures">
-    <w:name w:val="table of figures"/>
-    <w:basedOn w:val="Normal"/>
-    <w:next w:val="Normal"/>
-    <w:uiPriority w:val="99"/>
-    <w:rsid w:val="00AD0307"/>
-    <w:pPr>
-      <w:ind w:left="640" w:hanging="640"/>
-    </w:pPr>
-  </w:style>
-  <w:style w:type="table" w:styleId="TableGrid">
-    <w:name w:val="Table Grid"/>
-    <w:basedOn w:val="TableNormal"/>
-    <w:uiPriority w:val="99"/>
-    <w:rsid w:val="00C65F19"/>
-    <w:pPr>
-      <w:overflowPunct w:val="0"/>
-      <w:autoSpaceDE w:val="0"/>
-      <w:autoSpaceDN w:val="0"/>
-      <w:adjustRightInd w:val="0"/>
-      <w:spacing w:after="0" w:line="240" w:lineRule="auto"/>
-      <w:jc w:val="both"/>
-      <w:textAlignment w:val="baseline"/>
-    </w:pPr>
-    <w:rPr>
-      <w:rFonts w:ascii="Arial" w:hAnsi="Arial"/>
-      <w:sz w:val="20"/>
-      <w:szCs w:val="20"/>
-    </w:rPr>
-    <w:tblPr>
-      <w:tblInd w:w="0" w:type="nil"/>
-      <w:tblBorders>
-        <w:top w:val="single" w:sz="4" w:space="0" w:color="auto"/>
-        <w:left w:val="single" w:sz="4" w:space="0" w:color="auto"/>
-        <w:bottom w:val="single" w:sz="4" w:space="0" w:color="auto"/>
-        <w:right w:val="single" w:sz="4" w:space="0" w:color="auto"/>
-        <w:insideH w:val="single" w:sz="4" w:space="0" w:color="auto"/>
-        <w:insideV w:val="single" w:sz="4" w:space="0" w:color="auto"/>
-      </w:tblBorders>
-    </w:tblPr>
-  </w:style>
-  <w:style w:type="paragraph" w:styleId="TOC2">
-    <w:name w:val="toc 2"/>
-    <w:basedOn w:val="Normal"/>
-    <w:next w:val="Normal"/>
-    <w:autoRedefine/>
-    <w:uiPriority w:val="39"/>
-    <w:rsid w:val="00F70B08"/>
-    <w:pPr>
-      <w:tabs>
-        <w:tab w:val="left" w:pos="1200"/>
-        <w:tab w:val="right" w:leader="dot" w:pos="10195"/>
-      </w:tabs>
-      <w:ind w:left="318"/>
-    </w:pPr>
-  </w:style>
-  <w:style w:type="paragraph" w:styleId="TOC3">
-    <w:name w:val="toc 3"/>
-    <w:basedOn w:val="Normal"/>
-    <w:next w:val="Normal"/>
-    <w:autoRedefine/>
-    <w:uiPriority w:val="99"/>
-    <w:rsid w:val="00F70B08"/>
-    <w:pPr>
-      <w:ind w:left="641"/>
-    </w:pPr>
-  </w:style>
-  <w:style w:type="paragraph" w:styleId="BalloonText">
-    <w:name w:val="Balloon Text"/>
-    <w:basedOn w:val="Normal"/>
-    <w:link w:val="BalloonTextChar"/>
-    <w:uiPriority w:val="99"/>
-    <w:semiHidden/>
-    <w:rsid w:val="0094172A"/>
-    <w:rPr>
-      <w:rFonts w:ascii="Tahoma" w:hAnsi="Tahoma" w:cs="Tahoma"/>
-      <w:sz w:val="16"/>
-      <w:szCs w:val="16"/>
-    </w:rPr>
-  </w:style>
-  <w:style w:type="character" w:customStyle="1" w:styleId="BalloonTextChar">
-    <w:name w:val="Balloon Text Char"/>
-    <w:basedOn w:val="DefaultParagraphFont"/>
-    <w:link w:val="BalloonText"/>
-    <w:uiPriority w:val="99"/>
-    <w:semiHidden/>
-    <w:locked/>
-    <w:rPr>
-      <w:rFonts w:ascii="Tahoma" w:hAnsi="Tahoma" w:cs="Tahoma"/>
-      <w:sz w:val="16"/>
-      <w:szCs w:val="16"/>
-      <w:lang w:val="x-none" w:eastAsia="en-US"/>
-    </w:rPr>
-  </w:style>
-  <w:style w:type="character" w:styleId="FollowedHyperlink">
-    <w:name w:val="FollowedHyperlink"/>
-    <w:basedOn w:val="DefaultParagraphFont"/>
-    <w:uiPriority w:val="99"/>
-    <w:rsid w:val="00C65F19"/>
-    <w:rPr>
-      <w:rFonts w:ascii="Arial" w:hAnsi="Arial" w:cs="Times New Roman"/>
-      <w:color w:val="800080"/>
-      <w:sz w:val="24"/>
-      <w:u w:val="single"/>
-    </w:rPr>
-  </w:style>
-  <w:style w:type="paragraph" w:customStyle="1" w:styleId="DocumentTitle">
-    <w:name w:val="Document Title"/>
-    <w:basedOn w:val="Normal"/>
-    <w:uiPriority w:val="99"/>
-    <w:rsid w:val="00C65F19"/>
-    <w:pPr>
-      <w:jc w:val="center"/>
-    </w:pPr>
-    <w:rPr>
-      <w:sz w:val="96"/>
-      <w:szCs w:val="96"/>
-    </w:rPr>
-  </w:style>
-  <w:style w:type="paragraph" w:styleId="ListParagraph">
-    <w:name w:val="List Paragraph"/>
-    <w:basedOn w:val="Normal"/>
-    <w:uiPriority w:val="99"/>
-    <w:qFormat/>
-    <w:rsid w:val="009B4F66"/>
-    <w:pPr>
-      <w:ind w:left="708"/>
-    </w:pPr>
-  </w:style>
-  <w:style w:type="character" w:styleId="PageNumber">
-    <w:name w:val="page number"/>
-    <w:basedOn w:val="DefaultParagraphFont"/>
-    <w:uiPriority w:val="99"/>
-    <w:locked/>
-    <w:rsid w:val="00B20A69"/>
-    <w:rPr>
-      <w:rFonts w:cs="Times New Roman"/>
-    </w:rPr>
-  </w:style>
-  <w:style w:type="character" w:customStyle="1" w:styleId="sc0">
-    <w:name w:val="sc0"/>
-    <w:basedOn w:val="DefaultParagraphFont"/>
-    <w:uiPriority w:val="99"/>
-    <w:rsid w:val="004D7A4F"/>
-    <w:rPr>
-      <w:rFonts w:ascii="Courier New" w:hAnsi="Courier New" w:cs="Courier New"/>
-      <w:color w:val="000000"/>
-      <w:sz w:val="20"/>
-      <w:szCs w:val="20"/>
-    </w:rPr>
-  </w:style>
-  <w:style w:type="character" w:customStyle="1" w:styleId="sc11">
-    <w:name w:val="sc11"/>
-    <w:basedOn w:val="DefaultParagraphFont"/>
-    <w:uiPriority w:val="99"/>
-    <w:rsid w:val="004D7A4F"/>
-    <w:rPr>
-      <w:rFonts w:ascii="Courier New" w:hAnsi="Courier New" w:cs="Courier New"/>
-      <w:color w:val="008000"/>
-      <w:sz w:val="20"/>
-      <w:szCs w:val="20"/>
-    </w:rPr>
-  </w:style>
-  <w:style w:type="character" w:customStyle="1" w:styleId="sc31">
-    <w:name w:val="sc31"/>
-    <w:basedOn w:val="DefaultParagraphFont"/>
-    <w:uiPriority w:val="99"/>
-    <w:rsid w:val="004D7A4F"/>
-    <w:rPr>
-      <w:rFonts w:ascii="Courier New" w:hAnsi="Courier New" w:cs="Courier New"/>
-      <w:color w:val="FF8000"/>
-      <w:sz w:val="20"/>
-      <w:szCs w:val="20"/>
-    </w:rPr>
-  </w:style>
-  <w:style w:type="character" w:customStyle="1" w:styleId="sc51">
-    <w:name w:val="sc51"/>
-    <w:basedOn w:val="DefaultParagraphFont"/>
-    <w:uiPriority w:val="99"/>
-    <w:rsid w:val="004D7A4F"/>
-    <w:rPr>
-      <w:rFonts w:ascii="Courier New" w:hAnsi="Courier New" w:cs="Courier New"/>
-      <w:b/>
-      <w:bCs/>
-      <w:color w:val="000080"/>
-      <w:sz w:val="20"/>
-      <w:szCs w:val="20"/>
-    </w:rPr>
-  </w:style>
-  <w:style w:type="character" w:customStyle="1" w:styleId="sc6">
-    <w:name w:val="sc6"/>
-    <w:basedOn w:val="DefaultParagraphFont"/>
-    <w:uiPriority w:val="99"/>
-    <w:rsid w:val="004D7A4F"/>
-    <w:rPr>
-      <w:rFonts w:ascii="Courier New" w:hAnsi="Courier New" w:cs="Courier New"/>
-      <w:color w:val="000000"/>
-      <w:sz w:val="20"/>
-      <w:szCs w:val="20"/>
-    </w:rPr>
-  </w:style>
-  <w:style w:type="character" w:customStyle="1" w:styleId="sc41">
-    <w:name w:val="sc41"/>
-    <w:basedOn w:val="DefaultParagraphFont"/>
-    <w:uiPriority w:val="99"/>
-    <w:rsid w:val="004D7A4F"/>
-    <w:rPr>
-      <w:rFonts w:ascii="Courier New" w:hAnsi="Courier New" w:cs="Courier New"/>
-      <w:color w:val="808080"/>
-      <w:sz w:val="20"/>
-      <w:szCs w:val="20"/>
-    </w:rPr>
-  </w:style>
-  <w:style w:type="character" w:styleId="PlaceholderText">
-    <w:name w:val="Placeholder Text"/>
-    <w:basedOn w:val="DefaultParagraphFont"/>
-    <w:uiPriority w:val="99"/>
-    <w:semiHidden/>
-    <w:rsid w:val="00DC3B90"/>
-    <w:rPr>
-      <w:color w:val="808080"/>
-    </w:rPr>
-  </w:style>
-</w:styles>
-</file>
-
-<file path=word/stylesWithEffects.xml><?xml version="1.0" encoding="utf-8"?>
-<w:styles xmlns:wpc="http://schemas.microsoft.com/office/word/2010/wordprocessingCanvas" xmlns:mc="http://schemas.openxmlformats.org/markup-compatibility/2006" xmlns:o="urn:schemas-microsoft-com:office:office" xmlns:r="http://schemas.openxmlformats.org/officeDocument/2006/relationships" xmlns:m="http://schemas.openxmlformats.org/officeDocument/2006/math" xmlns:v="urn:schemas-microsoft-com:vml" xmlns:wp14="http://schemas.microsoft.com/office/word/2010/wordprocessingDrawing" xmlns:wp="http://schemas.openxmlformats.org/drawingml/2006/wordprocessingDrawing" xmlns:w10="urn:schemas-microsoft-com:office:word" xmlns:w="http://schemas.openxmlformats.org/wordprocessingml/2006/main" xmlns:w14="http://schemas.microsoft.com/office/word/2010/wordml" xmlns:wpg="http://schemas.microsoft.com/office/word/2010/wordprocessingGroup" xmlns:wpi="http://schemas.microsoft.com/office/word/2010/wordprocessingInk" xmlns:wne="http://schemas.microsoft.com/office/word/2006/wordml" xmlns:wps="http://schemas.microsoft.com/office/word/2010/wordprocessingShape" mc:Ignorable="w14 wp14">
-  <w:docDefaults>
-    <w:rPrDefault>
-      <w:rPr>
-        <w:rFonts w:ascii="Times New Roman" w:eastAsia="Times New Roman" w:hAnsi="Times New Roman" w:cs="Times New Roman"/>
-        <w:sz w:val="22"/>
-        <w:szCs w:val="22"/>
-        <w:lang w:val="de-CH" w:eastAsia="de-CH" w:bidi="ar-SA"/>
-      </w:rPr>
-    </w:rPrDefault>
-    <w:pPrDefault>
-      <w:pPr>
-        <w:spacing w:after="200" w:line="276" w:lineRule="auto"/>
-      </w:pPr>
-    </w:pPrDefault>
-  </w:docDefaults>
-  <w:latentStyles w:defLockedState="1" w:defUIPriority="99" w:defSemiHidden="1" w:defUnhideWhenUsed="1" w:defQFormat="0" w:count="267">
-    <w:lsdException w:name="Normal" w:semiHidden="0" w:uiPriority="0" w:unhideWhenUsed="0" w:qFormat="1"/>
-    <w:lsdException w:name="heading 1" w:semiHidden="0" w:uiPriority="9" w:unhideWhenUsed="0" w:qFormat="1"/>
-    <w:lsdException w:name="heading 2" w:semiHidden="0" w:uiPriority="9" w:unhideWhenUsed="0" w:qFormat="1"/>
-    <w:lsdException w:name="heading 3" w:semiHidden="0" w:uiPriority="9" w:unhideWhenUsed="0" w:qFormat="1"/>
-    <w:lsdException w:name="heading 4" w:semiHidden="0" w:uiPriority="9" w:unhideWhenUsed="0" w:qFormat="1"/>
-    <w:lsdException w:name="heading 5" w:semiHidden="0" w:uiPriority="9" w:unhideWhenUsed="0" w:qFormat="1"/>
-    <w:lsdException w:name="heading 6" w:semiHidden="0" w:uiPriority="9" w:unhideWhenUsed="0" w:qFormat="1"/>
-    <w:lsdException w:name="heading 7" w:semiHidden="0" w:uiPriority="9" w:unhideWhenUsed="0" w:qFormat="1"/>
-    <w:lsdException w:name="heading 8" w:semiHidden="0" w:uiPriority="9" w:unhideWhenUsed="0" w:qFormat="1"/>
-    <w:lsdException w:name="heading 9" w:semiHidden="0" w:uiPriority="9" w:unhideWhenUsed="0" w:qFormat="1"/>
-    <w:lsdException w:name="toc 1" w:uiPriority="39"/>
-    <w:lsdException w:name="toc 2" w:uiPriority="39"/>
-    <w:lsdException w:name="toc 3" w:uiPriority="39"/>
-    <w:lsdException w:name="toc 4" w:uiPriority="39"/>
-    <w:lsdException w:name="toc 5" w:uiPriority="39"/>
-    <w:lsdException w:name="toc 6" w:uiPriority="39"/>
-    <w:lsdException w:name="toc 7" w:uiPriority="39"/>
-    <w:lsdException w:name="toc 8" w:uiPriority="39"/>
-    <w:lsdException w:name="toc 9" w:uiPriority="39"/>
-    <w:lsdException w:name="caption" w:semiHidden="0" w:uiPriority="35" w:unhideWhenUsed="0" w:qFormat="1"/>
-    <w:lsdException w:name="Title" w:semiHidden="0" w:uiPriority="10" w:unhideWhenUsed="0" w:qFormat="1"/>
-    <w:lsdException w:name="Default Paragraph Font" w:uiPriority="1"/>
-    <w:lsdException w:name="Subtitle" w:semiHidden="0" w:uiPriority="11" w:unhideWhenUsed="0" w:qFormat="1"/>
-    <w:lsdException w:name="Strong" w:semiHidden="0" w:uiPriority="22" w:unhideWhenUsed="0" w:qFormat="1"/>
-    <w:lsdException w:name="Emphasis" w:semiHidden="0" w:uiPriority="20" w:unhideWhenUsed="0" w:qFormat="1"/>
-    <w:lsdException w:name="Table Grid" w:semiHidden="0" w:uiPriority="59" w:unhideWhenUsed="0"/>
-    <w:lsdException w:name="Placeholder Text" w:locked="0" w:unhideWhenUsed="0"/>
-    <w:lsdException w:name="No Spacing" w:locked="0" w:semiHidden="0" w:uiPriority="1" w:unhideWhenUsed="0" w:qFormat="1"/>
-    <w:lsdException w:name="Light Shading" w:locked="0" w:semiHidden="0" w:uiPriority="60" w:unhideWhenUsed="0"/>
-    <w:lsdException w:name="Light List" w:locked="0" w:semiHidden="0" w:uiPriority="61" w:unhideWhenUsed="0"/>
-    <w:lsdException w:name="Light Grid" w:locked="0" w:semiHidden="0" w:uiPriority="62" w:unhideWhenUsed="0"/>
-    <w:lsdException w:name="Medium Shading 1" w:locked="0" w:semiHidden="0" w:uiPriority="63" w:unhideWhenUsed="0"/>
-    <w:lsdException w:name="Medium Shading 2" w:locked="0" w:semiHidden="0" w:uiPriority="64" w:unhideWhenUsed="0"/>
-    <w:lsdException w:name="Medium List 1" w:locked="0" w:semiHidden="0" w:uiPriority="65" w:unhideWhenUsed="0"/>
-    <w:lsdException w:name="Medium List 2" w:locked="0" w:semiHidden="0" w:uiPriority="66" w:unhideWhenUsed="0"/>
-    <w:lsdException w:name="Medium Grid 1" w:locked="0" w:semiHidden="0" w:uiPriority="67" w:unhideWhenUsed="0"/>
-    <w:lsdException w:name="Medium Grid 2" w:locked="0" w:semiHidden="0" w:uiPriority="68" w:unhideWhenUsed="0"/>
-    <w:lsdException w:name="Medium Grid 3" w:locked="0" w:semiHidden="0" w:uiPriority="69" w:unhideWhenUsed="0"/>
-    <w:lsdException w:name="Dark List" w:locked="0" w:semiHidden="0" w:uiPriority="70" w:unhideWhenUsed="0"/>
-    <w:lsdException w:name="Colorful Shading" w:locked="0" w:semiHidden="0" w:uiPriority="71" w:unhideWhenUsed="0"/>
-    <w:lsdException w:name="Colorful List" w:locked="0" w:semiHidden="0" w:uiPriority="72" w:unhideWhenUsed="0"/>
-    <w:lsdException w:name="Colorful Grid" w:locked="0" w:semiHidden="0" w:uiPriority="73" w:unhideWhenUsed="0"/>
-    <w:lsdException w:name="Light Shading Accent 1" w:locked="0" w:semiHidden="0" w:uiPriority="60" w:unhideWhenUsed="0"/>
-    <w:lsdException w:name="Light List Accent 1" w:locked="0" w:semiHidden="0" w:uiPriority="61" w:unhideWhenUsed="0"/>
-    <w:lsdException w:name="Light Grid Accent 1" w:locked="0" w:semiHidden="0" w:uiPriority="62" w:unhideWhenUsed="0"/>
-    <w:lsdException w:name="Medium Shading 1 Accent 1" w:locked="0" w:semiHidden="0" w:uiPriority="63" w:unhideWhenUsed="0"/>
-    <w:lsdException w:name="Medium Shading 2 Accent 1" w:locked="0" w:semiHidden="0" w:uiPriority="64" w:unhideWhenUsed="0"/>
-    <w:lsdException w:name="Medium List 1 Accent 1" w:locked="0" w:semiHidden="0" w:uiPriority="65" w:unhideWhenUsed="0"/>
-    <w:lsdException w:name="Revision" w:locked="0" w:unhideWhenUsed="0"/>
-    <w:lsdException w:name="List Paragraph" w:locked="0" w:semiHidden="0" w:uiPriority="34" w:unhideWhenUsed="0" w:qFormat="1"/>
-    <w:lsdException w:name="Quote" w:locked="0" w:semiHidden="0" w:uiPriority="29" w:unhideWhenUsed="0" w:qFormat="1"/>
-    <w:lsdException w:name="Intense Quote" w:locked="0" w:semiHidden="0" w:uiPriority="30" w:unhideWhenUsed="0" w:qFormat="1"/>
-    <w:lsdException w:name="Medium List 2 Accent 1" w:locked="0" w:semiHidden="0" w:uiPriority="66" w:unhideWhenUsed="0"/>
-    <w:lsdException w:name="Medium Grid 1 Accent 1" w:locked="0" w:semiHidden="0" w:uiPriority="67" w:unhideWhenUsed="0"/>
-    <w:lsdException w:name="Medium Grid 2 Accent 1" w:locked="0" w:semiHidden="0" w:uiPriority="68" w:unhideWhenUsed="0"/>
-    <w:lsdException w:name="Medium Grid 3 Accent 1" w:locked="0" w:semiHidden="0" w:uiPriority="69" w:unhideWhenUsed="0"/>
-    <w:lsdException w:name="Dark List Accent 1" w:locked="0" w:semiHidden="0" w:uiPriority="70" w:unhideWhenUsed="0"/>
-    <w:lsdException w:name="Colorful Shading Accent 1" w:locked="0" w:semiHidden="0" w:uiPriority="71" w:unhideWhenUsed="0"/>
-    <w:lsdException w:name="Colorful List Accent 1" w:locked="0" w:semiHidden="0" w:uiPriority="72" w:unhideWhenUsed="0"/>
-    <w:lsdException w:name="Colorful Grid Accent 1" w:locked="0" w:semiHidden="0" w:uiPriority="73" w:unhideWhenUsed="0"/>
-    <w:lsdException w:name="Light Shading Accent 2" w:locked="0" w:semiHidden="0" w:uiPriority="60" w:unhideWhenUsed="0"/>
-    <w:lsdException w:name="Light List Accent 2" w:locked="0" w:semiHidden="0" w:uiPriority="61" w:unhideWhenUsed="0"/>
-    <w:lsdException w:name="Light Grid Accent 2" w:locked="0" w:semiHidden="0" w:uiPriority="62" w:unhideWhenUsed="0"/>
-    <w:lsdException w:name="Medium Shading 1 Accent 2" w:locked="0" w:semiHidden="0" w:uiPriority="63" w:unhideWhenUsed="0"/>
-    <w:lsdException w:name="Medium Shading 2 Accent 2" w:locked="0" w:semiHidden="0" w:uiPriority="64" w:unhideWhenUsed="0"/>
-    <w:lsdException w:name="Medium List 1 Accent 2" w:locked="0" w:semiHidden="0" w:uiPriority="65" w:unhideWhenUsed="0"/>
-    <w:lsdException w:name="Medium List 2 Accent 2" w:locked="0" w:semiHidden="0" w:uiPriority="66" w:unhideWhenUsed="0"/>
-    <w:lsdException w:name="Medium Grid 1 Accent 2" w:locked="0" w:semiHidden="0" w:uiPriority="67" w:unhideWhenUsed="0"/>
-    <w:lsdException w:name="Medium Grid 2 Accent 2" w:locked="0" w:semiHidden="0" w:uiPriority="68" w:unhideWhenUsed="0"/>
-    <w:lsdException w:name="Medium Grid 3 Accent 2" w:locked="0" w:semiHidden="0" w:uiPriority="69" w:unhideWhenUsed="0"/>
-    <w:lsdException w:name="Dark List Accent 2" w:locked="0" w:semiHidden="0" w:uiPriority="70" w:unhideWhenUsed="0"/>
-    <w:lsdException w:name="Colorful Shading Accent 2" w:locked="0" w:semiHidden="0" w:uiPriority="71" w:unhideWhenUsed="0"/>
-    <w:lsdException w:name="Colorful List Accent 2" w:locked="0" w:semiHidden="0" w:uiPriority="72" w:unhideWhenUsed="0"/>
-    <w:lsdException w:name="Colorful Grid Accent 2" w:locked="0" w:semiHidden="0" w:uiPriority="73" w:unhideWhenUsed="0"/>
-    <w:lsdException w:name="Light Shading Accent 3" w:locked="0" w:semiHidden="0" w:uiPriority="60" w:unhideWhenUsed="0"/>
-    <w:lsdException w:name="Light List Accent 3" w:locked="0" w:semiHidden="0" w:uiPriority="61" w:unhideWhenUsed="0"/>
-    <w:lsdException w:name="Light Grid Accent 3" w:locked="0" w:semiHidden="0" w:uiPriority="62" w:unhideWhenUsed="0"/>
-    <w:lsdException w:name="Medium Shading 1 Accent 3" w:locked="0" w:semiHidden="0" w:uiPriority="63" w:unhideWhenUsed="0"/>
-    <w:lsdException w:name="Medium Shading 2 Accent 3" w:locked="0" w:semiHidden="0" w:uiPriority="64" w:unhideWhenUsed="0"/>
-    <w:lsdException w:name="Medium List 1 Accent 3" w:locked="0" w:semiHidden="0" w:uiPriority="65" w:unhideWhenUsed="0"/>
-    <w:lsdException w:name="Medium List 2 Accent 3" w:locked="0" w:semiHidden="0" w:uiPriority="66" w:unhideWhenUsed="0"/>
-    <w:lsdException w:name="Medium Grid 1 Accent 3" w:locked="0" w:semiHidden="0" w:uiPriority="67" w:unhideWhenUsed="0"/>
-    <w:lsdException w:name="Medium Grid 2 Accent 3" w:locked="0" w:semiHidden="0" w:uiPriority="68" w:unhideWhenUsed="0"/>
-    <w:lsdException w:name="Medium Grid 3 Accent 3" w:locked="0" w:semiHidden="0" w:uiPriority="69" w:unhideWhenUsed="0"/>
-    <w:lsdException w:name="Dark List Accent 3" w:locked="0" w:semiHidden="0" w:uiPriority="70" w:unhideWhenUsed="0"/>
-    <w:lsdException w:name="Colorful Shading Accent 3" w:locked="0" w:semiHidden="0" w:uiPriority="71" w:unhideWhenUsed="0"/>
-    <w:lsdException w:name="Colorful List Accent 3" w:locked="0" w:semiHidden="0" w:uiPriority="72" w:unhideWhenUsed="0"/>
-    <w:lsdException w:name="Colorful Grid Accent 3" w:locked="0" w:semiHidden="0" w:uiPriority="73" w:unhideWhenUsed="0"/>
-    <w:lsdException w:name="Light Shading Accent 4" w:locked="0" w:semiHidden="0" w:uiPriority="60" w:unhideWhenUsed="0"/>
-    <w:lsdException w:name="Light List Accent 4" w:locked="0" w:semiHidden="0" w:uiPriority="61" w:unhideWhenUsed="0"/>
-    <w:lsdException w:name="Light Grid Accent 4" w:locked="0" w:semiHidden="0" w:uiPriority="62" w:unhideWhenUsed="0"/>
-    <w:lsdException w:name="Medium Shading 1 Accent 4" w:locked="0" w:semiHidden="0" w:uiPriority="63" w:unhideWhenUsed="0"/>
-    <w:lsdException w:name="Medium Shading 2 Accent 4" w:locked="0" w:semiHidden="0" w:uiPriority="64" w:unhideWhenUsed="0"/>
-    <w:lsdException w:name="Medium List 1 Accent 4" w:locked="0" w:semiHidden="0" w:uiPriority="65" w:unhideWhenUsed="0"/>
-    <w:lsdException w:name="Medium List 2 Accent 4" w:locked="0" w:semiHidden="0" w:uiPriority="66" w:unhideWhenUsed="0"/>
-    <w:lsdException w:name="Medium Grid 1 Accent 4" w:locked="0" w:semiHidden="0" w:uiPriority="67" w:unhideWhenUsed="0"/>
-    <w:lsdException w:name="Medium Grid 2 Accent 4" w:locked="0" w:semiHidden="0" w:uiPriority="68" w:unhideWhenUsed="0"/>
-    <w:lsdException w:name="Medium Grid 3 Accent 4" w:locked="0" w:semiHidden="0" w:uiPriority="69" w:unhideWhenUsed="0"/>
-    <w:lsdException w:name="Dark List Accent 4" w:locked="0" w:semiHidden="0" w:uiPriority="70" w:unhideWhenUsed="0"/>
-    <w:lsdException w:name="Colorful Shading Accent 4" w:locked="0" w:semiHidden="0" w:uiPriority="71" w:unhideWhenUsed="0"/>
-    <w:lsdException w:name="Colorful List Accent 4" w:locked="0" w:semiHidden="0" w:uiPriority="72" w:unhideWhenUsed="0"/>
-    <w:lsdException w:name="Colorful Grid Accent 4" w:locked="0" w:semiHidden="0" w:uiPriority="73" w:unhideWhenUsed="0"/>
-    <w:lsdException w:name="Light Shading Accent 5" w:locked="0" w:semiHidden="0" w:uiPriority="60" w:unhideWhenUsed="0"/>
-    <w:lsdException w:name="Light List Accent 5" w:locked="0" w:semiHidden="0" w:uiPriority="61" w:unhideWhenUsed="0"/>
-    <w:lsdException w:name="Light Grid Accent 5" w:locked="0" w:semiHidden="0" w:uiPriority="62" w:unhideWhenUsed="0"/>
-    <w:lsdException w:name="Medium Shading 1 Accent 5" w:locked="0" w:semiHidden="0" w:uiPriority="63" w:unhideWhenUsed="0"/>
-    <w:lsdException w:name="Medium Shading 2 Accent 5" w:locked="0" w:semiHidden="0" w:uiPriority="64" w:unhideWhenUsed="0"/>
-    <w:lsdException w:name="Medium List 1 Accent 5" w:locked="0" w:semiHidden="0" w:uiPriority="65" w:unhideWhenUsed="0"/>
-    <w:lsdException w:name="Medium List 2 Accent 5" w:locked="0" w:semiHidden="0" w:uiPriority="66" w:unhideWhenUsed="0"/>
-    <w:lsdException w:name="Medium Grid 1 Accent 5" w:locked="0" w:semiHidden="0" w:uiPriority="67" w:unhideWhenUsed="0"/>
-    <w:lsdException w:name="Medium Grid 2 Accent 5" w:locked="0" w:semiHidden="0" w:uiPriority="68" w:unhideWhenUsed="0"/>
-    <w:lsdException w:name="Medium Grid 3 Accent 5" w:locked="0" w:semiHidden="0" w:uiPriority="69" w:unhideWhenUsed="0"/>
-    <w:lsdException w:name="Dark List Accent 5" w:locked="0" w:semiHidden="0" w:uiPriority="70" w:unhideWhenUsed="0"/>
-    <w:lsdException w:name="Colorful Shading Accent 5" w:locked="0" w:semiHidden="0" w:uiPriority="71" w:unhideWhenUsed="0"/>
-    <w:lsdException w:name="Colorful List Accent 5" w:locked="0" w:semiHidden="0" w:uiPriority="72" w:unhideWhenUsed="0"/>
-    <w:lsdException w:name="Colorful Grid Accent 5" w:locked="0" w:semiHidden="0" w:uiPriority="73" w:unhideWhenUsed="0"/>
-    <w:lsdException w:name="Light Shading Accent 6" w:locked="0" w:semiHidden="0" w:uiPriority="60" w:unhideWhenUsed="0"/>
-    <w:lsdException w:name="Light List Accent 6" w:locked="0" w:semiHidden="0" w:uiPriority="61" w:unhideWhenUsed="0"/>
-    <w:lsdException w:name="Light Grid Accent 6" w:locked="0" w:semiHidden="0" w:uiPriority="62" w:unhideWhenUsed="0"/>
-    <w:lsdException w:name="Medium Shading 1 Accent 6" w:locked="0" w:semiHidden="0" w:uiPriority="63" w:unhideWhenUsed="0"/>
-    <w:lsdException w:name="Medium Shading 2 Accent 6" w:locked="0" w:semiHidden="0" w:uiPriority="64" w:unhideWhenUsed="0"/>
-    <w:lsdException w:name="Medium List 1 Accent 6" w:locked="0" w:semiHidden="0" w:uiPriority="65" w:unhideWhenUsed="0"/>
-    <w:lsdException w:name="Medium List 2 Accent 6" w:locked="0" w:semiHidden="0" w:uiPriority="66" w:unhideWhenUsed="0"/>
-    <w:lsdException w:name="Medium Grid 1 Accent 6" w:locked="0" w:semiHidden="0" w:uiPriority="67" w:unhideWhenUsed="0"/>
-    <w:lsdException w:name="Medium Grid 2 Accent 6" w:locked="0" w:semiHidden="0" w:uiPriority="68" w:unhideWhenUsed="0"/>
-    <w:lsdException w:name="Medium Grid 3 Accent 6" w:locked="0" w:semiHidden="0" w:uiPriority="69" w:unhideWhenUsed="0"/>
-    <w:lsdException w:name="Dark List Accent 6" w:locked="0" w:semiHidden="0" w:uiPriority="70" w:unhideWhenUsed="0"/>
-    <w:lsdException w:name="Colorful Shading Accent 6" w:locked="0" w:semiHidden="0" w:uiPriority="71" w:unhideWhenUsed="0"/>
-    <w:lsdException w:name="Colorful List Accent 6" w:locked="0" w:semiHidden="0" w:uiPriority="72" w:unhideWhenUsed="0"/>
-    <w:lsdException w:name="Colorful Grid Accent 6" w:locked="0" w:semiHidden="0" w:uiPriority="73" w:unhideWhenUsed="0"/>
-    <w:lsdException w:name="Subtle Emphasis" w:locked="0" w:semiHidden="0" w:uiPriority="19" w:unhideWhenUsed="0" w:qFormat="1"/>
-    <w:lsdException w:name="Intense Emphasis" w:locked="0" w:semiHidden="0" w:uiPriority="21" w:unhideWhenUsed="0" w:qFormat="1"/>
-    <w:lsdException w:name="Subtle Reference" w:locked="0" w:semiHidden="0" w:uiPriority="31" w:unhideWhenUsed="0" w:qFormat="1"/>
-    <w:lsdException w:name="Intense Reference" w:locked="0" w:semiHidden="0" w:uiPriority="32" w:unhideWhenUsed="0" w:qFormat="1"/>
-    <w:lsdException w:name="Book Title" w:locked="0" w:semiHidden="0" w:uiPriority="33" w:unhideWhenUsed="0" w:qFormat="1"/>
-    <w:lsdException w:name="Bibliography" w:locked="0" w:uiPriority="37"/>
-    <w:lsdException w:name="TOC Heading" w:locked="0" w:uiPriority="39" w:qFormat="1"/>
+  <w:latentStyles w:defLockedState="0" w:defUIPriority="99" w:defSemiHidden="0" w:defUnhideWhenUsed="0" w:defQFormat="0" w:count="375">
+    <w:lsdException w:name="Normal" w:locked="1" w:uiPriority="0" w:qFormat="1"/>
+    <w:lsdException w:name="heading 1" w:locked="1" w:uiPriority="9" w:qFormat="1"/>
+    <w:lsdException w:name="heading 2" w:locked="1" w:uiPriority="9" w:qFormat="1"/>
+    <w:lsdException w:name="heading 3" w:locked="1" w:uiPriority="9" w:qFormat="1"/>
+    <w:lsdException w:name="heading 4" w:locked="1" w:uiPriority="9" w:qFormat="1"/>
+    <w:lsdException w:name="heading 5" w:locked="1" w:uiPriority="9" w:qFormat="1"/>
+    <w:lsdException w:name="heading 6" w:locked="1" w:uiPriority="9" w:qFormat="1"/>
+    <w:lsdException w:name="heading 7" w:locked="1" w:uiPriority="9" w:qFormat="1"/>
+    <w:lsdException w:name="heading 8" w:locked="1" w:uiPriority="9" w:qFormat="1"/>
+    <w:lsdException w:name="heading 9" w:locked="1" w:uiPriority="9" w:qFormat="1"/>
+    <w:lsdException w:name="index 1" w:locked="1" w:semiHidden="1" w:unhideWhenUsed="1"/>
+    <w:lsdException w:name="index 2" w:locked="1" w:semiHidden="1" w:unhideWhenUsed="1"/>
+    <w:lsdException w:name="index 3" w:locked="1" w:semiHidden="1" w:unhideWhenUsed="1"/>
+    <w:lsdException w:name="index 4" w:locked="1" w:semiHidden="1" w:unhideWhenUsed="1"/>
+    <w:lsdException w:name="index 5" w:locked="1" w:semiHidden="1" w:unhideWhenUsed="1"/>
+    <w:lsdException w:name="index 6" w:locked="1" w:semiHidden="1" w:unhideWhenUsed="1"/>
+    <w:lsdException w:name="index 7" w:locked="1" w:semiHidden="1" w:unhideWhenUsed="1"/>
+    <w:lsdException w:name="index 8" w:locked="1" w:semiHidden="1" w:unhideWhenUsed="1"/>
+    <w:lsdException w:name="index 9" w:locked="1" w:semiHidden="1" w:unhideWhenUsed="1"/>
+    <w:lsdException w:name="toc 1" w:locked="1" w:semiHidden="1" w:uiPriority="39" w:unhideWhenUsed="1"/>
+    <w:lsdException w:name="toc 2" w:locked="1" w:semiHidden="1" w:uiPriority="39" w:unhideWhenUsed="1"/>
+    <w:lsdException w:name="toc 3" w:locked="1" w:semiHidden="1" w:uiPriority="39" w:unhideWhenUsed="1"/>
+    <w:lsdException w:name="toc 4" w:locked="1" w:semiHidden="1" w:uiPriority="39" w:unhideWhenUsed="1"/>
+    <w:lsdException w:name="toc 5" w:locked="1" w:semiHidden="1" w:uiPriority="39" w:unhideWhenUsed="1"/>
+    <w:lsdException w:name="toc 6" w:locked="1" w:semiHidden="1" w:uiPriority="39" w:unhideWhenUsed="1"/>
+    <w:lsdException w:name="toc 7" w:locked="1" w:semiHidden="1" w:uiPriority="39" w:unhideWhenUsed="1"/>
+    <w:lsdException w:name="toc 8" w:locked="1" w:semiHidden="1" w:uiPriority="39" w:unhideWhenUsed="1"/>
+    <w:lsdException w:name="toc 9" w:locked="1" w:semiHidden="1" w:uiPriority="39" w:unhideWhenUsed="1"/>
+    <w:lsdException w:name="Normal Indent" w:locked="1" w:semiHidden="1" w:unhideWhenUsed="1"/>
+    <w:lsdException w:name="footnote text" w:locked="1" w:semiHidden="1" w:unhideWhenUsed="1"/>
+    <w:lsdException w:name="annotation text" w:locked="1" w:semiHidden="1" w:unhideWhenUsed="1"/>
+    <w:lsdException w:name="header" w:locked="1" w:semiHidden="1" w:unhideWhenUsed="1"/>
+    <w:lsdException w:name="footer" w:locked="1" w:semiHidden="1" w:unhideWhenUsed="1"/>
+    <w:lsdException w:name="index heading" w:locked="1" w:semiHidden="1" w:unhideWhenUsed="1"/>
+    <w:lsdException w:name="caption" w:locked="1" w:uiPriority="35" w:qFormat="1"/>
+    <w:lsdException w:name="table of figures" w:locked="1" w:semiHidden="1" w:unhideWhenUsed="1"/>
+    <w:lsdException w:name="envelope address" w:locked="1" w:semiHidden="1" w:unhideWhenUsed="1"/>
+    <w:lsdException w:name="envelope return" w:locked="1" w:semiHidden="1" w:unhideWhenUsed="1"/>
+    <w:lsdException w:name="footnote reference" w:locked="1" w:semiHidden="1" w:unhideWhenUsed="1"/>
+    <w:lsdException w:name="annotation reference" w:locked="1" w:semiHidden="1" w:unhideWhenUsed="1"/>
+    <w:lsdException w:name="line number" w:locked="1" w:semiHidden="1" w:unhideWhenUsed="1"/>
+    <w:lsdException w:name="page number" w:locked="1" w:semiHidden="1" w:unhideWhenUsed="1"/>
+    <w:lsdException w:name="endnote reference" w:locked="1" w:semiHidden="1" w:unhideWhenUsed="1"/>
+    <w:lsdException w:name="endnote text" w:locked="1" w:semiHidden="1" w:unhideWhenUsed="1"/>
+    <w:lsdException w:name="table of authorities" w:locked="1" w:semiHidden="1" w:unhideWhenUsed="1"/>
+    <w:lsdException w:name="macro" w:locked="1" w:semiHidden="1" w:unhideWhenUsed="1"/>
+    <w:lsdException w:name="toa heading" w:locked="1" w:semiHidden="1" w:unhideWhenUsed="1"/>
+    <w:lsdException w:name="List" w:locked="1" w:semiHidden="1" w:unhideWhenUsed="1"/>
+    <w:lsdException w:name="List Bullet" w:locked="1" w:semiHidden="1" w:unhideWhenUsed="1"/>
+    <w:lsdException w:name="List Number" w:locked="1" w:semiHidden="1" w:unhideWhenUsed="1"/>
+    <w:lsdException w:name="List 2" w:locked="1" w:semiHidden="1" w:unhideWhenUsed="1"/>
+    <w:lsdException w:name="List 3" w:locked="1" w:semiHidden="1" w:unhideWhenUsed="1"/>
+    <w:lsdException w:name="List 4" w:locked="1" w:semiHidden="1" w:unhideWhenUsed="1"/>
+    <w:lsdException w:name="List 5" w:locked="1" w:semiHidden="1" w:unhideWhenUsed="1"/>
+    <w:lsdException w:name="List Bullet 2" w:locked="1" w:semiHidden="1" w:unhideWhenUsed="1"/>
+    <w:lsdException w:name="List Bullet 3" w:locked="1" w:semiHidden="1" w:unhideWhenUsed="1"/>
+    <w:lsdException w:name="List Bullet 4" w:locked="1" w:semiHidden="1" w:unhideWhenUsed="1"/>
+    <w:lsdException w:name="List Bullet 5" w:locked="1" w:semiHidden="1" w:unhideWhenUsed="1"/>
+    <w:lsdException w:name="List Number 2" w:locked="1" w:semiHidden="1" w:unhideWhenUsed="1"/>
+    <w:lsdException w:name="List Number 3" w:locked="1" w:semiHidden="1" w:unhideWhenUsed="1"/>
+    <w:lsdException w:name="List Number 4" w:locked="1" w:semiHidden="1" w:unhideWhenUsed="1"/>
+    <w:lsdException w:name="List Number 5" w:locked="1" w:semiHidden="1" w:unhideWhenUsed="1"/>
+    <w:lsdException w:name="Title" w:locked="1" w:uiPriority="10" w:qFormat="1"/>
+    <w:lsdException w:name="Closing" w:locked="1" w:semiHidden="1" w:unhideWhenUsed="1"/>
+    <w:lsdException w:name="Signature" w:locked="1" w:semiHidden="1" w:unhideWhenUsed="1"/>
+    <w:lsdException w:name="Default Paragraph Font" w:locked="1" w:semiHidden="1" w:uiPriority="1" w:unhideWhenUsed="1"/>
+    <w:lsdException w:name="Body Text" w:locked="1" w:semiHidden="1" w:unhideWhenUsed="1"/>
+    <w:lsdException w:name="Body Text Indent" w:locked="1" w:semiHidden="1" w:unhideWhenUsed="1"/>
+    <w:lsdException w:name="List Continue" w:locked="1" w:semiHidden="1" w:unhideWhenUsed="1"/>
+    <w:lsdException w:name="List Continue 2" w:locked="1" w:semiHidden="1" w:unhideWhenUsed="1"/>
+    <w:lsdException w:name="List Continue 3" w:locked="1" w:semiHidden="1" w:unhideWhenUsed="1"/>
+    <w:lsdException w:name="List Continue 4" w:locked="1" w:semiHidden="1" w:unhideWhenUsed="1"/>
+    <w:lsdException w:name="List Continue 5" w:locked="1" w:semiHidden="1" w:unhideWhenUsed="1"/>
+    <w:lsdException w:name="Message Header" w:locked="1" w:semiHidden="1" w:unhideWhenUsed="1"/>
+    <w:lsdException w:name="Subtitle" w:locked="1" w:uiPriority="11" w:qFormat="1"/>
+    <w:lsdException w:name="Salutation" w:locked="1" w:semiHidden="1" w:unhideWhenUsed="1"/>
+    <w:lsdException w:name="Date" w:locked="1" w:semiHidden="1" w:unhideWhenUsed="1"/>
+    <w:lsdException w:name="Body Text First Indent" w:locked="1" w:semiHidden="1" w:unhideWhenUsed="1"/>
+    <w:lsdException w:name="Body Text First Indent 2" w:locked="1" w:semiHidden="1" w:unhideWhenUsed="1"/>
+    <w:lsdException w:name="Note Heading" w:locked="1" w:semiHidden="1" w:unhideWhenUsed="1"/>
+    <w:lsdException w:name="Body Text 2" w:locked="1" w:semiHidden="1" w:unhideWhenUsed="1"/>
+    <w:lsdException w:name="Body Text 3" w:locked="1" w:semiHidden="1" w:unhideWhenUsed="1"/>
+    <w:lsdException w:name="Body Text Indent 2" w:locked="1" w:semiHidden="1" w:unhideWhenUsed="1"/>
+    <w:lsdException w:name="Body Text Indent 3" w:locked="1" w:semiHidden="1" w:unhideWhenUsed="1"/>
+    <w:lsdException w:name="Block Text" w:locked="1" w:semiHidden="1" w:unhideWhenUsed="1"/>
+    <w:lsdException w:name="Hyperlink" w:locked="1" w:semiHidden="1" w:unhideWhenUsed="1"/>
+    <w:lsdException w:name="FollowedHyperlink" w:locked="1" w:semiHidden="1" w:unhideWhenUsed="1"/>
+    <w:lsdException w:name="Strong" w:locked="1" w:uiPriority="22" w:qFormat="1"/>
+    <w:lsdException w:name="Emphasis" w:locked="1" w:uiPriority="20" w:qFormat="1"/>
+    <w:lsdException w:name="Document Map" w:locked="1" w:semiHidden="1" w:unhideWhenUsed="1"/>
+    <w:lsdException w:name="Plain Text" w:locked="1" w:semiHidden="1" w:unhideWhenUsed="1"/>
+    <w:lsdException w:name="E-mail Signature" w:locked="1" w:semiHidden="1" w:unhideWhenUsed="1"/>
+    <w:lsdException w:name="HTML Top of Form" w:locked="1" w:semiHidden="1" w:unhideWhenUsed="1"/>
+    <w:lsdException w:name="HTML Bottom of Form" w:locked="1" w:semiHidden="1" w:unhideWhenUsed="1"/>
+    <w:lsdException w:name="Normal (Web)" w:locked="1" w:semiHidden="1" w:unhideWhenUsed="1"/>
+    <w:lsdException w:name="HTML Acronym" w:locked="1" w:semiHidden="1" w:unhideWhenUsed="1"/>
+    <w:lsdException w:name="HTML Address" w:locked="1" w:semiHidden="1" w:unhideWhenUsed="1"/>
+    <w:lsdException w:name="HTML Cite" w:locked="1" w:semiHidden="1" w:unhideWhenUsed="1"/>
+    <w:lsdException w:name="HTML Code" w:locked="1" w:semiHidden="1" w:unhideWhenUsed="1"/>
+    <w:lsdException w:name="HTML Definition" w:locked="1" w:semiHidden="1" w:unhideWhenUsed="1"/>
+    <w:lsdException w:name="HTML Keyboard" w:locked="1" w:semiHidden="1" w:unhideWhenUsed="1"/>
+    <w:lsdException w:name="HTML Preformatted" w:locked="1" w:semiHidden="1" w:unhideWhenUsed="1"/>
+    <w:lsdException w:name="HTML Sample" w:locked="1" w:semiHidden="1" w:unhideWhenUsed="1"/>
+    <w:lsdException w:name="HTML Typewriter" w:locked="1" w:semiHidden="1" w:unhideWhenUsed="1"/>
+    <w:lsdException w:name="HTML Variable" w:locked="1" w:semiHidden="1" w:unhideWhenUsed="1"/>
+    <w:lsdException w:name="Normal Table" w:locked="1" w:semiHidden="1" w:unhideWhenUsed="1"/>
+    <w:lsdException w:name="annotation subject" w:locked="1" w:semiHidden="1" w:unhideWhenUsed="1"/>
+    <w:lsdException w:name="No List" w:locked="1" w:semiHidden="1" w:unhideWhenUsed="1"/>
+    <w:lsdException w:name="Outline List 1" w:locked="1" w:semiHidden="1" w:unhideWhenUsed="1"/>
+    <w:lsdException w:name="Outline List 2" w:locked="1" w:semiHidden="1" w:unhideWhenUsed="1"/>
+    <w:lsdException w:name="Outline List 3" w:locked="1" w:semiHidden="1" w:unhideWhenUsed="1"/>
+    <w:lsdException w:name="Table Simple 1" w:locked="1" w:semiHidden="1" w:unhideWhenUsed="1"/>
+    <w:lsdException w:name="Table Simple 2" w:locked="1" w:semiHidden="1" w:unhideWhenUsed="1"/>
+    <w:lsdException w:name="Table Simple 3" w:locked="1" w:semiHidden="1" w:unhideWhenUsed="1"/>
+    <w:lsdException w:name="Table Classic 1" w:locked="1" w:semiHidden="1" w:unhideWhenUsed="1"/>
+    <w:lsdException w:name="Table Classic 2" w:locked="1" w:semiHidden="1" w:unhideWhenUsed="1"/>
+    <w:lsdException w:name="Table Classic 3" w:locked="1" w:semiHidden="1" w:unhideWhenUsed="1"/>
+    <w:lsdException w:name="Table Classic 4" w:locked="1" w:semiHidden="1" w:unhideWhenUsed="1"/>
+    <w:lsdException w:name="Table Colorful 1" w:locked="1" w:semiHidden="1" w:unhideWhenUsed="1"/>
+    <w:lsdException w:name="Table Colorful 2" w:locked="1" w:semiHidden="1" w:unhideWhenUsed="1"/>
+    <w:lsdException w:name="Table Colorful 3" w:locked="1" w:semiHidden="1" w:unhideWhenUsed="1"/>
+    <w:lsdException w:name="Table Columns 1" w:locked="1" w:semiHidden="1" w:unhideWhenUsed="1"/>
+    <w:lsdException w:name="Table Columns 2" w:locked="1" w:semiHidden="1" w:unhideWhenUsed="1"/>
+    <w:lsdException w:name="Table Columns 3" w:locked="1" w:semiHidden="1" w:unhideWhenUsed="1"/>
+    <w:lsdException w:name="Table Columns 4" w:locked="1" w:semiHidden="1" w:unhideWhenUsed="1"/>
+    <w:lsdException w:name="Table Columns 5" w:locked="1" w:semiHidden="1" w:unhideWhenUsed="1"/>
+    <w:lsdException w:name="Table Grid 1" w:locked="1" w:semiHidden="1" w:unhideWhenUsed="1"/>
+    <w:lsdException w:name="Table Grid 2" w:locked="1" w:semiHidden="1" w:unhideWhenUsed="1"/>
+    <w:lsdException w:name="Table Grid 3" w:locked="1" w:semiHidden="1" w:unhideWhenUsed="1"/>
+    <w:lsdException w:name="Table Grid 4" w:locked="1" w:semiHidden="1" w:unhideWhenUsed="1"/>
+    <w:lsdException w:name="Table Grid 5" w:locked="1" w:semiHidden="1" w:unhideWhenUsed="1"/>
+    <w:lsdException w:name="Table Grid 6" w:locked="1" w:semiHidden="1" w:unhideWhenUsed="1"/>
+    <w:lsdException w:name="Table Grid 7" w:locked="1" w:semiHidden="1" w:unhideWhenUsed="1"/>
+    <w:lsdException w:name="Table Grid 8" w:locked="1" w:semiHidden="1" w:unhideWhenUsed="1"/>
+    <w:lsdException w:name="Table List 1" w:locked="1" w:semiHidden="1" w:unhideWhenUsed="1"/>
+    <w:lsdException w:name="Table List 2" w:locked="1" w:semiHidden="1" w:unhideWhenUsed="1"/>
+    <w:lsdException w:name="Table List 3" w:locked="1" w:semiHidden="1" w:unhideWhenUsed="1"/>
+    <w:lsdException w:name="Table List 4" w:locked="1" w:semiHidden="1" w:unhideWhenUsed="1"/>
+    <w:lsdException w:name="Table List 5" w:locked="1" w:semiHidden="1" w:unhideWhenUsed="1"/>
+    <w:lsdException w:name="Table List 6" w:locked="1" w:semiHidden="1" w:unhideWhenUsed="1"/>
+    <w:lsdException w:name="Table List 7" w:locked="1" w:semiHidden="1" w:unhideWhenUsed="1"/>
+    <w:lsdException w:name="Table List 8" w:locked="1" w:semiHidden="1" w:unhideWhenUsed="1"/>
+    <w:lsdException w:name="Table 3D effects 1" w:locked="1" w:semiHidden="1" w:unhideWhenUsed="1"/>
+    <w:lsdException w:name="Table 3D effects 2" w:locked="1" w:semiHidden="1" w:unhideWhenUsed="1"/>
+    <w:lsdException w:name="Table 3D effects 3" w:locked="1" w:semiHidden="1" w:unhideWhenUsed="1"/>
+    <w:lsdException w:name="Table Contemporary" w:locked="1" w:semiHidden="1" w:unhideWhenUsed="1"/>
+    <w:lsdException w:name="Table Elegant" w:locked="1" w:semiHidden="1" w:unhideWhenUsed="1"/>
+    <w:lsdException w:name="Table Professional" w:locked="1" w:semiHidden="1" w:unhideWhenUsed="1"/>
+    <w:lsdException w:name="Table Subtle 1" w:locked="1" w:semiHidden="1" w:unhideWhenUsed="1"/>
+    <w:lsdException w:name="Table Subtle 2" w:locked="1" w:semiHidden="1" w:unhideWhenUsed="1"/>
+    <w:lsdException w:name="Table Web 1" w:locked="1" w:semiHidden="1" w:unhideWhenUsed="1"/>
+    <w:lsdException w:name="Table Web 2" w:locked="1" w:semiHidden="1" w:unhideWhenUsed="1"/>
+    <w:lsdException w:name="Table Web 3" w:locked="1" w:semiHidden="1" w:unhideWhenUsed="1"/>
+    <w:lsdException w:name="Balloon Text" w:locked="1" w:semiHidden="1" w:unhideWhenUsed="1"/>
+    <w:lsdException w:name="Table Grid" w:locked="1" w:uiPriority="59"/>
+    <w:lsdException w:name="Table Theme" w:locked="1" w:semiHidden="1" w:unhideWhenUsed="1"/>
+    <w:lsdException w:name="Placeholder Text" w:semiHidden="1"/>
+    <w:lsdException w:name="No Spacing" w:uiPriority="1" w:qFormat="1"/>
+    <w:lsdException w:name="Light Shading" w:uiPriority="60"/>
+    <w:lsdException w:name="Light List" w:uiPriority="61"/>
+    <w:lsdException w:name="Light Grid" w:uiPriority="62"/>
+    <w:lsdException w:name="Medium Shading 1" w:uiPriority="63"/>
+    <w:lsdException w:name="Medium Shading 2" w:uiPriority="64"/>
+    <w:lsdException w:name="Medium List 1" w:uiPriority="65"/>
+    <w:lsdException w:name="Medium List 2" w:uiPriority="66"/>
+    <w:lsdException w:name="Medium Grid 1" w:uiPriority="67"/>
+    <w:lsdException w:name="Medium Grid 2" w:uiPriority="68"/>
+    <w:lsdException w:name="Medium Grid 3" w:uiPriority="69"/>
+    <w:lsdException w:name="Dark List" w:uiPriority="70"/>
+    <w:lsdException w:name="Colorful Shading" w:uiPriority="71"/>
+    <w:lsdException w:name="Colorful List" w:uiPriority="72"/>
+    <w:lsdException w:name="Colorful Grid" w:uiPriority="73"/>
+    <w:lsdException w:name="Light Shading Accent 1" w:uiPriority="60"/>
+    <w:lsdException w:name="Light List Accent 1" w:uiPriority="61"/>
+    <w:lsdException w:name="Light Grid Accent 1" w:uiPriority="62"/>
+    <w:lsdException w:name="Medium Shading 1 Accent 1" w:uiPriority="63"/>
+    <w:lsdException w:name="Medium Shading 2 Accent 1" w:uiPriority="64"/>
+    <w:lsdException w:name="Medium List 1 Accent 1" w:uiPriority="65"/>
+    <w:lsdException w:name="Revision" w:semiHidden="1"/>
+    <w:lsdException w:name="List Paragraph" w:uiPriority="34" w:qFormat="1"/>
+    <w:lsdException w:name="Quote" w:uiPriority="29" w:qFormat="1"/>
+    <w:lsdException w:name="Intense Quote" w:uiPriority="30" w:qFormat="1"/>
+    <w:lsdException w:name="Medium List 2 Accent 1" w:uiPriority="66"/>
+    <w:lsdException w:name="Medium Grid 1 Accent 1" w:uiPriority="67"/>
+    <w:lsdException w:name="Medium Grid 2 Accent 1" w:uiPriority="68"/>
+    <w:lsdException w:name="Medium Grid 3 Accent 1" w:uiPriority="69"/>
+    <w:lsdException w:name="Dark List Accent 1" w:uiPriority="70"/>
+    <w:lsdException w:name="Colorful Shading Accent 1" w:uiPriority="71"/>
+    <w:lsdException w:name="Colorful List Accent 1" w:uiPriority="72"/>
+    <w:lsdException w:name="Colorful Grid Accent 1" w:uiPriority="73"/>
+    <w:lsdException w:name="Light Shading Accent 2" w:uiPriority="60"/>
+    <w:lsdException w:name="Light List Accent 2" w:uiPriority="61"/>
+    <w:lsdException w:name="Light Grid Accent 2" w:uiPriority="62"/>
+    <w:lsdException w:name="Medium Shading 1 Accent 2" w:uiPriority="63"/>
+    <w:lsdException w:name="Medium Shading 2 Accent 2" w:uiPriority="64"/>
+    <w:lsdException w:name="Medium List 1 Accent 2" w:uiPriority="65"/>
+    <w:lsdException w:name="Medium List 2 Accent 2" w:uiPriority="66"/>
+    <w:lsdException w:name="Medium Grid 1 Accent 2" w:uiPriority="67"/>
+    <w:lsdException w:name="Medium Grid 2 Accent 2" w:uiPriority="68"/>
+    <w:lsdException w:name="Medium Grid 3 Accent 2" w:uiPriority="69"/>
+    <w:lsdException w:name="Dark List Accent 2" w:uiPriority="70"/>
+    <w:lsdException w:name="Colorful Shading Accent 2" w:uiPriority="71"/>
+    <w:lsdException w:name="Colorful List Accent 2" w:uiPriority="72"/>
+    <w:lsdException w:name="Colorful Grid Accent 2" w:uiPriority="73"/>
+    <w:lsdException w:name="Light Shading Accent 3" w:uiPriority="60"/>
+    <w:lsdException w:name="Light List Accent 3" w:uiPriority="61"/>
+    <w:lsdException w:name="Light Grid Accent 3" w:uiPriority="62"/>
+    <w:lsdException w:name="Medium Shading 1 Accent 3" w:uiPriority="63"/>
+    <w:lsdException w:name="Medium Shading 2 Accent 3" w:uiPriority="64"/>
+    <w:lsdException w:name="Medium List 1 Accent 3" w:uiPriority="65"/>
+    <w:lsdException w:name="Medium List 2 Accent 3" w:uiPriority="66"/>
+    <w:lsdException w:name="Medium Grid 1 Accent 3" w:uiPriority="67"/>
+    <w:lsdException w:name="Medium Grid 2 Accent 3" w:uiPriority="68"/>
+    <w:lsdException w:name="Medium Grid 3 Accent 3" w:uiPriority="69"/>
+    <w:lsdException w:name="Dark List Accent 3" w:uiPriority="70"/>
+    <w:lsdException w:name="Colorful Shading Accent 3" w:uiPriority="71"/>
+    <w:lsdException w:name="Colorful List Accent 3" w:uiPriority="72"/>
+    <w:lsdException w:name="Colorful Grid Accent 3" w:uiPriority="73"/>
+    <w:lsdException w:name="Light Shading Accent 4" w:uiPriority="60"/>
+    <w:lsdException w:name="Light List Accent 4" w:uiPriority="61"/>
+    <w:lsdException w:name="Light Grid Accent 4" w:uiPriority="62"/>
+    <w:lsdException w:name="Medium Shading 1 Accent 4" w:uiPriority="63"/>
+    <w:lsdException w:name="Medium Shading 2 Accent 4" w:uiPriority="64"/>
+    <w:lsdException w:name="Medium List 1 Accent 4" w:uiPriority="65"/>
+    <w:lsdException w:name="Medium List 2 Accent 4" w:uiPriority="66"/>
+    <w:lsdException w:name="Medium Grid 1 Accent 4" w:uiPriority="67"/>
+    <w:lsdException w:name="Medium Grid 2 Accent 4" w:uiPriority="68"/>
+    <w:lsdException w:name="Medium Grid 3 Accent 4" w:uiPriority="69"/>
+    <w:lsdException w:name="Dark List Accent 4" w:uiPriority="70"/>
+    <w:lsdException w:name="Colorful Shading Accent 4" w:uiPriority="71"/>
+    <w:lsdException w:name="Colorful List Accent 4" w:uiPriority="72"/>
+    <w:lsdException w:name="Colorful Grid Accent 4" w:uiPriority="73"/>
+    <w:lsdException w:name="Light Shading Accent 5" w:uiPriority="60"/>
+    <w:lsdException w:name="Light List Accent 5" w:uiPriority="61"/>
+    <w:lsdException w:name="Light Grid Accent 5" w:uiPriority="62"/>
+    <w:lsdException w:name="Medium Shading 1 Accent 5" w:uiPriority="63"/>
+    <w:lsdException w:name="Medium Shading 2 Accent 5" w:uiPriority="64"/>
+    <w:lsdException w:name="Medium List 1 Accent 5" w:uiPriority="65"/>
+    <w:lsdException w:name="Medium List 2 Accent 5" w:uiPriority="66"/>
+    <w:lsdException w:name="Medium Grid 1 Accent 5" w:uiPriority="67"/>
+    <w:lsdException w:name="Medium Grid 2 Accent 5" w:uiPriority="68"/>
+    <w:lsdException w:name="Medium Grid 3 Accent 5" w:uiPriority="69"/>
+    <w:lsdException w:name="Dark List Accent 5" w:uiPriority="70"/>
+    <w:lsdException w:name="Colorful Shading Accent 5" w:uiPriority="71"/>
+    <w:lsdException w:name="Colorful List Accent 5" w:uiPriority="72"/>
+    <w:lsdException w:name="Colorful Grid Accent 5" w:uiPriority="73"/>
+    <w:lsdException w:name="Light Shading Accent 6" w:uiPriority="60"/>
+    <w:lsdException w:name="Light List Accent 6" w:uiPriority="61"/>
+    <w:lsdException w:name="Light Grid Accent 6" w:uiPriority="62"/>
+    <w:lsdException w:name="Medium Shading 1 Accent 6" w:uiPriority="63"/>
+    <w:lsdException w:name="Medium Shading 2 Accent 6" w:uiPriority="64"/>
+    <w:lsdException w:name="Medium List 1 Accent 6" w:uiPriority="65"/>
+    <w:lsdException w:name="Medium List 2 Accent 6" w:uiPriority="66"/>
+    <w:lsdException w:name="Medium Grid 1 Accent 6" w:uiPriority="67"/>
+    <w:lsdException w:name="Medium Grid 2 Accent 6" w:uiPriority="68"/>
+    <w:lsdException w:name="Medium Grid 3 Accent 6" w:uiPriority="69"/>
+    <w:lsdException w:name="Dark List Accent 6" w:uiPriority="70"/>
+    <w:lsdException w:name="Colorful Shading Accent 6" w:uiPriority="71"/>
+    <w:lsdException w:name="Colorful List Accent 6" w:uiPriority="72"/>
+    <w:lsdException w:name="Colorful Grid Accent 6" w:uiPriority="73"/>
+    <w:lsdException w:name="Subtle Emphasis" w:uiPriority="19" w:qFormat="1"/>
+    <w:lsdException w:name="Intense Emphasis" w:uiPriority="21" w:qFormat="1"/>
+    <w:lsdException w:name="Subtle Reference" w:uiPriority="31" w:qFormat="1"/>
+    <w:lsdException w:name="Intense Reference" w:uiPriority="32" w:qFormat="1"/>
+    <w:lsdException w:name="Book Title" w:uiPriority="33" w:qFormat="1"/>
+    <w:lsdException w:name="Bibliography" w:semiHidden="1" w:uiPriority="37" w:unhideWhenUsed="1"/>
+    <w:lsdException w:name="TOC Heading" w:semiHidden="1" w:uiPriority="39" w:unhideWhenUsed="1" w:qFormat="1"/>
+    <w:lsdException w:name="Plain Table 1" w:uiPriority="41"/>
+    <w:lsdException w:name="Plain Table 2" w:uiPriority="42"/>
+    <w:lsdException w:name="Plain Table 3" w:uiPriority="43"/>
+    <w:lsdException w:name="Plain Table 4" w:uiPriority="44"/>
+    <w:lsdException w:name="Plain Table 5" w:uiPriority="45"/>
+    <w:lsdException w:name="Grid Table Light" w:uiPriority="40"/>
+    <w:lsdException w:name="Grid Table 1 Light" w:uiPriority="46"/>
+    <w:lsdException w:name="Grid Table 2" w:uiPriority="47"/>
+    <w:lsdException w:name="Grid Table 3" w:uiPriority="48"/>
+    <w:lsdException w:name="Grid Table 4" w:uiPriority="49"/>
+    <w:lsdException w:name="Grid Table 5 Dark" w:uiPriority="50"/>
+    <w:lsdException w:name="Grid Table 6 Colorful" w:uiPriority="51"/>
+    <w:lsdException w:name="Grid Table 7 Colorful" w:uiPriority="52"/>
+    <w:lsdException w:name="Grid Table 1 Light Accent 1" w:uiPriority="46"/>
+    <w:lsdException w:name="Grid Table 2 Accent 1" w:uiPriority="47"/>
+    <w:lsdException w:name="Grid Table 3 Accent 1" w:uiPriority="48"/>
+    <w:lsdException w:name="Grid Table 4 Accent 1" w:uiPriority="49"/>
+    <w:lsdException w:name="Grid Table 5 Dark Accent 1" w:uiPriority="50"/>
+    <w:lsdException w:name="Grid Table 6 Colorful Accent 1" w:uiPriority="51"/>
+    <w:lsdException w:name="Grid Table 7 Colorful Accent 1" w:uiPriority="52"/>
+    <w:lsdException w:name="Grid Table 1 Light Accent 2" w:uiPriority="46"/>
+    <w:lsdException w:name="Grid Table 2 Accent 2" w:uiPriority="47"/>
+    <w:lsdException w:name="Grid Table 3 Accent 2" w:uiPriority="48"/>
+    <w:lsdException w:name="Grid Table 4 Accent 2" w:uiPriority="49"/>
+    <w:lsdException w:name="Grid Table 5 Dark Accent 2" w:uiPriority="50"/>
+    <w:lsdException w:name="Grid Table 6 Colorful Accent 2" w:uiPriority="51"/>
+    <w:lsdException w:name="Grid Table 7 Colorful Accent 2" w:uiPriority="52"/>
+    <w:lsdException w:name="Grid Table 1 Light Accent 3" w:uiPriority="46"/>
+    <w:lsdException w:name="Grid Table 2 Accent 3" w:uiPriority="47"/>
+    <w:lsdException w:name="Grid Table 3 Accent 3" w:uiPriority="48"/>
+    <w:lsdException w:name="Grid Table 4 Accent 3" w:uiPriority="49"/>
+    <w:lsdException w:name="Grid Table 5 Dark Accent 3" w:uiPriority="50"/>
+    <w:lsdException w:name="Grid Table 6 Colorful Accent 3" w:uiPriority="51"/>
+    <w:lsdException w:name="Grid Table 7 Colorful Accent 3" w:uiPriority="52"/>
+    <w:lsdException w:name="Grid Table 1 Light Accent 4" w:uiPriority="46"/>
+    <w:lsdException w:name="Grid Table 2 Accent 4" w:uiPriority="47"/>
+    <w:lsdException w:name="Grid Table 3 Accent 4" w:uiPriority="48"/>
+    <w:lsdException w:name="Grid Table 4 Accent 4" w:uiPriority="49"/>
+    <w:lsdException w:name="Grid Table 5 Dark Accent 4" w:uiPriority="50"/>
+    <w:lsdException w:name="Grid Table 6 Colorful Accent 4" w:uiPriority="51"/>
+    <w:lsdException w:name="Grid Table 7 Colorful Accent 4" w:uiPriority="52"/>
+    <w:lsdException w:name="Grid Table 1 Light Accent 5" w:uiPriority="46"/>
+    <w:lsdException w:name="Grid Table 2 Accent 5" w:uiPriority="47"/>
+    <w:lsdException w:name="Grid Table 3 Accent 5" w:uiPriority="48"/>
+    <w:lsdException w:name="Grid Table 4 Accent 5" w:uiPriority="49"/>
+    <w:lsdException w:name="Grid Table 5 Dark Accent 5" w:uiPriority="50"/>
+    <w:lsdException w:name="Grid Table 6 Colorful Accent 5" w:uiPriority="51"/>
+    <w:lsdException w:name="Grid Table 7 Colorful Accent 5" w:uiPriority="52"/>
+    <w:lsdException w:name="Grid Table 1 Light Accent 6" w:uiPriority="46"/>
+    <w:lsdException w:name="Grid Table 2 Accent 6" w:uiPriority="47"/>
+    <w:lsdException w:name="Grid Table 3 Accent 6" w:uiPriority="48"/>
+    <w:lsdException w:name="Grid Table 4 Accent 6" w:uiPriority="49"/>
+    <w:lsdException w:name="Grid Table 5 Dark Accent 6" w:uiPriority="50"/>
+    <w:lsdException w:name="Grid Table 6 Colorful Accent 6" w:uiPriority="51"/>
+    <w:lsdException w:name="Grid Table 7 Colorful Accent 6" w:uiPriority="52"/>
+    <w:lsdException w:name="List Table 1 Light" w:uiPriority="46"/>
+    <w:lsdException w:name="List Table 2" w:uiPriority="47"/>
+    <w:lsdException w:name="List Table 3" w:uiPriority="48"/>
+    <w:lsdException w:name="List Table 4" w:uiPriority="49"/>
+    <w:lsdException w:name="List Table 5 Dark" w:uiPriority="50"/>
+    <w:lsdException w:name="List Table 6 Colorful" w:uiPriority="51"/>
+    <w:lsdException w:name="List Table 7 Colorful" w:uiPriority="52"/>
+    <w:lsdException w:name="List Table 1 Light Accent 1" w:uiPriority="46"/>
+    <w:lsdException w:name="List Table 2 Accent 1" w:uiPriority="47"/>
+    <w:lsdException w:name="List Table 3 Accent 1" w:uiPriority="48"/>
+    <w:lsdException w:name="List Table 4 Accent 1" w:uiPriority="49"/>
+    <w:lsdException w:name="List Table 5 Dark Accent 1" w:uiPriority="50"/>
+    <w:lsdException w:name="List Table 6 Colorful Accent 1" w:uiPriority="51"/>
+    <w:lsdException w:name="List Table 7 Colorful Accent 1" w:uiPriority="52"/>
+    <w:lsdException w:name="List Table 1 Light Accent 2" w:uiPriority="46"/>
+    <w:lsdException w:name="List Table 2 Accent 2" w:uiPriority="47"/>
+    <w:lsdException w:name="List Table 3 Accent 2" w:uiPriority="48"/>
+    <w:lsdException w:name="List Table 4 Accent 2" w:uiPriority="49"/>
+    <w:lsdException w:name="List Table 5 Dark Accent 2" w:uiPriority="50"/>
+    <w:lsdException w:name="List Table 6 Colorful Accent 2" w:uiPriority="51"/>
+    <w:lsdException w:name="List Table 7 Colorful Accent 2" w:uiPriority="52"/>
+    <w:lsdException w:name="List Table 1 Light Accent 3" w:uiPriority="46"/>
+    <w:lsdException w:name="List Table 2 Accent 3" w:uiPriority="47"/>
+    <w:lsdException w:name="List Table 3 Accent 3" w:uiPriority="48"/>
+    <w:lsdException w:name="List Table 4 Accent 3" w:uiPriority="49"/>
+    <w:lsdException w:name="List Table 5 Dark Accent 3" w:uiPriority="50"/>
+    <w:lsdException w:name="List Table 6 Colorful Accent 3" w:uiPriority="51"/>
+    <w:lsdException w:name="List Table 7 Colorful Accent 3" w:uiPriority="52"/>
+    <w:lsdException w:name="List Table 1 Light Accent 4" w:uiPriority="46"/>
+    <w:lsdException w:name="List Table 2 Accent 4" w:uiPriority="47"/>
+    <w:lsdException w:name="List Table 3 Accent 4" w:uiPriority="48"/>
+    <w:lsdException w:name="List Table 4 Accent 4" w:uiPriority="49"/>
+    <w:lsdException w:name="List Table 5 Dark Accent 4" w:uiPriority="50"/>
+    <w:lsdException w:name="List Table 6 Colorful Accent 4" w:uiPriority="51"/>
+    <w:lsdException w:name="List Table 7 Colorful Accent 4" w:uiPriority="52"/>
+    <w:lsdException w:name="List Table 1 Light Accent 5" w:uiPriority="46"/>
+    <w:lsdException w:name="List Table 2 Accent 5" w:uiPriority="47"/>
+    <w:lsdException w:name="List Table 3 Accent 5" w:uiPriority="48"/>
+    <w:lsdException w:name="List Table 4 Accent 5" w:uiPriority="49"/>
+    <w:lsdException w:name="List Table 5 Dark Accent 5" w:uiPriority="50"/>
+    <w:lsdException w:name="List Table 6 Colorful Accent 5" w:uiPriority="51"/>
+    <w:lsdException w:name="List Table 7 Colorful Accent 5" w:uiPriority="52"/>
+    <w:lsdException w:name="List Table 1 Light Accent 6" w:uiPriority="46"/>
+    <w:lsdException w:name="List Table 2 Accent 6" w:uiPriority="47"/>
+    <w:lsdException w:name="List Table 3 Accent 6" w:uiPriority="48"/>
+    <w:lsdException w:name="List Table 4 Accent 6" w:uiPriority="49"/>
+    <w:lsdException w:name="List Table 5 Dark Accent 6" w:uiPriority="50"/>
+    <w:lsdException w:name="List Table 6 Colorful Accent 6" w:uiPriority="51"/>
+    <w:lsdException w:name="List Table 7 Colorful Accent 6" w:uiPriority="52"/>
+    <w:lsdException w:name="Mention" w:semiHidden="1" w:unhideWhenUsed="1"/>
+    <w:lsdException w:name="Smart Hyperlink" w:semiHidden="1" w:unhideWhenUsed="1"/>
+    <w:lsdException w:name="Hashtag" w:semiHidden="1" w:unhideWhenUsed="1"/>
+    <w:lsdException w:name="Unresolved Mention" w:semiHidden="1" w:unhideWhenUsed="1"/>
   </w:latentStyles>
   <w:style w:type="paragraph" w:default="1" w:styleId="Normal">
     <w:name w:val="Normal"/>
@@ -11678,7 +10864,7 @@
 </file>
 
 <file path=customXml/itemProps1.xml><?xml version="1.0" encoding="utf-8"?>
-<ds:datastoreItem xmlns:ds="http://schemas.openxmlformats.org/officeDocument/2006/customXml" ds:itemID="{0DB147B5-7279-4568-BFC2-B854C9B72483}">
+<ds:datastoreItem xmlns:ds="http://schemas.openxmlformats.org/officeDocument/2006/customXml" ds:itemID="{0C835310-9A4B-4FE6-9AB6-3F913B02C75A}">
   <ds:schemaRefs>
     <ds:schemaRef ds:uri="http://schemas.openxmlformats.org/officeDocument/2006/bibliography"/>
   </ds:schemaRefs>

</xml_diff>

<commit_message>
DEVEL: 3-Wires SPI interface signal added
</commit_message>
<xml_diff>
--- a/doc/spi_simple.docx
+++ b/doc/spi_simple.docx
@@ -1,6 +1,6 @@
 
 <file path=word/document.xml><?xml version="1.0" encoding="utf-8"?>
-<w:document xmlns:wpc="http://schemas.microsoft.com/office/word/2010/wordprocessingCanvas" xmlns:cx="http://schemas.microsoft.com/office/drawing/2014/chartex" xmlns:cx1="http://schemas.microsoft.com/office/drawing/2015/9/8/chartex" xmlns:cx2="http://schemas.microsoft.com/office/drawing/2015/10/21/chartex" xmlns:cx3="http://schemas.microsoft.com/office/drawing/2016/5/9/chartex" xmlns:cx4="http://schemas.microsoft.com/office/drawing/2016/5/10/chartex" xmlns:cx5="http://schemas.microsoft.com/office/drawing/2016/5/11/chartex" xmlns:cx6="http://schemas.microsoft.com/office/drawing/2016/5/12/chartex" xmlns:cx7="http://schemas.microsoft.com/office/drawing/2016/5/13/chartex" xmlns:cx8="http://schemas.microsoft.com/office/drawing/2016/5/14/chartex" xmlns:mc="http://schemas.openxmlformats.org/markup-compatibility/2006" xmlns:aink="http://schemas.microsoft.com/office/drawing/2016/ink" xmlns:am3d="http://schemas.microsoft.com/office/drawing/2017/model3d" xmlns:o="urn:schemas-microsoft-com:office:office" xmlns:r="http://schemas.openxmlformats.org/officeDocument/2006/relationships" xmlns:m="http://schemas.openxmlformats.org/officeDocument/2006/math" xmlns:v="urn:schemas-microsoft-com:vml" xmlns:wp14="http://schemas.microsoft.com/office/word/2010/wordprocessingDrawing" xmlns:wp="http://schemas.openxmlformats.org/drawingml/2006/wordprocessingDrawing" xmlns:w10="urn:schemas-microsoft-com:office:word" xmlns:w="http://schemas.openxmlformats.org/wordprocessingml/2006/main" xmlns:w14="http://schemas.microsoft.com/office/word/2010/wordml" xmlns:w15="http://schemas.microsoft.com/office/word/2012/wordml" xmlns:w16cid="http://schemas.microsoft.com/office/word/2016/wordml/cid" xmlns:w16se="http://schemas.microsoft.com/office/word/2015/wordml/symex" xmlns:wpg="http://schemas.microsoft.com/office/word/2010/wordprocessingGroup" xmlns:wpi="http://schemas.microsoft.com/office/word/2010/wordprocessingInk" xmlns:wne="http://schemas.microsoft.com/office/word/2006/wordml" xmlns:wps="http://schemas.microsoft.com/office/word/2010/wordprocessingShape" mc:Ignorable="w14 w15 w16se w16cid wp14">
+<w:document xmlns:wpc="http://schemas.microsoft.com/office/word/2010/wordprocessingCanvas" xmlns:cx="http://schemas.microsoft.com/office/drawing/2014/chartex" xmlns:cx1="http://schemas.microsoft.com/office/drawing/2015/9/8/chartex" xmlns:cx2="http://schemas.microsoft.com/office/drawing/2015/10/21/chartex" xmlns:cx3="http://schemas.microsoft.com/office/drawing/2016/5/9/chartex" xmlns:cx4="http://schemas.microsoft.com/office/drawing/2016/5/10/chartex" xmlns:cx5="http://schemas.microsoft.com/office/drawing/2016/5/11/chartex" xmlns:cx6="http://schemas.microsoft.com/office/drawing/2016/5/12/chartex" xmlns:cx7="http://schemas.microsoft.com/office/drawing/2016/5/13/chartex" xmlns:cx8="http://schemas.microsoft.com/office/drawing/2016/5/14/chartex" xmlns:mc="http://schemas.openxmlformats.org/markup-compatibility/2006" xmlns:aink="http://schemas.microsoft.com/office/drawing/2016/ink" xmlns:am3d="http://schemas.microsoft.com/office/drawing/2017/model3d" xmlns:o="urn:schemas-microsoft-com:office:office" xmlns:oel="http://schemas.microsoft.com/office/2019/extlst" xmlns:r="http://schemas.openxmlformats.org/officeDocument/2006/relationships" xmlns:m="http://schemas.openxmlformats.org/officeDocument/2006/math" xmlns:v="urn:schemas-microsoft-com:vml" xmlns:wp14="http://schemas.microsoft.com/office/word/2010/wordprocessingDrawing" xmlns:wp="http://schemas.openxmlformats.org/drawingml/2006/wordprocessingDrawing" xmlns:w10="urn:schemas-microsoft-com:office:word" xmlns:w="http://schemas.openxmlformats.org/wordprocessingml/2006/main" xmlns:w14="http://schemas.microsoft.com/office/word/2010/wordml" xmlns:w15="http://schemas.microsoft.com/office/word/2012/wordml" xmlns:w16cex="http://schemas.microsoft.com/office/word/2018/wordml/cex" xmlns:w16cid="http://schemas.microsoft.com/office/word/2016/wordml/cid" xmlns:w16="http://schemas.microsoft.com/office/word/2018/wordml" xmlns:w16sdtdh="http://schemas.microsoft.com/office/word/2020/wordml/sdtdatahash" xmlns:w16se="http://schemas.microsoft.com/office/word/2015/wordml/symex" xmlns:wpg="http://schemas.microsoft.com/office/word/2010/wordprocessingGroup" xmlns:wpi="http://schemas.microsoft.com/office/word/2010/wordprocessingInk" xmlns:wne="http://schemas.microsoft.com/office/word/2006/wordml" xmlns:wps="http://schemas.microsoft.com/office/word/2010/wordprocessingShape" mc:Ignorable="w14 w15 w16se w16cid w16 w16cex w16sdtdh wp14">
   <w:body>
     <w:p>
       <w:pPr>
@@ -8,8 +8,6 @@
           <w:lang w:val="en-US"/>
         </w:rPr>
       </w:pPr>
-      <w:bookmarkStart w:id="0" w:name="_GoBack"/>
-      <w:bookmarkEnd w:id="0"/>
     </w:p>
     <w:p>
       <w:pPr>
@@ -1937,39 +1935,100 @@
         </w:rPr>
         <w:br w:type="page"/>
       </w:r>
-      <w:bookmarkStart w:id="1" w:name="_Toc529536521"/>
+      <w:bookmarkStart w:id="0" w:name="_Toc529536521"/>
       <w:proofErr w:type="spellStart"/>
       <w:r>
         <w:lastRenderedPageBreak/>
         <w:t>Introduction</w:t>
       </w:r>
+      <w:bookmarkEnd w:id="0"/>
+      <w:proofErr w:type="spellEnd"/>
+    </w:p>
+    <w:p>
+      <w:pPr>
+        <w:rPr>
+          <w:lang w:val="en-US"/>
+        </w:rPr>
+      </w:pPr>
+      <w:r>
+        <w:rPr>
+          <w:lang w:val="en-US"/>
+        </w:rPr>
+        <w:t xml:space="preserve">This component implements a simple SPI master interface. </w:t>
+      </w:r>
+    </w:p>
+    <w:p>
+      <w:pPr>
+        <w:rPr>
+          <w:lang w:val="en-US"/>
+        </w:rPr>
+      </w:pPr>
+      <w:r>
+        <w:rPr>
+          <w:lang w:val="en-US"/>
+        </w:rPr>
+        <w:t xml:space="preserve">The reason for implementing our own SPI master instead of using the Xilinx IP-Core is that the Xilinx IP-Core is very limited in configurability. Especially the limitation to only </w:t>
+      </w:r>
+      <w:proofErr w:type="gramStart"/>
+      <w:r>
+        <w:rPr>
+          <w:lang w:val="en-US"/>
+        </w:rPr>
+        <w:t>8, 16 or 32 bit</w:t>
+      </w:r>
+      <w:proofErr w:type="gramEnd"/>
+      <w:r>
+        <w:rPr>
+          <w:lang w:val="en-US"/>
+        </w:rPr>
+        <w:t xml:space="preserve"> transfers is not acceptable because many SPI devices required 24 bit transfers.</w:t>
+      </w:r>
+    </w:p>
+    <w:p>
+      <w:pPr>
+        <w:pStyle w:val="Heading2"/>
+        <w:rPr>
+          <w:lang w:val="en-US"/>
+        </w:rPr>
+      </w:pPr>
+      <w:bookmarkStart w:id="1" w:name="_Toc529536522"/>
+      <w:r>
+        <w:rPr>
+          <w:lang w:val="en-US"/>
+        </w:rPr>
+        <w:t>Purpose</w:t>
+      </w:r>
       <w:bookmarkEnd w:id="1"/>
-      <w:proofErr w:type="spellEnd"/>
-    </w:p>
-    <w:p>
-      <w:pPr>
-        <w:rPr>
-          <w:lang w:val="en-US"/>
-        </w:rPr>
-      </w:pPr>
-      <w:r>
-        <w:rPr>
-          <w:lang w:val="en-US"/>
-        </w:rPr>
-        <w:t xml:space="preserve">This component implements a simple SPI master interface. </w:t>
-      </w:r>
-    </w:p>
-    <w:p>
-      <w:pPr>
-        <w:rPr>
-          <w:lang w:val="en-US"/>
-        </w:rPr>
-      </w:pPr>
-      <w:r>
-        <w:rPr>
-          <w:lang w:val="en-US"/>
-        </w:rPr>
-        <w:t>The reason for implementing our own SPI master instead of using the Xilinx IP-Core is that the Xilinx IP-Core is very limited in configurability. Especially the limitation to only 8, 16 or 32 bit transfers is not acceptable because many SPI devices required 24 bit transfers.</w:t>
+    </w:p>
+    <w:p>
+      <w:pPr>
+        <w:rPr>
+          <w:lang w:val="en-US"/>
+        </w:rPr>
+      </w:pPr>
+      <w:r>
+        <w:rPr>
+          <w:lang w:val="en-US"/>
+        </w:rPr>
+        <w:t xml:space="preserve">The document here describes this very generic </w:t>
+      </w:r>
+      <w:r>
+        <w:rPr>
+          <w:lang w:val="en-US"/>
+        </w:rPr>
+        <w:t xml:space="preserve">firmware developed </w:t>
+      </w:r>
+      <w:r>
+        <w:rPr>
+          <w:lang w:val="en-US"/>
+        </w:rPr>
+        <w:t>for all kinds of projects</w:t>
+      </w:r>
+      <w:r>
+        <w:rPr>
+          <w:lang w:val="en-US"/>
+        </w:rPr>
+        <w:t>.</w:t>
       </w:r>
     </w:p>
     <w:p>
@@ -1979,12 +2038,12 @@
           <w:lang w:val="en-US"/>
         </w:rPr>
       </w:pPr>
-      <w:bookmarkStart w:id="2" w:name="_Toc529536522"/>
-      <w:r>
-        <w:rPr>
-          <w:lang w:val="en-US"/>
-        </w:rPr>
-        <w:t>Purpose</w:t>
+      <w:bookmarkStart w:id="2" w:name="_Toc529536523"/>
+      <w:r>
+        <w:rPr>
+          <w:lang w:val="en-US"/>
+        </w:rPr>
+        <w:t>Scope</w:t>
       </w:r>
       <w:bookmarkEnd w:id="2"/>
     </w:p>
@@ -1998,25 +2057,55 @@
         <w:rPr>
           <w:lang w:val="en-US"/>
         </w:rPr>
-        <w:t xml:space="preserve">The document here describes this very generic </w:t>
-      </w:r>
-      <w:r>
-        <w:rPr>
-          <w:lang w:val="en-US"/>
-        </w:rPr>
-        <w:t xml:space="preserve">firmware developed </w:t>
-      </w:r>
-      <w:r>
-        <w:rPr>
-          <w:lang w:val="en-US"/>
-        </w:rPr>
-        <w:t>for all kinds of projects</w:t>
-      </w:r>
-      <w:r>
-        <w:rPr>
-          <w:lang w:val="en-US"/>
-        </w:rPr>
-        <w:t>.</w:t>
+        <w:t xml:space="preserve">This document </w:t>
+      </w:r>
+      <w:r>
+        <w:rPr>
+          <w:lang w:val="en-US"/>
+        </w:rPr>
+        <w:t xml:space="preserve">provides </w:t>
+      </w:r>
+      <w:r>
+        <w:rPr>
+          <w:lang w:val="en-US"/>
+        </w:rPr>
+        <w:t xml:space="preserve">a </w:t>
+      </w:r>
+      <w:r>
+        <w:rPr>
+          <w:lang w:val="en-US"/>
+        </w:rPr>
+        <w:t>detailed</w:t>
+      </w:r>
+      <w:r>
+        <w:rPr>
+          <w:lang w:val="en-US"/>
+        </w:rPr>
+        <w:t xml:space="preserve"> overview of</w:t>
+      </w:r>
+      <w:r>
+        <w:rPr>
+          <w:lang w:val="en-US"/>
+        </w:rPr>
+        <w:t xml:space="preserve"> </w:t>
+      </w:r>
+      <w:r>
+        <w:rPr>
+          <w:lang w:val="en-US"/>
+        </w:rPr>
+        <w:t xml:space="preserve">the </w:t>
+      </w:r>
+      <w:r>
+        <w:rPr>
+          <w:lang w:val="en-US"/>
+        </w:rPr>
+        <w:t>firmware</w:t>
+      </w:r>
+      <w:r>
+        <w:rPr>
+          <w:lang w:val="en-US"/>
+        </w:rPr>
+        <w:t xml:space="preserve"> interface and specifies the user interface.</w:t>
       </w:r>
     </w:p>
     <w:p>
@@ -2026,91 +2115,14 @@
           <w:lang w:val="en-US"/>
         </w:rPr>
       </w:pPr>
-      <w:bookmarkStart w:id="3" w:name="_Toc529536523"/>
-      <w:r>
-        <w:rPr>
-          <w:lang w:val="en-US"/>
-        </w:rPr>
-        <w:t>Scope</w:t>
+      <w:bookmarkStart w:id="3" w:name="_Toc529536524"/>
+      <w:r>
+        <w:rPr>
+          <w:lang w:val="en-US"/>
+        </w:rPr>
+        <w:t>Definitions, acronyms, and abbreviations</w:t>
       </w:r>
       <w:bookmarkEnd w:id="3"/>
-    </w:p>
-    <w:p>
-      <w:pPr>
-        <w:rPr>
-          <w:lang w:val="en-US"/>
-        </w:rPr>
-      </w:pPr>
-      <w:r>
-        <w:rPr>
-          <w:lang w:val="en-US"/>
-        </w:rPr>
-        <w:t xml:space="preserve">This document </w:t>
-      </w:r>
-      <w:r>
-        <w:rPr>
-          <w:lang w:val="en-US"/>
-        </w:rPr>
-        <w:t xml:space="preserve">provides </w:t>
-      </w:r>
-      <w:r>
-        <w:rPr>
-          <w:lang w:val="en-US"/>
-        </w:rPr>
-        <w:t xml:space="preserve">a </w:t>
-      </w:r>
-      <w:r>
-        <w:rPr>
-          <w:lang w:val="en-US"/>
-        </w:rPr>
-        <w:t>detailed</w:t>
-      </w:r>
-      <w:r>
-        <w:rPr>
-          <w:lang w:val="en-US"/>
-        </w:rPr>
-        <w:t xml:space="preserve"> overview of</w:t>
-      </w:r>
-      <w:r>
-        <w:rPr>
-          <w:lang w:val="en-US"/>
-        </w:rPr>
-        <w:t xml:space="preserve"> </w:t>
-      </w:r>
-      <w:r>
-        <w:rPr>
-          <w:lang w:val="en-US"/>
-        </w:rPr>
-        <w:t xml:space="preserve">the </w:t>
-      </w:r>
-      <w:r>
-        <w:rPr>
-          <w:lang w:val="en-US"/>
-        </w:rPr>
-        <w:t>firmware</w:t>
-      </w:r>
-      <w:r>
-        <w:rPr>
-          <w:lang w:val="en-US"/>
-        </w:rPr>
-        <w:t xml:space="preserve"> interface and specifies the user interface.</w:t>
-      </w:r>
-    </w:p>
-    <w:p>
-      <w:pPr>
-        <w:pStyle w:val="Heading2"/>
-        <w:rPr>
-          <w:lang w:val="en-US"/>
-        </w:rPr>
-      </w:pPr>
-      <w:bookmarkStart w:id="4" w:name="_Toc529536524"/>
-      <w:r>
-        <w:rPr>
-          <w:lang w:val="en-US"/>
-        </w:rPr>
-        <w:t>Definitions, acronyms, and abbreviations</w:t>
-      </w:r>
-      <w:bookmarkEnd w:id="4"/>
     </w:p>
     <w:p>
       <w:pPr>
@@ -2214,14 +2226,14 @@
           <w:lang w:val="en-US"/>
         </w:rPr>
       </w:pPr>
-      <w:bookmarkStart w:id="5" w:name="_Toc529536525"/>
+      <w:bookmarkStart w:id="4" w:name="_Toc529536525"/>
       <w:r>
         <w:rPr>
           <w:lang w:val="en-US"/>
         </w:rPr>
         <w:t>References</w:t>
       </w:r>
-      <w:bookmarkEnd w:id="5"/>
+      <w:bookmarkEnd w:id="4"/>
     </w:p>
     <w:p>
       <w:pPr>
@@ -2263,7 +2275,7 @@
         </w:rPr>
         <w:br w:type="page"/>
       </w:r>
-      <w:bookmarkStart w:id="6" w:name="_Toc529536526"/>
+      <w:bookmarkStart w:id="5" w:name="_Toc529536526"/>
       <w:r>
         <w:rPr>
           <w:lang w:val="en-US"/>
@@ -2271,58 +2283,72 @@
         <w:lastRenderedPageBreak/>
         <w:t>IP Description</w:t>
       </w:r>
+      <w:bookmarkEnd w:id="5"/>
+    </w:p>
+    <w:p>
+      <w:pPr>
+        <w:pStyle w:val="Heading2"/>
+        <w:rPr>
+          <w:lang w:val="en-US"/>
+        </w:rPr>
+      </w:pPr>
+      <w:bookmarkStart w:id="6" w:name="_Toc529536527"/>
+      <w:proofErr w:type="spellStart"/>
+      <w:r>
+        <w:rPr>
+          <w:lang w:val="en-US"/>
+        </w:rPr>
+        <w:t>Vivado</w:t>
+      </w:r>
+      <w:proofErr w:type="spellEnd"/>
+      <w:r>
+        <w:rPr>
+          <w:lang w:val="en-US"/>
+        </w:rPr>
+        <w:t xml:space="preserve"> Component</w:t>
+      </w:r>
       <w:bookmarkEnd w:id="6"/>
     </w:p>
     <w:p>
       <w:pPr>
-        <w:pStyle w:val="Heading2"/>
-        <w:rPr>
-          <w:lang w:val="en-US"/>
-        </w:rPr>
-      </w:pPr>
-      <w:bookmarkStart w:id="7" w:name="_Toc529536527"/>
+        <w:rPr>
+          <w:lang w:val="en-US"/>
+        </w:rPr>
+      </w:pPr>
+      <w:r>
+        <w:rPr>
+          <w:lang w:val="en-US"/>
+        </w:rPr>
+        <w:t xml:space="preserve">The </w:t>
+      </w:r>
       <w:proofErr w:type="spellStart"/>
       <w:r>
         <w:rPr>
-          <w:lang w:val="en-US"/>
-        </w:rPr>
-        <w:t>Vivado</w:t>
+          <w:i/>
+          <w:lang w:val="en-US"/>
+        </w:rPr>
+        <w:t>spi_simple</w:t>
       </w:r>
       <w:proofErr w:type="spellEnd"/>
       <w:r>
         <w:rPr>
           <w:lang w:val="en-US"/>
         </w:rPr>
-        <w:t xml:space="preserve"> Component</w:t>
-      </w:r>
-      <w:bookmarkEnd w:id="7"/>
-    </w:p>
-    <w:p>
-      <w:pPr>
-        <w:rPr>
-          <w:lang w:val="en-US"/>
-        </w:rPr>
-      </w:pPr>
-      <w:r>
-        <w:rPr>
-          <w:lang w:val="en-US"/>
-        </w:rPr>
-        <w:t xml:space="preserve">The </w:t>
-      </w:r>
-      <w:proofErr w:type="spellStart"/>
-      <w:r>
-        <w:rPr>
-          <w:i/>
-          <w:lang w:val="en-US"/>
-        </w:rPr>
-        <w:t>spi_simple</w:t>
-      </w:r>
-      <w:proofErr w:type="spellEnd"/>
-      <w:r>
-        <w:rPr>
-          <w:lang w:val="en-US"/>
-        </w:rPr>
-        <w:t xml:space="preserve"> feature is loaded into a System On Chip (SOC) as a </w:t>
+        <w:t xml:space="preserve"> feature is loaded into a System </w:t>
+      </w:r>
+      <w:proofErr w:type="gramStart"/>
+      <w:r>
+        <w:rPr>
+          <w:lang w:val="en-US"/>
+        </w:rPr>
+        <w:t>On</w:t>
+      </w:r>
+      <w:proofErr w:type="gramEnd"/>
+      <w:r>
+        <w:rPr>
+          <w:lang w:val="en-US"/>
+        </w:rPr>
+        <w:t xml:space="preserve"> Chip (SOC) as a </w:t>
       </w:r>
       <w:r>
         <w:rPr>
@@ -2368,9 +2394,9 @@
           <w:noProof/>
         </w:rPr>
         <w:drawing>
-          <wp:inline distT="0" distB="0" distL="0" distR="0" wp14:anchorId="3845EFFD" wp14:editId="6E148E6E">
-            <wp:extent cx="4711683" cy="2150499"/>
-            <wp:effectExtent l="0" t="0" r="0" b="2540"/>
+          <wp:inline distT="0" distB="0" distL="0" distR="0" wp14:anchorId="3845EFFD" wp14:editId="659DF40F">
+            <wp:extent cx="4171449" cy="2150499"/>
+            <wp:effectExtent l="0" t="0" r="635" b="2540"/>
             <wp:docPr id="6" name="Picture 6"/>
             <wp:cNvGraphicFramePr>
               <a:graphicFrameLocks xmlns:a="http://schemas.openxmlformats.org/drawingml/2006/main" noChangeAspect="1"/>
@@ -2379,7 +2405,7 @@
               <a:graphicData uri="http://schemas.openxmlformats.org/drawingml/2006/picture">
                 <pic:pic xmlns:pic="http://schemas.openxmlformats.org/drawingml/2006/picture">
                   <pic:nvPicPr>
-                    <pic:cNvPr id="0" name=""/>
+                    <pic:cNvPr id="6" name="Picture 6"/>
                     <pic:cNvPicPr/>
                   </pic:nvPicPr>
                   <pic:blipFill>
@@ -2391,7 +2417,7 @@
                   <pic:spPr>
                     <a:xfrm>
                       <a:off x="0" y="0"/>
-                      <a:ext cx="4711683" cy="2150499"/>
+                      <a:ext cx="4171449" cy="2150499"/>
                     </a:xfrm>
                     <a:prstGeom prst="rect">
                       <a:avLst/>
@@ -2412,7 +2438,7 @@
           <w:lang w:val="en-US"/>
         </w:rPr>
       </w:pPr>
-      <w:bookmarkStart w:id="8" w:name="_Toc529536536"/>
+      <w:bookmarkStart w:id="7" w:name="_Toc529536536"/>
       <w:r>
         <w:rPr>
           <w:lang w:val="en-US"/>
@@ -2474,7 +2500,7 @@
         </w:rPr>
         <w:t>Overview</w:t>
       </w:r>
-      <w:bookmarkEnd w:id="8"/>
+      <w:bookmarkEnd w:id="7"/>
     </w:p>
     <w:p>
       <w:pPr>
@@ -2540,9 +2566,9 @@
           <w:noProof/>
         </w:rPr>
         <w:drawing>
-          <wp:inline distT="0" distB="0" distL="0" distR="0" wp14:anchorId="25A903C7" wp14:editId="6002BFD5">
-            <wp:extent cx="5972810" cy="3428365"/>
-            <wp:effectExtent l="0" t="0" r="8890" b="635"/>
+          <wp:inline distT="0" distB="0" distL="0" distR="0" wp14:anchorId="25A903C7" wp14:editId="66FFD754">
+            <wp:extent cx="5469610" cy="3428365"/>
+            <wp:effectExtent l="0" t="0" r="0" b="635"/>
             <wp:docPr id="9" name="Picture 9"/>
             <wp:cNvGraphicFramePr>
               <a:graphicFrameLocks xmlns:a="http://schemas.openxmlformats.org/drawingml/2006/main" noChangeAspect="1"/>
@@ -2551,7 +2577,7 @@
               <a:graphicData uri="http://schemas.openxmlformats.org/drawingml/2006/picture">
                 <pic:pic xmlns:pic="http://schemas.openxmlformats.org/drawingml/2006/picture">
                   <pic:nvPicPr>
-                    <pic:cNvPr id="0" name=""/>
+                    <pic:cNvPr id="9" name="Picture 9"/>
                     <pic:cNvPicPr/>
                   </pic:nvPicPr>
                   <pic:blipFill>
@@ -2563,7 +2589,7 @@
                   <pic:spPr>
                     <a:xfrm>
                       <a:off x="0" y="0"/>
-                      <a:ext cx="5972810" cy="3428365"/>
+                      <a:ext cx="5469610" cy="3428365"/>
                     </a:xfrm>
                     <a:prstGeom prst="rect">
                       <a:avLst/>
@@ -2584,7 +2610,7 @@
           <w:lang w:val="en-US"/>
         </w:rPr>
       </w:pPr>
-      <w:bookmarkStart w:id="9" w:name="_Toc529536537"/>
+      <w:bookmarkStart w:id="8" w:name="_Toc529536537"/>
       <w:r>
         <w:rPr>
           <w:lang w:val="en-US"/>
@@ -2628,7 +2654,7 @@
         </w:rPr>
         <w:t>: Component Configuration GUI</w:t>
       </w:r>
-      <w:bookmarkEnd w:id="9"/>
+      <w:bookmarkEnd w:id="8"/>
     </w:p>
     <w:p>
       <w:pPr>
@@ -2637,7 +2663,7 @@
           <w:lang w:val="en-US"/>
         </w:rPr>
       </w:pPr>
-      <w:bookmarkStart w:id="10" w:name="_Toc529536528"/>
+      <w:bookmarkStart w:id="9" w:name="_Toc529536528"/>
       <w:r>
         <w:rPr>
           <w:lang w:val="en-US"/>
@@ -2645,7 +2671,7 @@
         <w:lastRenderedPageBreak/>
         <w:t>Architecture</w:t>
       </w:r>
-      <w:bookmarkEnd w:id="10"/>
+      <w:bookmarkEnd w:id="9"/>
     </w:p>
     <w:p>
       <w:pPr>
@@ -2744,7 +2770,7 @@
           <w:lang w:val="en-US"/>
         </w:rPr>
       </w:pPr>
-      <w:bookmarkStart w:id="11" w:name="_Toc529536538"/>
+      <w:bookmarkStart w:id="10" w:name="_Toc529536538"/>
       <w:r>
         <w:rPr>
           <w:lang w:val="en-US"/>
@@ -2794,7 +2820,7 @@
         </w:rPr>
         <w:t>Architecture Overview</w:t>
       </w:r>
-      <w:bookmarkEnd w:id="11"/>
+      <w:bookmarkEnd w:id="10"/>
     </w:p>
     <w:p>
       <w:pPr>
@@ -2836,11 +2862,19 @@
           <w:lang w:val="en-US"/>
         </w:rPr>
       </w:pPr>
-      <w:r>
-        <w:rPr>
-          <w:lang w:val="en-US"/>
-        </w:rPr>
-        <w:t>Additionally to the data-buffering and the SPI logic, the IP-Core allows generating interrupts for several conditions and reading the status of the IP-Core.</w:t>
+      <w:proofErr w:type="gramStart"/>
+      <w:r>
+        <w:rPr>
+          <w:lang w:val="en-US"/>
+        </w:rPr>
+        <w:t>Additionally</w:t>
+      </w:r>
+      <w:proofErr w:type="gramEnd"/>
+      <w:r>
+        <w:rPr>
+          <w:lang w:val="en-US"/>
+        </w:rPr>
+        <w:t xml:space="preserve"> to the data-buffering and the SPI logic, the IP-Core allows generating interrupts for several conditions and reading the status of the IP-Core.</w:t>
       </w:r>
     </w:p>
     <w:p>
@@ -2852,7 +2886,7 @@
           <w:lang w:val="en-US"/>
         </w:rPr>
       </w:pPr>
-      <w:bookmarkStart w:id="12" w:name="_Toc529536529"/>
+      <w:bookmarkStart w:id="11" w:name="_Toc529536529"/>
       <w:r>
         <w:rPr>
           <w:lang w:val="en-US"/>
@@ -2860,7 +2894,7 @@
         <w:lastRenderedPageBreak/>
         <w:t>Interfaces</w:t>
       </w:r>
-      <w:bookmarkEnd w:id="12"/>
+      <w:bookmarkEnd w:id="11"/>
     </w:p>
     <w:p>
       <w:pPr>
@@ -2899,7 +2933,21 @@
         <w:rPr>
           <w:lang w:val="en-US"/>
         </w:rPr>
-        <w:t>The clock and data phase is configurable according to the SPI standard terminology described in the picture below:</w:t>
+        <w:t xml:space="preserve">The clock and data phase </w:t>
+      </w:r>
+      <w:proofErr w:type="gramStart"/>
+      <w:r>
+        <w:rPr>
+          <w:lang w:val="en-US"/>
+        </w:rPr>
+        <w:t>is</w:t>
+      </w:r>
+      <w:proofErr w:type="gramEnd"/>
+      <w:r>
+        <w:rPr>
+          <w:lang w:val="en-US"/>
+        </w:rPr>
+        <w:t xml:space="preserve"> configurable according to the SPI standard terminology described in the picture below:</w:t>
       </w:r>
     </w:p>
     <w:p>
@@ -2965,8 +3013,8 @@
           <w:lang w:val="en-US"/>
         </w:rPr>
       </w:pPr>
-      <w:bookmarkStart w:id="13" w:name="_Toc529352595"/>
-      <w:bookmarkStart w:id="14" w:name="_Toc529536539"/>
+      <w:bookmarkStart w:id="12" w:name="_Toc529352595"/>
+      <w:bookmarkStart w:id="13" w:name="_Toc529536539"/>
       <w:r>
         <w:rPr>
           <w:lang w:val="en-US"/>
@@ -3014,10 +3062,18 @@
         <w:rPr>
           <w:lang w:val="en-US"/>
         </w:rPr>
-        <w:t>CPOL and CPHA meaning</w:t>
-      </w:r>
+        <w:t xml:space="preserve">CPOL and CPHA </w:t>
+      </w:r>
+      <w:proofErr w:type="gramStart"/>
+      <w:r>
+        <w:rPr>
+          <w:lang w:val="en-US"/>
+        </w:rPr>
+        <w:t>meaning</w:t>
+      </w:r>
+      <w:bookmarkEnd w:id="12"/>
       <w:bookmarkEnd w:id="13"/>
-      <w:bookmarkEnd w:id="14"/>
+      <w:proofErr w:type="gramEnd"/>
     </w:p>
     <w:p>
       <w:pPr>
@@ -3048,7 +3104,7 @@
           <w:lang w:val="en-US"/>
         </w:rPr>
       </w:pPr>
-      <w:bookmarkStart w:id="15" w:name="_Toc529536530"/>
+      <w:bookmarkStart w:id="14" w:name="_Toc529536530"/>
       <w:r>
         <w:rPr>
           <w:lang w:val="en-US"/>
@@ -3056,24 +3112,24 @@
         <w:lastRenderedPageBreak/>
         <w:t>Register Bank Description</w:t>
       </w:r>
+      <w:bookmarkEnd w:id="14"/>
+    </w:p>
+    <w:p>
+      <w:pPr>
+        <w:pStyle w:val="Heading2"/>
+        <w:rPr>
+          <w:lang w:val="en-US"/>
+        </w:rPr>
+      </w:pPr>
+      <w:bookmarkStart w:id="15" w:name="_Toc529536531"/>
+      <w:bookmarkStart w:id="16" w:name="_Toc200798955"/>
+      <w:r>
+        <w:rPr>
+          <w:lang w:val="en-US"/>
+        </w:rPr>
+        <w:t>Configuration</w:t>
+      </w:r>
       <w:bookmarkEnd w:id="15"/>
-    </w:p>
-    <w:p>
-      <w:pPr>
-        <w:pStyle w:val="Heading2"/>
-        <w:rPr>
-          <w:lang w:val="en-US"/>
-        </w:rPr>
-      </w:pPr>
-      <w:bookmarkStart w:id="16" w:name="_Toc529536531"/>
-      <w:bookmarkStart w:id="17" w:name="_Toc200798955"/>
-      <w:r>
-        <w:rPr>
-          <w:lang w:val="en-US"/>
-        </w:rPr>
-        <w:t>Configuration</w:t>
-      </w:r>
-      <w:bookmarkEnd w:id="16"/>
       <w:r>
         <w:rPr>
           <w:lang w:val="en-US"/>
@@ -4163,7 +4219,15 @@
             </w:r>
             <w:proofErr w:type="spellEnd"/>
             <w:r>
-              <w:t xml:space="preserve"> bitmask). So 0 means slave 0, 1 for slave 1, 2 for slave 2, etc.</w:t>
+              <w:t xml:space="preserve"> bitmask). </w:t>
+            </w:r>
+            <w:proofErr w:type="gramStart"/>
+            <w:r>
+              <w:t>So</w:t>
+            </w:r>
+            <w:proofErr w:type="gramEnd"/>
+            <w:r>
+              <w:t xml:space="preserve"> 0 means slave 0, 1 for slave 1, 2 for slave 2, etc.</w:t>
             </w:r>
           </w:p>
           <w:p>
@@ -4539,7 +4603,15 @@
             </w:r>
             <w:proofErr w:type="spellEnd"/>
             <w:r>
-              <w:t xml:space="preserve"> is set too. The IRQ signal is held high as long as this condition persists (level sensitive IRQ).</w:t>
+              <w:t xml:space="preserve"> is set too. The IRQ signal is held high </w:t>
+            </w:r>
+            <w:proofErr w:type="gramStart"/>
+            <w:r>
+              <w:t>as long as</w:t>
+            </w:r>
+            <w:proofErr w:type="gramEnd"/>
+            <w:r>
+              <w:t xml:space="preserve"> this condition persists (level sensitive IRQ).</w:t>
             </w:r>
           </w:p>
         </w:tc>
@@ -4978,7 +5050,7 @@
           <w:lang w:val="en-US"/>
         </w:rPr>
       </w:pPr>
-      <w:bookmarkStart w:id="18" w:name="_Toc328127517"/>
+      <w:bookmarkStart w:id="17" w:name="_Toc328127517"/>
       <w:r>
         <w:rPr>
           <w:lang w:val="en-US"/>
@@ -5022,7 +5094,7 @@
         </w:rPr>
         <w:t xml:space="preserve">: </w:t>
       </w:r>
-      <w:bookmarkEnd w:id="18"/>
+      <w:bookmarkEnd w:id="17"/>
       <w:r>
         <w:rPr>
           <w:lang w:val="en-US"/>
@@ -5057,7 +5129,7 @@
         </w:rPr>
       </w:pPr>
     </w:p>
-    <w:bookmarkEnd w:id="17"/>
+    <w:bookmarkEnd w:id="16"/>
     <w:p>
       <w:pPr>
         <w:pStyle w:val="Heading1"/>
@@ -5071,7 +5143,7 @@
         </w:rPr>
         <w:br w:type="page"/>
       </w:r>
-      <w:bookmarkStart w:id="19" w:name="_Toc529536532"/>
+      <w:bookmarkStart w:id="18" w:name="_Toc529536532"/>
       <w:r>
         <w:rPr>
           <w:lang w:val="en-US"/>
@@ -5079,29 +5151,29 @@
         <w:lastRenderedPageBreak/>
         <w:t>Developer Information</w:t>
       </w:r>
+      <w:bookmarkEnd w:id="18"/>
+      <w:r>
+        <w:rPr>
+          <w:lang w:val="en-US"/>
+        </w:rPr>
+        <w:t xml:space="preserve"> </w:t>
+      </w:r>
+    </w:p>
+    <w:p>
+      <w:pPr>
+        <w:pStyle w:val="Heading2"/>
+        <w:rPr>
+          <w:lang w:val="en-US"/>
+        </w:rPr>
+      </w:pPr>
+      <w:bookmarkStart w:id="19" w:name="_Toc529536533"/>
+      <w:r>
+        <w:rPr>
+          <w:lang w:val="en-US"/>
+        </w:rPr>
+        <w:t>Tools</w:t>
+      </w:r>
       <w:bookmarkEnd w:id="19"/>
-      <w:r>
-        <w:rPr>
-          <w:lang w:val="en-US"/>
-        </w:rPr>
-        <w:t xml:space="preserve"> </w:t>
-      </w:r>
-    </w:p>
-    <w:p>
-      <w:pPr>
-        <w:pStyle w:val="Heading2"/>
-        <w:rPr>
-          <w:lang w:val="en-US"/>
-        </w:rPr>
-      </w:pPr>
-      <w:bookmarkStart w:id="20" w:name="_Toc529536533"/>
-      <w:r>
-        <w:rPr>
-          <w:lang w:val="en-US"/>
-        </w:rPr>
-        <w:t>Tools</w:t>
-      </w:r>
-      <w:bookmarkEnd w:id="20"/>
     </w:p>
     <w:p>
       <w:pPr>
@@ -5180,14 +5252,14 @@
           <w:lang w:val="en-US"/>
         </w:rPr>
       </w:pPr>
-      <w:bookmarkStart w:id="21" w:name="_Toc529536534"/>
+      <w:bookmarkStart w:id="20" w:name="_Toc529536534"/>
       <w:r>
         <w:rPr>
           <w:lang w:val="en-US"/>
         </w:rPr>
         <w:t>Simulation</w:t>
       </w:r>
-      <w:bookmarkEnd w:id="21"/>
+      <w:bookmarkEnd w:id="20"/>
     </w:p>
     <w:p>
       <w:pPr>
@@ -5269,8 +5341,16 @@
         <w:rPr>
           <w:lang w:val="en-US"/>
         </w:rPr>
-        <w:t xml:space="preserve"> Navigate to the “sim” directory</w:t>
-      </w:r>
+        <w:t xml:space="preserve"> Navigate to the “sim” </w:t>
+      </w:r>
+      <w:proofErr w:type="gramStart"/>
+      <w:r>
+        <w:rPr>
+          <w:lang w:val="en-US"/>
+        </w:rPr>
+        <w:t>directory</w:t>
+      </w:r>
+      <w:proofErr w:type="gramEnd"/>
     </w:p>
     <w:p>
       <w:pPr>
@@ -5395,8 +5475,16 @@
         <w:rPr>
           <w:lang w:val="en-US"/>
         </w:rPr>
-        <w:t xml:space="preserve"> Navigate to the “sim” directory</w:t>
-      </w:r>
+        <w:t xml:space="preserve"> Navigate to the “sim” </w:t>
+      </w:r>
+      <w:proofErr w:type="gramStart"/>
+      <w:r>
+        <w:rPr>
+          <w:lang w:val="en-US"/>
+        </w:rPr>
+        <w:t>directory</w:t>
+      </w:r>
+      <w:proofErr w:type="gramEnd"/>
     </w:p>
     <w:p>
       <w:pPr>
@@ -5443,7 +5531,21 @@
         <w:rPr>
           <w:lang w:val="en-US"/>
         </w:rPr>
-        <w:t>Simulations can be ran either manually or by “</w:t>
+        <w:t xml:space="preserve">Simulations can be </w:t>
+      </w:r>
+      <w:proofErr w:type="gramStart"/>
+      <w:r>
+        <w:rPr>
+          <w:lang w:val="en-US"/>
+        </w:rPr>
+        <w:t>ran</w:t>
+      </w:r>
+      <w:proofErr w:type="gramEnd"/>
+      <w:r>
+        <w:rPr>
+          <w:lang w:val="en-US"/>
+        </w:rPr>
+        <w:t xml:space="preserve"> either manually or by “</w:t>
       </w:r>
       <w:proofErr w:type="spellStart"/>
       <w:r>
@@ -5467,14 +5569,14 @@
           <w:lang w:val="en-US"/>
         </w:rPr>
       </w:pPr>
-      <w:bookmarkStart w:id="22" w:name="_Toc529536535"/>
+      <w:bookmarkStart w:id="21" w:name="_Toc529536535"/>
       <w:r>
         <w:rPr>
           <w:lang w:val="en-US"/>
         </w:rPr>
         <w:t>Packaging</w:t>
       </w:r>
-      <w:bookmarkEnd w:id="22"/>
+      <w:bookmarkEnd w:id="21"/>
     </w:p>
     <w:p>
       <w:pPr>
@@ -5596,7 +5698,7 @@
 </file>
 
 <file path=word/endnotes.xml><?xml version="1.0" encoding="utf-8"?>
-<w:endnotes xmlns:wpc="http://schemas.microsoft.com/office/word/2010/wordprocessingCanvas" xmlns:cx="http://schemas.microsoft.com/office/drawing/2014/chartex" xmlns:cx1="http://schemas.microsoft.com/office/drawing/2015/9/8/chartex" xmlns:cx2="http://schemas.microsoft.com/office/drawing/2015/10/21/chartex" xmlns:cx3="http://schemas.microsoft.com/office/drawing/2016/5/9/chartex" xmlns:cx4="http://schemas.microsoft.com/office/drawing/2016/5/10/chartex" xmlns:cx5="http://schemas.microsoft.com/office/drawing/2016/5/11/chartex" xmlns:cx6="http://schemas.microsoft.com/office/drawing/2016/5/12/chartex" xmlns:cx7="http://schemas.microsoft.com/office/drawing/2016/5/13/chartex" xmlns:cx8="http://schemas.microsoft.com/office/drawing/2016/5/14/chartex" xmlns:mc="http://schemas.openxmlformats.org/markup-compatibility/2006" xmlns:aink="http://schemas.microsoft.com/office/drawing/2016/ink" xmlns:am3d="http://schemas.microsoft.com/office/drawing/2017/model3d" xmlns:o="urn:schemas-microsoft-com:office:office" xmlns:r="http://schemas.openxmlformats.org/officeDocument/2006/relationships" xmlns:m="http://schemas.openxmlformats.org/officeDocument/2006/math" xmlns:v="urn:schemas-microsoft-com:vml" xmlns:wp14="http://schemas.microsoft.com/office/word/2010/wordprocessingDrawing" xmlns:wp="http://schemas.openxmlformats.org/drawingml/2006/wordprocessingDrawing" xmlns:w10="urn:schemas-microsoft-com:office:word" xmlns:w="http://schemas.openxmlformats.org/wordprocessingml/2006/main" xmlns:w14="http://schemas.microsoft.com/office/word/2010/wordml" xmlns:w15="http://schemas.microsoft.com/office/word/2012/wordml" xmlns:w16cid="http://schemas.microsoft.com/office/word/2016/wordml/cid" xmlns:w16se="http://schemas.microsoft.com/office/word/2015/wordml/symex" xmlns:wpg="http://schemas.microsoft.com/office/word/2010/wordprocessingGroup" xmlns:wpi="http://schemas.microsoft.com/office/word/2010/wordprocessingInk" xmlns:wne="http://schemas.microsoft.com/office/word/2006/wordml" xmlns:wps="http://schemas.microsoft.com/office/word/2010/wordprocessingShape" mc:Ignorable="w14 w15 w16se w16cid wp14">
+<w:endnotes xmlns:wpc="http://schemas.microsoft.com/office/word/2010/wordprocessingCanvas" xmlns:cx="http://schemas.microsoft.com/office/drawing/2014/chartex" xmlns:cx1="http://schemas.microsoft.com/office/drawing/2015/9/8/chartex" xmlns:cx2="http://schemas.microsoft.com/office/drawing/2015/10/21/chartex" xmlns:cx3="http://schemas.microsoft.com/office/drawing/2016/5/9/chartex" xmlns:cx4="http://schemas.microsoft.com/office/drawing/2016/5/10/chartex" xmlns:cx5="http://schemas.microsoft.com/office/drawing/2016/5/11/chartex" xmlns:cx6="http://schemas.microsoft.com/office/drawing/2016/5/12/chartex" xmlns:cx7="http://schemas.microsoft.com/office/drawing/2016/5/13/chartex" xmlns:cx8="http://schemas.microsoft.com/office/drawing/2016/5/14/chartex" xmlns:mc="http://schemas.openxmlformats.org/markup-compatibility/2006" xmlns:aink="http://schemas.microsoft.com/office/drawing/2016/ink" xmlns:am3d="http://schemas.microsoft.com/office/drawing/2017/model3d" xmlns:o="urn:schemas-microsoft-com:office:office" xmlns:oel="http://schemas.microsoft.com/office/2019/extlst" xmlns:r="http://schemas.openxmlformats.org/officeDocument/2006/relationships" xmlns:m="http://schemas.openxmlformats.org/officeDocument/2006/math" xmlns:v="urn:schemas-microsoft-com:vml" xmlns:wp14="http://schemas.microsoft.com/office/word/2010/wordprocessingDrawing" xmlns:wp="http://schemas.openxmlformats.org/drawingml/2006/wordprocessingDrawing" xmlns:w10="urn:schemas-microsoft-com:office:word" xmlns:w="http://schemas.openxmlformats.org/wordprocessingml/2006/main" xmlns:w14="http://schemas.microsoft.com/office/word/2010/wordml" xmlns:w15="http://schemas.microsoft.com/office/word/2012/wordml" xmlns:w16cex="http://schemas.microsoft.com/office/word/2018/wordml/cex" xmlns:w16cid="http://schemas.microsoft.com/office/word/2016/wordml/cid" xmlns:w16="http://schemas.microsoft.com/office/word/2018/wordml" xmlns:w16sdtdh="http://schemas.microsoft.com/office/word/2020/wordml/sdtdatahash" xmlns:w16se="http://schemas.microsoft.com/office/word/2015/wordml/symex" xmlns:wpg="http://schemas.microsoft.com/office/word/2010/wordprocessingGroup" xmlns:wpi="http://schemas.microsoft.com/office/word/2010/wordprocessingInk" xmlns:wne="http://schemas.microsoft.com/office/word/2006/wordml" xmlns:wps="http://schemas.microsoft.com/office/word/2010/wordprocessingShape" mc:Ignorable="w14 w15 w16se w16cid w16 w16cex w16sdtdh wp14">
   <w:endnote w:type="separator" w:id="-1">
     <w:p>
       <w:r>
@@ -5615,7 +5717,7 @@
 </file>
 
 <file path=word/footer1.xml><?xml version="1.0" encoding="utf-8"?>
-<w:ftr xmlns:wpc="http://schemas.microsoft.com/office/word/2010/wordprocessingCanvas" xmlns:cx="http://schemas.microsoft.com/office/drawing/2014/chartex" xmlns:cx1="http://schemas.microsoft.com/office/drawing/2015/9/8/chartex" xmlns:cx2="http://schemas.microsoft.com/office/drawing/2015/10/21/chartex" xmlns:cx3="http://schemas.microsoft.com/office/drawing/2016/5/9/chartex" xmlns:cx4="http://schemas.microsoft.com/office/drawing/2016/5/10/chartex" xmlns:cx5="http://schemas.microsoft.com/office/drawing/2016/5/11/chartex" xmlns:cx6="http://schemas.microsoft.com/office/drawing/2016/5/12/chartex" xmlns:cx7="http://schemas.microsoft.com/office/drawing/2016/5/13/chartex" xmlns:cx8="http://schemas.microsoft.com/office/drawing/2016/5/14/chartex" xmlns:mc="http://schemas.openxmlformats.org/markup-compatibility/2006" xmlns:aink="http://schemas.microsoft.com/office/drawing/2016/ink" xmlns:am3d="http://schemas.microsoft.com/office/drawing/2017/model3d" xmlns:o="urn:schemas-microsoft-com:office:office" xmlns:r="http://schemas.openxmlformats.org/officeDocument/2006/relationships" xmlns:m="http://schemas.openxmlformats.org/officeDocument/2006/math" xmlns:v="urn:schemas-microsoft-com:vml" xmlns:wp14="http://schemas.microsoft.com/office/word/2010/wordprocessingDrawing" xmlns:wp="http://schemas.openxmlformats.org/drawingml/2006/wordprocessingDrawing" xmlns:w10="urn:schemas-microsoft-com:office:word" xmlns:w="http://schemas.openxmlformats.org/wordprocessingml/2006/main" xmlns:w14="http://schemas.microsoft.com/office/word/2010/wordml" xmlns:w15="http://schemas.microsoft.com/office/word/2012/wordml" xmlns:w16cid="http://schemas.microsoft.com/office/word/2016/wordml/cid" xmlns:w16se="http://schemas.microsoft.com/office/word/2015/wordml/symex" xmlns:wpg="http://schemas.microsoft.com/office/word/2010/wordprocessingGroup" xmlns:wpi="http://schemas.microsoft.com/office/word/2010/wordprocessingInk" xmlns:wne="http://schemas.microsoft.com/office/word/2006/wordml" xmlns:wps="http://schemas.microsoft.com/office/word/2010/wordprocessingShape" mc:Ignorable="w14 w15 w16se w16cid wp14">
+<w:ftr xmlns:wpc="http://schemas.microsoft.com/office/word/2010/wordprocessingCanvas" xmlns:cx="http://schemas.microsoft.com/office/drawing/2014/chartex" xmlns:cx1="http://schemas.microsoft.com/office/drawing/2015/9/8/chartex" xmlns:cx2="http://schemas.microsoft.com/office/drawing/2015/10/21/chartex" xmlns:cx3="http://schemas.microsoft.com/office/drawing/2016/5/9/chartex" xmlns:cx4="http://schemas.microsoft.com/office/drawing/2016/5/10/chartex" xmlns:cx5="http://schemas.microsoft.com/office/drawing/2016/5/11/chartex" xmlns:cx6="http://schemas.microsoft.com/office/drawing/2016/5/12/chartex" xmlns:cx7="http://schemas.microsoft.com/office/drawing/2016/5/13/chartex" xmlns:cx8="http://schemas.microsoft.com/office/drawing/2016/5/14/chartex" xmlns:mc="http://schemas.openxmlformats.org/markup-compatibility/2006" xmlns:aink="http://schemas.microsoft.com/office/drawing/2016/ink" xmlns:am3d="http://schemas.microsoft.com/office/drawing/2017/model3d" xmlns:o="urn:schemas-microsoft-com:office:office" xmlns:oel="http://schemas.microsoft.com/office/2019/extlst" xmlns:r="http://schemas.openxmlformats.org/officeDocument/2006/relationships" xmlns:m="http://schemas.openxmlformats.org/officeDocument/2006/math" xmlns:v="urn:schemas-microsoft-com:vml" xmlns:wp14="http://schemas.microsoft.com/office/word/2010/wordprocessingDrawing" xmlns:wp="http://schemas.openxmlformats.org/drawingml/2006/wordprocessingDrawing" xmlns:w10="urn:schemas-microsoft-com:office:word" xmlns:w="http://schemas.openxmlformats.org/wordprocessingml/2006/main" xmlns:w14="http://schemas.microsoft.com/office/word/2010/wordml" xmlns:w15="http://schemas.microsoft.com/office/word/2012/wordml" xmlns:w16cex="http://schemas.microsoft.com/office/word/2018/wordml/cex" xmlns:w16cid="http://schemas.microsoft.com/office/word/2016/wordml/cid" xmlns:w16="http://schemas.microsoft.com/office/word/2018/wordml" xmlns:w16sdtdh="http://schemas.microsoft.com/office/word/2020/wordml/sdtdatahash" xmlns:w16se="http://schemas.microsoft.com/office/word/2015/wordml/symex" xmlns:wpg="http://schemas.microsoft.com/office/word/2010/wordprocessingGroup" xmlns:wpi="http://schemas.microsoft.com/office/word/2010/wordprocessingInk" xmlns:wne="http://schemas.microsoft.com/office/word/2006/wordml" xmlns:wps="http://schemas.microsoft.com/office/word/2010/wordprocessingShape" mc:Ignorable="w14 w15 w16se w16cid w16 w16cex w16sdtdh wp14">
   <w:p>
     <w:pPr>
       <w:pStyle w:val="Footer"/>
@@ -5710,7 +5812,7 @@
         </mc:Choice>
         <mc:Fallback>
           <w:pict>
-            <v:line w14:anchorId="42EBC8E4" id="Line 2" o:spid="_x0000_s1026" style="position:absolute;z-index:251660288;visibility:visible;mso-wrap-style:square;mso-width-percent:0;mso-height-percent:0;mso-wrap-distance-left:9pt;mso-wrap-distance-top:0;mso-wrap-distance-right:9pt;mso-wrap-distance-bottom:0;mso-position-horizontal:absolute;mso-position-horizontal-relative:page;mso-position-vertical:absolute;mso-position-vertical-relative:page;mso-width-percent:0;mso-height-percent:0;mso-width-relative:page;mso-height-relative:page" from="42.55pt,802.3pt" to="552.75pt,802.35pt" o:gfxdata="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" o:allowincell="f" strokecolor="blue" strokeweight="1.5pt">
+            <v:line w14:anchorId="613E7C75" id="Line 2" o:spid="_x0000_s1026" style="position:absolute;z-index:251660288;visibility:visible;mso-wrap-style:square;mso-width-percent:0;mso-height-percent:0;mso-wrap-distance-left:9pt;mso-wrap-distance-top:0;mso-wrap-distance-right:9pt;mso-wrap-distance-bottom:0;mso-position-horizontal:absolute;mso-position-horizontal-relative:page;mso-position-vertical:absolute;mso-position-vertical-relative:page;mso-width-percent:0;mso-height-percent:0;mso-width-relative:page;mso-height-relative:page" from="42.55pt,802.3pt" to="552.75pt,802.35pt" o:gfxdata="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" o:allowincell="f" strokecolor="blue" strokeweight="1.5pt">
               <v:stroke startarrowwidth="narrow" startarrowlength="short" endarrowwidth="narrow" endarrowlength="short"/>
               <w10:wrap anchorx="page" anchory="page"/>
             </v:line>
@@ -5759,7 +5861,7 @@
         <w:sz w:val="16"/>
         <w:lang w:val="da-DK"/>
       </w:rPr>
-      <w:t>spi_simple</w:t>
+      <w:t>spi_simple.docx</w:t>
     </w:r>
     <w:r>
       <w:rPr>
@@ -5798,7 +5900,7 @@
         <w:noProof/>
         <w:sz w:val="16"/>
       </w:rPr>
-      <w:t>09.02.2023</w:t>
+      <w:t>16.09.2024</w:t>
     </w:r>
     <w:r>
       <w:rPr>
@@ -5892,7 +5994,7 @@
 </file>
 
 <file path=word/footnotes.xml><?xml version="1.0" encoding="utf-8"?>
-<w:footnotes xmlns:wpc="http://schemas.microsoft.com/office/word/2010/wordprocessingCanvas" xmlns:cx="http://schemas.microsoft.com/office/drawing/2014/chartex" xmlns:cx1="http://schemas.microsoft.com/office/drawing/2015/9/8/chartex" xmlns:cx2="http://schemas.microsoft.com/office/drawing/2015/10/21/chartex" xmlns:cx3="http://schemas.microsoft.com/office/drawing/2016/5/9/chartex" xmlns:cx4="http://schemas.microsoft.com/office/drawing/2016/5/10/chartex" xmlns:cx5="http://schemas.microsoft.com/office/drawing/2016/5/11/chartex" xmlns:cx6="http://schemas.microsoft.com/office/drawing/2016/5/12/chartex" xmlns:cx7="http://schemas.microsoft.com/office/drawing/2016/5/13/chartex" xmlns:cx8="http://schemas.microsoft.com/office/drawing/2016/5/14/chartex" xmlns:mc="http://schemas.openxmlformats.org/markup-compatibility/2006" xmlns:aink="http://schemas.microsoft.com/office/drawing/2016/ink" xmlns:am3d="http://schemas.microsoft.com/office/drawing/2017/model3d" xmlns:o="urn:schemas-microsoft-com:office:office" xmlns:r="http://schemas.openxmlformats.org/officeDocument/2006/relationships" xmlns:m="http://schemas.openxmlformats.org/officeDocument/2006/math" xmlns:v="urn:schemas-microsoft-com:vml" xmlns:wp14="http://schemas.microsoft.com/office/word/2010/wordprocessingDrawing" xmlns:wp="http://schemas.openxmlformats.org/drawingml/2006/wordprocessingDrawing" xmlns:w10="urn:schemas-microsoft-com:office:word" xmlns:w="http://schemas.openxmlformats.org/wordprocessingml/2006/main" xmlns:w14="http://schemas.microsoft.com/office/word/2010/wordml" xmlns:w15="http://schemas.microsoft.com/office/word/2012/wordml" xmlns:w16cid="http://schemas.microsoft.com/office/word/2016/wordml/cid" xmlns:w16se="http://schemas.microsoft.com/office/word/2015/wordml/symex" xmlns:wpg="http://schemas.microsoft.com/office/word/2010/wordprocessingGroup" xmlns:wpi="http://schemas.microsoft.com/office/word/2010/wordprocessingInk" xmlns:wne="http://schemas.microsoft.com/office/word/2006/wordml" xmlns:wps="http://schemas.microsoft.com/office/word/2010/wordprocessingShape" mc:Ignorable="w14 w15 w16se w16cid wp14">
+<w:footnotes xmlns:wpc="http://schemas.microsoft.com/office/word/2010/wordprocessingCanvas" xmlns:cx="http://schemas.microsoft.com/office/drawing/2014/chartex" xmlns:cx1="http://schemas.microsoft.com/office/drawing/2015/9/8/chartex" xmlns:cx2="http://schemas.microsoft.com/office/drawing/2015/10/21/chartex" xmlns:cx3="http://schemas.microsoft.com/office/drawing/2016/5/9/chartex" xmlns:cx4="http://schemas.microsoft.com/office/drawing/2016/5/10/chartex" xmlns:cx5="http://schemas.microsoft.com/office/drawing/2016/5/11/chartex" xmlns:cx6="http://schemas.microsoft.com/office/drawing/2016/5/12/chartex" xmlns:cx7="http://schemas.microsoft.com/office/drawing/2016/5/13/chartex" xmlns:cx8="http://schemas.microsoft.com/office/drawing/2016/5/14/chartex" xmlns:mc="http://schemas.openxmlformats.org/markup-compatibility/2006" xmlns:aink="http://schemas.microsoft.com/office/drawing/2016/ink" xmlns:am3d="http://schemas.microsoft.com/office/drawing/2017/model3d" xmlns:o="urn:schemas-microsoft-com:office:office" xmlns:oel="http://schemas.microsoft.com/office/2019/extlst" xmlns:r="http://schemas.openxmlformats.org/officeDocument/2006/relationships" xmlns:m="http://schemas.openxmlformats.org/officeDocument/2006/math" xmlns:v="urn:schemas-microsoft-com:vml" xmlns:wp14="http://schemas.microsoft.com/office/word/2010/wordprocessingDrawing" xmlns:wp="http://schemas.openxmlformats.org/drawingml/2006/wordprocessingDrawing" xmlns:w10="urn:schemas-microsoft-com:office:word" xmlns:w="http://schemas.openxmlformats.org/wordprocessingml/2006/main" xmlns:w14="http://schemas.microsoft.com/office/word/2010/wordml" xmlns:w15="http://schemas.microsoft.com/office/word/2012/wordml" xmlns:w16cex="http://schemas.microsoft.com/office/word/2018/wordml/cex" xmlns:w16cid="http://schemas.microsoft.com/office/word/2016/wordml/cid" xmlns:w16="http://schemas.microsoft.com/office/word/2018/wordml" xmlns:w16sdtdh="http://schemas.microsoft.com/office/word/2020/wordml/sdtdatahash" xmlns:w16se="http://schemas.microsoft.com/office/word/2015/wordml/symex" xmlns:wpg="http://schemas.microsoft.com/office/word/2010/wordprocessingGroup" xmlns:wpi="http://schemas.microsoft.com/office/word/2010/wordprocessingInk" xmlns:wne="http://schemas.microsoft.com/office/word/2006/wordml" xmlns:wps="http://schemas.microsoft.com/office/word/2010/wordprocessingShape" mc:Ignorable="w14 w15 w16se w16cid w16 w16cex w16sdtdh wp14">
   <w:footnote w:type="separator" w:id="-1">
     <w:p>
       <w:r>
@@ -5911,7 +6013,7 @@
 </file>
 
 <file path=word/header1.xml><?xml version="1.0" encoding="utf-8"?>
-<w:hdr xmlns:wpc="http://schemas.microsoft.com/office/word/2010/wordprocessingCanvas" xmlns:cx="http://schemas.microsoft.com/office/drawing/2014/chartex" xmlns:cx1="http://schemas.microsoft.com/office/drawing/2015/9/8/chartex" xmlns:cx2="http://schemas.microsoft.com/office/drawing/2015/10/21/chartex" xmlns:cx3="http://schemas.microsoft.com/office/drawing/2016/5/9/chartex" xmlns:cx4="http://schemas.microsoft.com/office/drawing/2016/5/10/chartex" xmlns:cx5="http://schemas.microsoft.com/office/drawing/2016/5/11/chartex" xmlns:cx6="http://schemas.microsoft.com/office/drawing/2016/5/12/chartex" xmlns:cx7="http://schemas.microsoft.com/office/drawing/2016/5/13/chartex" xmlns:cx8="http://schemas.microsoft.com/office/drawing/2016/5/14/chartex" xmlns:mc="http://schemas.openxmlformats.org/markup-compatibility/2006" xmlns:aink="http://schemas.microsoft.com/office/drawing/2016/ink" xmlns:am3d="http://schemas.microsoft.com/office/drawing/2017/model3d" xmlns:o="urn:schemas-microsoft-com:office:office" xmlns:r="http://schemas.openxmlformats.org/officeDocument/2006/relationships" xmlns:m="http://schemas.openxmlformats.org/officeDocument/2006/math" xmlns:v="urn:schemas-microsoft-com:vml" xmlns:wp14="http://schemas.microsoft.com/office/word/2010/wordprocessingDrawing" xmlns:wp="http://schemas.openxmlformats.org/drawingml/2006/wordprocessingDrawing" xmlns:w10="urn:schemas-microsoft-com:office:word" xmlns:w="http://schemas.openxmlformats.org/wordprocessingml/2006/main" xmlns:w14="http://schemas.microsoft.com/office/word/2010/wordml" xmlns:w15="http://schemas.microsoft.com/office/word/2012/wordml" xmlns:w16cid="http://schemas.microsoft.com/office/word/2016/wordml/cid" xmlns:w16se="http://schemas.microsoft.com/office/word/2015/wordml/symex" xmlns:wpg="http://schemas.microsoft.com/office/word/2010/wordprocessingGroup" xmlns:wpi="http://schemas.microsoft.com/office/word/2010/wordprocessingInk" xmlns:wne="http://schemas.microsoft.com/office/word/2006/wordml" xmlns:wps="http://schemas.microsoft.com/office/word/2010/wordprocessingShape" mc:Ignorable="w14 w15 w16se w16cid wp14">
+<w:hdr xmlns:wpc="http://schemas.microsoft.com/office/word/2010/wordprocessingCanvas" xmlns:cx="http://schemas.microsoft.com/office/drawing/2014/chartex" xmlns:cx1="http://schemas.microsoft.com/office/drawing/2015/9/8/chartex" xmlns:cx2="http://schemas.microsoft.com/office/drawing/2015/10/21/chartex" xmlns:cx3="http://schemas.microsoft.com/office/drawing/2016/5/9/chartex" xmlns:cx4="http://schemas.microsoft.com/office/drawing/2016/5/10/chartex" xmlns:cx5="http://schemas.microsoft.com/office/drawing/2016/5/11/chartex" xmlns:cx6="http://schemas.microsoft.com/office/drawing/2016/5/12/chartex" xmlns:cx7="http://schemas.microsoft.com/office/drawing/2016/5/13/chartex" xmlns:cx8="http://schemas.microsoft.com/office/drawing/2016/5/14/chartex" xmlns:mc="http://schemas.openxmlformats.org/markup-compatibility/2006" xmlns:aink="http://schemas.microsoft.com/office/drawing/2016/ink" xmlns:am3d="http://schemas.microsoft.com/office/drawing/2017/model3d" xmlns:o="urn:schemas-microsoft-com:office:office" xmlns:oel="http://schemas.microsoft.com/office/2019/extlst" xmlns:r="http://schemas.openxmlformats.org/officeDocument/2006/relationships" xmlns:m="http://schemas.openxmlformats.org/officeDocument/2006/math" xmlns:v="urn:schemas-microsoft-com:vml" xmlns:wp14="http://schemas.microsoft.com/office/word/2010/wordprocessingDrawing" xmlns:wp="http://schemas.openxmlformats.org/drawingml/2006/wordprocessingDrawing" xmlns:w10="urn:schemas-microsoft-com:office:word" xmlns:w="http://schemas.openxmlformats.org/wordprocessingml/2006/main" xmlns:w14="http://schemas.microsoft.com/office/word/2010/wordml" xmlns:w15="http://schemas.microsoft.com/office/word/2012/wordml" xmlns:w16cex="http://schemas.microsoft.com/office/word/2018/wordml/cex" xmlns:w16cid="http://schemas.microsoft.com/office/word/2016/wordml/cid" xmlns:w16="http://schemas.microsoft.com/office/word/2018/wordml" xmlns:w16sdtdh="http://schemas.microsoft.com/office/word/2020/wordml/sdtdatahash" xmlns:w16se="http://schemas.microsoft.com/office/word/2015/wordml/symex" xmlns:wpg="http://schemas.microsoft.com/office/word/2010/wordprocessingGroup" xmlns:wpi="http://schemas.microsoft.com/office/word/2010/wordprocessingInk" xmlns:wne="http://schemas.microsoft.com/office/word/2006/wordml" xmlns:wps="http://schemas.microsoft.com/office/word/2010/wordprocessingShape" mc:Ignorable="w14 w15 w16se w16cid w16 w16cex w16sdtdh wp14">
   <w:p>
     <w:pPr>
       <w:pStyle w:val="Header"/>
@@ -5996,7 +6098,7 @@
         </mc:Choice>
         <mc:Fallback>
           <w:pict>
-            <v:line w14:anchorId="3CCD70F7" id="Line 1" o:spid="_x0000_s1026" style="position:absolute;z-index:251658240;visibility:visible;mso-wrap-style:square;mso-width-percent:0;mso-height-percent:0;mso-wrap-distance-left:9pt;mso-wrap-distance-top:0;mso-wrap-distance-right:9pt;mso-wrap-distance-bottom:0;mso-position-horizontal:absolute;mso-position-horizontal-relative:margin;mso-position-vertical:absolute;mso-position-vertical-relative:page;mso-width-percent:0;mso-height-percent:0;mso-width-relative:page;mso-height-relative:page" from="320.35pt,59.55pt" to="507.45pt,59.6pt" o:gfxdata="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" o:allowincell="f" strokecolor="blue" strokeweight="2pt">
+            <v:line w14:anchorId="2074BCB1" id="Line 1" o:spid="_x0000_s1026" style="position:absolute;z-index:251658240;visibility:visible;mso-wrap-style:square;mso-width-percent:0;mso-height-percent:0;mso-wrap-distance-left:9pt;mso-wrap-distance-top:0;mso-wrap-distance-right:9pt;mso-wrap-distance-bottom:0;mso-position-horizontal:absolute;mso-position-horizontal-relative:margin;mso-position-vertical:absolute;mso-position-vertical-relative:page;mso-width-percent:0;mso-height-percent:0;mso-width-relative:page;mso-height-relative:page" from="320.35pt,59.55pt" to="507.45pt,59.6pt" o:gfxdata="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" o:allowincell="f" strokecolor="blue" strokeweight="2pt">
               <v:stroke startarrowwidth="narrow" startarrowlength="short" endarrowwidth="narrow" endarrowlength="short"/>
               <w10:wrap anchorx="margin" anchory="page"/>
             </v:line>
@@ -6063,7 +6165,7 @@
 </file>
 
 <file path=word/numbering.xml><?xml version="1.0" encoding="utf-8"?>
-<w:numbering xmlns:wpc="http://schemas.microsoft.com/office/word/2010/wordprocessingCanvas" xmlns:cx="http://schemas.microsoft.com/office/drawing/2014/chartex" xmlns:cx1="http://schemas.microsoft.com/office/drawing/2015/9/8/chartex" xmlns:cx2="http://schemas.microsoft.com/office/drawing/2015/10/21/chartex" xmlns:cx3="http://schemas.microsoft.com/office/drawing/2016/5/9/chartex" xmlns:cx4="http://schemas.microsoft.com/office/drawing/2016/5/10/chartex" xmlns:cx5="http://schemas.microsoft.com/office/drawing/2016/5/11/chartex" xmlns:cx6="http://schemas.microsoft.com/office/drawing/2016/5/12/chartex" xmlns:cx7="http://schemas.microsoft.com/office/drawing/2016/5/13/chartex" xmlns:cx8="http://schemas.microsoft.com/office/drawing/2016/5/14/chartex" xmlns:mc="http://schemas.openxmlformats.org/markup-compatibility/2006" xmlns:aink="http://schemas.microsoft.com/office/drawing/2016/ink" xmlns:am3d="http://schemas.microsoft.com/office/drawing/2017/model3d" xmlns:o="urn:schemas-microsoft-com:office:office" xmlns:r="http://schemas.openxmlformats.org/officeDocument/2006/relationships" xmlns:m="http://schemas.openxmlformats.org/officeDocument/2006/math" xmlns:v="urn:schemas-microsoft-com:vml" xmlns:wp14="http://schemas.microsoft.com/office/word/2010/wordprocessingDrawing" xmlns:wp="http://schemas.openxmlformats.org/drawingml/2006/wordprocessingDrawing" xmlns:w10="urn:schemas-microsoft-com:office:word" xmlns:w="http://schemas.openxmlformats.org/wordprocessingml/2006/main" xmlns:w14="http://schemas.microsoft.com/office/word/2010/wordml" xmlns:w15="http://schemas.microsoft.com/office/word/2012/wordml" xmlns:w16cid="http://schemas.microsoft.com/office/word/2016/wordml/cid" xmlns:w16se="http://schemas.microsoft.com/office/word/2015/wordml/symex" xmlns:wpg="http://schemas.microsoft.com/office/word/2010/wordprocessingGroup" xmlns:wpi="http://schemas.microsoft.com/office/word/2010/wordprocessingInk" xmlns:wne="http://schemas.microsoft.com/office/word/2006/wordml" xmlns:wps="http://schemas.microsoft.com/office/word/2010/wordprocessingShape" mc:Ignorable="w14 w15 w16se w16cid wp14">
+<w:numbering xmlns:wpc="http://schemas.microsoft.com/office/word/2010/wordprocessingCanvas" xmlns:cx="http://schemas.microsoft.com/office/drawing/2014/chartex" xmlns:cx1="http://schemas.microsoft.com/office/drawing/2015/9/8/chartex" xmlns:cx2="http://schemas.microsoft.com/office/drawing/2015/10/21/chartex" xmlns:cx3="http://schemas.microsoft.com/office/drawing/2016/5/9/chartex" xmlns:cx4="http://schemas.microsoft.com/office/drawing/2016/5/10/chartex" xmlns:cx5="http://schemas.microsoft.com/office/drawing/2016/5/11/chartex" xmlns:cx6="http://schemas.microsoft.com/office/drawing/2016/5/12/chartex" xmlns:cx7="http://schemas.microsoft.com/office/drawing/2016/5/13/chartex" xmlns:cx8="http://schemas.microsoft.com/office/drawing/2016/5/14/chartex" xmlns:mc="http://schemas.openxmlformats.org/markup-compatibility/2006" xmlns:aink="http://schemas.microsoft.com/office/drawing/2016/ink" xmlns:am3d="http://schemas.microsoft.com/office/drawing/2017/model3d" xmlns:o="urn:schemas-microsoft-com:office:office" xmlns:oel="http://schemas.microsoft.com/office/2019/extlst" xmlns:r="http://schemas.openxmlformats.org/officeDocument/2006/relationships" xmlns:m="http://schemas.openxmlformats.org/officeDocument/2006/math" xmlns:v="urn:schemas-microsoft-com:vml" xmlns:wp14="http://schemas.microsoft.com/office/word/2010/wordprocessingDrawing" xmlns:wp="http://schemas.openxmlformats.org/drawingml/2006/wordprocessingDrawing" xmlns:w10="urn:schemas-microsoft-com:office:word" xmlns:w="http://schemas.openxmlformats.org/wordprocessingml/2006/main" xmlns:w14="http://schemas.microsoft.com/office/word/2010/wordml" xmlns:w15="http://schemas.microsoft.com/office/word/2012/wordml" xmlns:w16cex="http://schemas.microsoft.com/office/word/2018/wordml/cex" xmlns:w16cid="http://schemas.microsoft.com/office/word/2016/wordml/cid" xmlns:w16="http://schemas.microsoft.com/office/word/2018/wordml" xmlns:w16sdtdh="http://schemas.microsoft.com/office/word/2020/wordml/sdtdatahash" xmlns:w16se="http://schemas.microsoft.com/office/word/2015/wordml/symex" xmlns:wpg="http://schemas.microsoft.com/office/word/2010/wordprocessingGroup" xmlns:wpi="http://schemas.microsoft.com/office/word/2010/wordprocessingInk" xmlns:wne="http://schemas.microsoft.com/office/word/2006/wordml" xmlns:wps="http://schemas.microsoft.com/office/word/2010/wordprocessingShape" mc:Ignorable="w14 w15 w16se w16cid w16 w16cex w16sdtdh wp14">
   <w:abstractNum w:abstractNumId="0" w15:restartNumberingAfterBreak="0">
     <w:nsid w:val="17D6212A"/>
     <w:multiLevelType w:val="hybridMultilevel"/>
@@ -9329,86 +9431,86 @@
       </w:rPr>
     </w:lvl>
   </w:abstractNum>
-  <w:num w:numId="1">
+  <w:num w:numId="1" w16cid:durableId="694887387">
     <w:abstractNumId w:val="12"/>
   </w:num>
-  <w:num w:numId="2">
+  <w:num w:numId="2" w16cid:durableId="334846025">
     <w:abstractNumId w:val="6"/>
   </w:num>
-  <w:num w:numId="3">
+  <w:num w:numId="3" w16cid:durableId="951667344">
     <w:abstractNumId w:val="4"/>
   </w:num>
-  <w:num w:numId="4">
+  <w:num w:numId="4" w16cid:durableId="256719459">
     <w:abstractNumId w:val="7"/>
   </w:num>
-  <w:num w:numId="5">
+  <w:num w:numId="5" w16cid:durableId="485556526">
     <w:abstractNumId w:val="2"/>
   </w:num>
-  <w:num w:numId="6">
+  <w:num w:numId="6" w16cid:durableId="503711785">
     <w:abstractNumId w:val="20"/>
   </w:num>
-  <w:num w:numId="7">
+  <w:num w:numId="7" w16cid:durableId="1543899965">
     <w:abstractNumId w:val="15"/>
   </w:num>
-  <w:num w:numId="8">
+  <w:num w:numId="8" w16cid:durableId="1662076533">
     <w:abstractNumId w:val="0"/>
   </w:num>
-  <w:num w:numId="9">
+  <w:num w:numId="9" w16cid:durableId="1902790288">
     <w:abstractNumId w:val="17"/>
   </w:num>
-  <w:num w:numId="10">
+  <w:num w:numId="10" w16cid:durableId="1888953206">
     <w:abstractNumId w:val="24"/>
   </w:num>
-  <w:num w:numId="11">
+  <w:num w:numId="11" w16cid:durableId="901136094">
     <w:abstractNumId w:val="16"/>
   </w:num>
-  <w:num w:numId="12">
+  <w:num w:numId="12" w16cid:durableId="455563730">
     <w:abstractNumId w:val="14"/>
   </w:num>
-  <w:num w:numId="13">
+  <w:num w:numId="13" w16cid:durableId="485585519">
     <w:abstractNumId w:val="21"/>
   </w:num>
-  <w:num w:numId="14">
+  <w:num w:numId="14" w16cid:durableId="304892850">
     <w:abstractNumId w:val="10"/>
   </w:num>
-  <w:num w:numId="15">
+  <w:num w:numId="15" w16cid:durableId="760760346">
     <w:abstractNumId w:val="13"/>
   </w:num>
-  <w:num w:numId="16">
+  <w:num w:numId="16" w16cid:durableId="1815440656">
     <w:abstractNumId w:val="11"/>
   </w:num>
-  <w:num w:numId="17">
+  <w:num w:numId="17" w16cid:durableId="519973445">
     <w:abstractNumId w:val="3"/>
   </w:num>
-  <w:num w:numId="18">
+  <w:num w:numId="18" w16cid:durableId="244344866">
     <w:abstractNumId w:val="19"/>
   </w:num>
-  <w:num w:numId="19">
+  <w:num w:numId="19" w16cid:durableId="793450259">
     <w:abstractNumId w:val="9"/>
   </w:num>
-  <w:num w:numId="20">
+  <w:num w:numId="20" w16cid:durableId="1672247915">
     <w:abstractNumId w:val="18"/>
   </w:num>
-  <w:num w:numId="21">
+  <w:num w:numId="21" w16cid:durableId="2064980352">
     <w:abstractNumId w:val="5"/>
   </w:num>
-  <w:num w:numId="22">
+  <w:num w:numId="22" w16cid:durableId="1433086848">
     <w:abstractNumId w:val="1"/>
   </w:num>
-  <w:num w:numId="23">
+  <w:num w:numId="23" w16cid:durableId="2056663289">
     <w:abstractNumId w:val="8"/>
   </w:num>
-  <w:num w:numId="24">
+  <w:num w:numId="24" w16cid:durableId="1911231710">
     <w:abstractNumId w:val="23"/>
   </w:num>
-  <w:num w:numId="25">
+  <w:num w:numId="25" w16cid:durableId="1824082289">
     <w:abstractNumId w:val="22"/>
   </w:num>
 </w:numbering>
 </file>
 
 <file path=word/styles.xml><?xml version="1.0" encoding="utf-8"?>
-<w:styles xmlns:mc="http://schemas.openxmlformats.org/markup-compatibility/2006" xmlns:r="http://schemas.openxmlformats.org/officeDocument/2006/relationships" xmlns:w="http://schemas.openxmlformats.org/wordprocessingml/2006/main" xmlns:w14="http://schemas.microsoft.com/office/word/2010/wordml" xmlns:w15="http://schemas.microsoft.com/office/word/2012/wordml" xmlns:w16cid="http://schemas.microsoft.com/office/word/2016/wordml/cid" xmlns:w16se="http://schemas.microsoft.com/office/word/2015/wordml/symex" mc:Ignorable="w14 w15 w16se w16cid">
+<w:styles xmlns:mc="http://schemas.openxmlformats.org/markup-compatibility/2006" xmlns:r="http://schemas.openxmlformats.org/officeDocument/2006/relationships" xmlns:w="http://schemas.openxmlformats.org/wordprocessingml/2006/main" xmlns:w14="http://schemas.microsoft.com/office/word/2010/wordml" xmlns:w15="http://schemas.microsoft.com/office/word/2012/wordml" xmlns:w16cex="http://schemas.microsoft.com/office/word/2018/wordml/cex" xmlns:w16cid="http://schemas.microsoft.com/office/word/2016/wordml/cid" xmlns:w16="http://schemas.microsoft.com/office/word/2018/wordml" xmlns:w16sdtdh="http://schemas.microsoft.com/office/word/2020/wordml/sdtdatahash" xmlns:w16se="http://schemas.microsoft.com/office/word/2015/wordml/symex" mc:Ignorable="w14 w15 w16se w16cid w16 w16cex w16sdtdh">
   <w:docDefaults>
     <w:rPrDefault>
       <w:rPr>
@@ -9424,7 +9526,7 @@
       </w:pPr>
     </w:pPrDefault>
   </w:docDefaults>
-  <w:latentStyles w:defLockedState="0" w:defUIPriority="99" w:defSemiHidden="0" w:defUnhideWhenUsed="0" w:defQFormat="0" w:count="375">
+  <w:latentStyles w:defLockedState="0" w:defUIPriority="99" w:defSemiHidden="0" w:defUnhideWhenUsed="0" w:defQFormat="0" w:count="376">
     <w:lsdException w:name="Normal" w:locked="1" w:uiPriority="0" w:qFormat="1"/>
     <w:lsdException w:name="heading 1" w:locked="1" w:uiPriority="9" w:qFormat="1"/>
     <w:lsdException w:name="heading 2" w:locked="1" w:uiPriority="9" w:qFormat="1"/>
@@ -9800,6 +9902,7 @@
     <w:lsdException w:name="Smart Hyperlink" w:semiHidden="1" w:unhideWhenUsed="1"/>
     <w:lsdException w:name="Hashtag" w:semiHidden="1" w:unhideWhenUsed="1"/>
     <w:lsdException w:name="Unresolved Mention" w:semiHidden="1" w:unhideWhenUsed="1"/>
+    <w:lsdException w:name="Smart Link" w:semiHidden="1" w:unhideWhenUsed="1"/>
   </w:latentStyles>
   <w:style w:type="paragraph" w:default="1" w:styleId="Normal">
     <w:name w:val="Normal"/>

</xml_diff>